<commit_message>
add the base of the chat view
</commit_message>
<xml_diff>
--- a/doc/haladási_napló_dipterv_2.docx
+++ b/doc/haladási_napló_dipterv_2.docx
@@ -82,76 +82,6 @@
     <w:p>
       <w:r>
         <w:t>Emiatt a képernyőkkel nem igazán tudtam haladni ezen a héten, viszont elkezdtem beleásni magam abba, hogy milyen lehetőségek vannak chat alkalmazások/funkciók megvalósítására, és kettő relevánsabb videót is találtam:</w:t>
-      </w:r>
-    </w:p>
-    <w:p/>
-    <w:p>
-      <w:hyperlink r:id="rId4" w:history="1">
-        <w:r>
-          <w:rPr>
-            <w:rStyle w:val="Hiperhivatkozs"/>
-          </w:rPr>
-          <w:t>https://www.youtube.com/watch?v=6v4fmg9iRSU</w:t>
-        </w:r>
-      </w:hyperlink>
-      <w:r>
-        <w:t xml:space="preserve">: régebbi videó (2020-as), </w:t>
-      </w:r>
-      <w:proofErr w:type="spellStart"/>
-      <w:r>
-        <w:t>storyboardos</w:t>
-      </w:r>
-      <w:proofErr w:type="spellEnd"/>
-      <w:r>
-        <w:t xml:space="preserve"> </w:t>
-      </w:r>
-      <w:proofErr w:type="spellStart"/>
-      <w:r>
-        <w:t>alkalamzást</w:t>
-      </w:r>
-      <w:proofErr w:type="spellEnd"/>
-      <w:r>
-        <w:t xml:space="preserve"> csinál benne, de bemutatja a </w:t>
-      </w:r>
-      <w:proofErr w:type="spellStart"/>
-      <w:r>
-        <w:t>MessageKit</w:t>
-      </w:r>
-      <w:proofErr w:type="spellEnd"/>
-      <w:r>
-        <w:t xml:space="preserve"> </w:t>
-      </w:r>
-      <w:proofErr w:type="spellStart"/>
-      <w:r>
-        <w:t>library</w:t>
-      </w:r>
-      <w:proofErr w:type="spellEnd"/>
-      <w:r>
-        <w:t xml:space="preserve"> alapjait, ami biztosítja az alapokat egy chat funkciót megvalósító alkalmazáshoz, viszont a csatorna sok érdekességet bemutat Swift </w:t>
-      </w:r>
-      <w:proofErr w:type="spellStart"/>
-      <w:r>
-        <w:t>fejelsztésben</w:t>
-      </w:r>
-      <w:proofErr w:type="spellEnd"/>
-      <w:r>
-        <w:t xml:space="preserve">, pl. </w:t>
-      </w:r>
-      <w:proofErr w:type="spellStart"/>
-      <w:r>
-        <w:t>push</w:t>
-      </w:r>
-      <w:proofErr w:type="spellEnd"/>
-      <w:r>
-        <w:t xml:space="preserve"> </w:t>
-      </w:r>
-      <w:proofErr w:type="spellStart"/>
-      <w:r>
-        <w:t>notification</w:t>
-      </w:r>
-      <w:proofErr w:type="spellEnd"/>
-      <w:r>
-        <w:t xml:space="preserve"> használattal kapcsolatban is van videó</w:t>
       </w:r>
     </w:p>
     <w:p/>
@@ -161,6 +91,76 @@
           <w:rPr>
             <w:rStyle w:val="Hiperhivatkozs"/>
           </w:rPr>
+          <w:t>https://www.youtube.com/watch?v=6v4fmg9iRSU</w:t>
+        </w:r>
+      </w:hyperlink>
+      <w:r>
+        <w:t xml:space="preserve">: régebbi videó (2020-as), </w:t>
+      </w:r>
+      <w:proofErr w:type="spellStart"/>
+      <w:r>
+        <w:t>storyboardos</w:t>
+      </w:r>
+      <w:proofErr w:type="spellEnd"/>
+      <w:r>
+        <w:t xml:space="preserve"> </w:t>
+      </w:r>
+      <w:proofErr w:type="spellStart"/>
+      <w:r>
+        <w:t>alkalamzást</w:t>
+      </w:r>
+      <w:proofErr w:type="spellEnd"/>
+      <w:r>
+        <w:t xml:space="preserve"> csinál benne, de bemutatja a </w:t>
+      </w:r>
+      <w:proofErr w:type="spellStart"/>
+      <w:r>
+        <w:t>MessageKit</w:t>
+      </w:r>
+      <w:proofErr w:type="spellEnd"/>
+      <w:r>
+        <w:t xml:space="preserve"> </w:t>
+      </w:r>
+      <w:proofErr w:type="spellStart"/>
+      <w:r>
+        <w:t>library</w:t>
+      </w:r>
+      <w:proofErr w:type="spellEnd"/>
+      <w:r>
+        <w:t xml:space="preserve"> alapjait, ami biztosítja az alapokat egy chat funkciót megvalósító alkalmazáshoz, viszont a csatorna sok érdekességet bemutat Swift </w:t>
+      </w:r>
+      <w:proofErr w:type="spellStart"/>
+      <w:r>
+        <w:t>fejelsztésben</w:t>
+      </w:r>
+      <w:proofErr w:type="spellEnd"/>
+      <w:r>
+        <w:t xml:space="preserve">, pl. </w:t>
+      </w:r>
+      <w:proofErr w:type="spellStart"/>
+      <w:r>
+        <w:t>push</w:t>
+      </w:r>
+      <w:proofErr w:type="spellEnd"/>
+      <w:r>
+        <w:t xml:space="preserve"> </w:t>
+      </w:r>
+      <w:proofErr w:type="spellStart"/>
+      <w:r>
+        <w:t>notification</w:t>
+      </w:r>
+      <w:proofErr w:type="spellEnd"/>
+      <w:r>
+        <w:t xml:space="preserve"> használattal kapcsolatban is van videó</w:t>
+      </w:r>
+    </w:p>
+    <w:p/>
+    <w:p>
+      <w:hyperlink r:id="rId6" w:history="1">
+        <w:r>
+          <w:rPr>
+            <w:rStyle w:val="Hiperhivatkozs"/>
+          </w:rPr>
           <w:t>https://www.youtube.com/watch?v=Zz9XQy8PRpQ</w:t>
         </w:r>
       </w:hyperlink>
@@ -200,7 +200,567 @@
       </w:r>
       <w:proofErr w:type="spellEnd"/>
       <w:r>
-        <w:t>, Sketch)</w:t>
+        <w:t xml:space="preserve">, </w:t>
+      </w:r>
+      <w:proofErr w:type="spellStart"/>
+      <w:r>
+        <w:t>Sketch</w:t>
+      </w:r>
+      <w:proofErr w:type="spellEnd"/>
+      <w:r>
+        <w:t>)</w:t>
+      </w:r>
+    </w:p>
+    <w:p/>
+    <w:p>
+      <w:pPr>
+        <w:rPr>
+          <w:sz w:val="36"/>
+          <w:szCs w:val="36"/>
+        </w:rPr>
+      </w:pPr>
+      <w:r>
+        <w:rPr>
+          <w:sz w:val="36"/>
+          <w:szCs w:val="36"/>
+        </w:rPr>
+        <w:t>Október 10.</w:t>
+      </w:r>
+    </w:p>
+    <w:p>
+      <w:pPr>
+        <w:rPr>
+          <w:sz w:val="36"/>
+          <w:szCs w:val="36"/>
+        </w:rPr>
+      </w:pPr>
+    </w:p>
+    <w:p>
+      <w:r>
+        <w:t xml:space="preserve">Implementálásra került a chatnézet alapja. Ez az alap módosításra, illetve bővítésre kerül majd az üzleti logika implementálása során. </w:t>
+      </w:r>
+      <w:r>
+        <w:t>A chat nézet alapja a következő komponensekből tevődik össze:</w:t>
+      </w:r>
+    </w:p>
+    <w:p>
+      <w:pPr>
+        <w:pStyle w:val="Listaszerbekezds"/>
+        <w:numPr>
+          <w:ilvl w:val="0"/>
+          <w:numId w:val="1"/>
+        </w:numPr>
+      </w:pPr>
+      <w:r>
+        <w:t>létrehozásra került egy „</w:t>
+      </w:r>
+      <w:proofErr w:type="spellStart"/>
+      <w:r>
+        <w:t>ChatTitleRow</w:t>
+      </w:r>
+      <w:proofErr w:type="spellEnd"/>
+      <w:r>
+        <w:t xml:space="preserve">” nevű osztály, amely a chat nézetben a beszélgetés </w:t>
+      </w:r>
+      <w:proofErr w:type="spellStart"/>
+      <w:r>
+        <w:t>headerjéül</w:t>
+      </w:r>
+      <w:proofErr w:type="spellEnd"/>
+      <w:r>
+        <w:t xml:space="preserve"> fog szolgálni. Ez az komponens megjeleníti a beszélgetésben részt vevő másik fél profilképét (jelenleg </w:t>
+      </w:r>
+      <w:proofErr w:type="spellStart"/>
+      <w:r>
+        <w:t>system</w:t>
+      </w:r>
+      <w:proofErr w:type="spellEnd"/>
+      <w:r>
+        <w:t xml:space="preserve"> image-ek vannak beégetve az adott helyeken), nevét, és amennyiben rendelkezik felhasználónévvel, akkor abban az esetben azt is. A profilkép fix mérettel, lekerekítve jelenik meg (</w:t>
+      </w:r>
+      <w:proofErr w:type="spellStart"/>
+      <w:r>
+        <w:t>frame</w:t>
+      </w:r>
+      <w:proofErr w:type="spellEnd"/>
+      <w:r>
+        <w:t xml:space="preserve">; </w:t>
+      </w:r>
+      <w:proofErr w:type="spellStart"/>
+      <w:r>
+        <w:t>width</w:t>
+      </w:r>
+      <w:proofErr w:type="spellEnd"/>
+      <w:r>
+        <w:t xml:space="preserve">: 50, </w:t>
+      </w:r>
+      <w:proofErr w:type="spellStart"/>
+      <w:r>
+        <w:t>height</w:t>
+      </w:r>
+      <w:proofErr w:type="spellEnd"/>
+      <w:r>
+        <w:t>: 50) (</w:t>
+      </w:r>
+      <w:proofErr w:type="spellStart"/>
+      <w:r>
+        <w:t>cornerRadius</w:t>
+      </w:r>
+      <w:proofErr w:type="spellEnd"/>
+      <w:r>
+        <w:t>: 50)</w:t>
+      </w:r>
+    </w:p>
+    <w:p>
+      <w:pPr>
+        <w:pStyle w:val="Listaszerbekezds"/>
+        <w:numPr>
+          <w:ilvl w:val="0"/>
+          <w:numId w:val="1"/>
+        </w:numPr>
+      </w:pPr>
+      <w:r>
+        <w:t>létrehozásra került az üzenetbuborék megjelenítéséért felelős komponens („</w:t>
+      </w:r>
+      <w:proofErr w:type="spellStart"/>
+      <w:r>
+        <w:t>MessageBubble</w:t>
+      </w:r>
+      <w:proofErr w:type="spellEnd"/>
+      <w:r>
+        <w:t xml:space="preserve">”), amely implementálásához szükség volt egy </w:t>
+      </w:r>
+      <w:proofErr w:type="spellStart"/>
+      <w:r>
+        <w:t>Model</w:t>
+      </w:r>
+      <w:proofErr w:type="spellEnd"/>
+      <w:r>
+        <w:t xml:space="preserve"> osztály létrehozására („</w:t>
+      </w:r>
+      <w:proofErr w:type="spellStart"/>
+      <w:r>
+        <w:t>ChatMessage</w:t>
+      </w:r>
+      <w:proofErr w:type="spellEnd"/>
+      <w:r>
+        <w:t xml:space="preserve">”), ebben az üzenetek a következő </w:t>
+      </w:r>
+      <w:proofErr w:type="spellStart"/>
+      <w:r>
+        <w:t>property-kkel</w:t>
+      </w:r>
+      <w:proofErr w:type="spellEnd"/>
+      <w:r>
+        <w:t xml:space="preserve"> rendelkeznek: </w:t>
+      </w:r>
+      <w:proofErr w:type="spellStart"/>
+      <w:r>
+        <w:t>id</w:t>
+      </w:r>
+      <w:proofErr w:type="spellEnd"/>
+      <w:r>
+        <w:t xml:space="preserve"> (azért, hogy </w:t>
+      </w:r>
+      <w:proofErr w:type="spellStart"/>
+      <w:r>
+        <w:t>ForEach</w:t>
+      </w:r>
+      <w:proofErr w:type="spellEnd"/>
+      <w:r>
+        <w:t xml:space="preserve"> függvénnyel bejárható legyen az ilyen elemeket tartalmazó tömb), az üzenet, egy „</w:t>
+      </w:r>
+      <w:proofErr w:type="spellStart"/>
+      <w:r>
+        <w:t>received</w:t>
+      </w:r>
+      <w:proofErr w:type="spellEnd"/>
+      <w:r>
+        <w:t xml:space="preserve">” </w:t>
+      </w:r>
+      <w:proofErr w:type="spellStart"/>
+      <w:r>
+        <w:t>boolean</w:t>
+      </w:r>
+      <w:proofErr w:type="spellEnd"/>
+      <w:r>
+        <w:t xml:space="preserve"> </w:t>
+      </w:r>
+      <w:proofErr w:type="spellStart"/>
+      <w:r>
+        <w:t>property</w:t>
+      </w:r>
+      <w:proofErr w:type="spellEnd"/>
+      <w:r>
+        <w:t>, amely azt hivatott jelezni, hogy az adott felhasználó kapta-e az üzenetet (</w:t>
+      </w:r>
+      <w:proofErr w:type="spellStart"/>
+      <w:r>
+        <w:t>true</w:t>
+      </w:r>
+      <w:proofErr w:type="spellEnd"/>
+      <w:r>
+        <w:t xml:space="preserve"> esetben igen, </w:t>
+      </w:r>
+      <w:proofErr w:type="spellStart"/>
+      <w:r>
+        <w:t>false</w:t>
+      </w:r>
+      <w:proofErr w:type="spellEnd"/>
+      <w:r>
+        <w:t xml:space="preserve"> esetben nem) és egy „</w:t>
+      </w:r>
+      <w:proofErr w:type="spellStart"/>
+      <w:r>
+        <w:t>timestamp</w:t>
+      </w:r>
+      <w:proofErr w:type="spellEnd"/>
+      <w:r>
+        <w:t>” mező. A „</w:t>
+      </w:r>
+      <w:proofErr w:type="spellStart"/>
+      <w:r>
+        <w:t>MessageBubble</w:t>
+      </w:r>
+      <w:proofErr w:type="spellEnd"/>
+      <w:r>
+        <w:t xml:space="preserve">” példány eltárol egy </w:t>
+      </w:r>
+      <w:proofErr w:type="spellStart"/>
+      <w:r>
+        <w:t>ChatMessage</w:t>
+      </w:r>
+      <w:proofErr w:type="spellEnd"/>
+      <w:r>
+        <w:t xml:space="preserve"> példányt, majd attól függően rendezi bal vagy jobb oldalra, illetve színezi szürkére vagy narancssárgára a buborékot, hogy az adott </w:t>
+      </w:r>
+      <w:proofErr w:type="spellStart"/>
+      <w:r>
+        <w:t>user</w:t>
+      </w:r>
+      <w:proofErr w:type="spellEnd"/>
+      <w:r>
+        <w:t xml:space="preserve"> kapta, illetve küldte az üzenetet. Az üzenetbuborékokat 25-ös </w:t>
+      </w:r>
+      <w:proofErr w:type="spellStart"/>
+      <w:r>
+        <w:t>cornerRadius</w:t>
+      </w:r>
+      <w:proofErr w:type="spellEnd"/>
+      <w:r>
+        <w:t xml:space="preserve"> értékkel láttam el. A buborékra való </w:t>
+      </w:r>
+      <w:proofErr w:type="spellStart"/>
+      <w:r>
+        <w:t>tap</w:t>
+      </w:r>
+      <w:proofErr w:type="spellEnd"/>
+      <w:r>
+        <w:t xml:space="preserve"> gesztúrát követően a buborék alatt megjelenik az üzenet </w:t>
+      </w:r>
+      <w:proofErr w:type="spellStart"/>
+      <w:r>
+        <w:t>timestamp</w:t>
+      </w:r>
+      <w:proofErr w:type="spellEnd"/>
+      <w:r>
+        <w:t>-je.</w:t>
+      </w:r>
+    </w:p>
+    <w:p>
+      <w:pPr>
+        <w:pStyle w:val="Listaszerbekezds"/>
+        <w:numPr>
+          <w:ilvl w:val="0"/>
+          <w:numId w:val="1"/>
+        </w:numPr>
+      </w:pPr>
+      <w:r>
+        <w:lastRenderedPageBreak/>
+        <w:t xml:space="preserve">A chat nézethez létrehoztam egy külön </w:t>
+      </w:r>
+      <w:proofErr w:type="spellStart"/>
+      <w:r>
+        <w:t>TextField</w:t>
+      </w:r>
+      <w:proofErr w:type="spellEnd"/>
+      <w:r>
+        <w:t xml:space="preserve"> komponenst is. Ehhez első körben létrehoztam egy „</w:t>
+      </w:r>
+      <w:proofErr w:type="spellStart"/>
+      <w:r>
+        <w:t>CustomTextField</w:t>
+      </w:r>
+      <w:proofErr w:type="spellEnd"/>
+      <w:r>
+        <w:t xml:space="preserve">” osztályt. (Ennek az oka az volt, hogy ha a későbbiekben szükség volna még egyedi </w:t>
+      </w:r>
+      <w:proofErr w:type="spellStart"/>
+      <w:r>
+        <w:t>TextField</w:t>
+      </w:r>
+      <w:proofErr w:type="spellEnd"/>
+      <w:r>
+        <w:t xml:space="preserve"> osztályokra, akkor ezt a komponenst fel lehessen használni.) Ebben az osztályban eltárolásra kerül </w:t>
+      </w:r>
+      <w:proofErr w:type="spellStart"/>
+      <w:r>
+        <w:t>property</w:t>
+      </w:r>
+      <w:proofErr w:type="spellEnd"/>
+      <w:r>
+        <w:t xml:space="preserve">-ként a </w:t>
+      </w:r>
+      <w:proofErr w:type="spellStart"/>
+      <w:r>
+        <w:t>placeholder</w:t>
+      </w:r>
+      <w:proofErr w:type="spellEnd"/>
+      <w:r>
+        <w:t xml:space="preserve"> szöveg, illetve @Binding változóként a begépelt szöveg (azért @Binding változó, hogy külső komponensből is módosítható legyen a tartalma), továbbá eltárolásra került két függvény típusú változó, az egyik az </w:t>
+      </w:r>
+      <w:proofErr w:type="spellStart"/>
+      <w:r>
+        <w:t>onEditingChanged</w:t>
+      </w:r>
+      <w:proofErr w:type="spellEnd"/>
+      <w:r>
+        <w:t xml:space="preserve"> esemény </w:t>
+      </w:r>
+      <w:proofErr w:type="spellStart"/>
+      <w:r>
+        <w:t>handlerje</w:t>
+      </w:r>
+      <w:proofErr w:type="spellEnd"/>
+      <w:r>
+        <w:t xml:space="preserve"> (</w:t>
+      </w:r>
+      <w:proofErr w:type="spellStart"/>
+      <w:r>
+        <w:t>boolean</w:t>
+      </w:r>
+      <w:proofErr w:type="spellEnd"/>
+      <w:r>
+        <w:t xml:space="preserve"> -&gt; </w:t>
+      </w:r>
+      <w:proofErr w:type="spellStart"/>
+      <w:r>
+        <w:t>void</w:t>
+      </w:r>
+      <w:proofErr w:type="spellEnd"/>
+      <w:r>
+        <w:t xml:space="preserve"> típussal), a másik az </w:t>
+      </w:r>
+      <w:proofErr w:type="spellStart"/>
+      <w:r>
+        <w:t>onCommit</w:t>
+      </w:r>
+      <w:proofErr w:type="spellEnd"/>
+      <w:r>
+        <w:t xml:space="preserve"> esemény </w:t>
+      </w:r>
+      <w:proofErr w:type="spellStart"/>
+      <w:r>
+        <w:t>handlerje</w:t>
+      </w:r>
+      <w:proofErr w:type="spellEnd"/>
+      <w:r>
+        <w:t xml:space="preserve"> (</w:t>
+      </w:r>
+      <w:proofErr w:type="spellStart"/>
+      <w:r>
+        <w:t>void</w:t>
+      </w:r>
+      <w:proofErr w:type="spellEnd"/>
+      <w:r>
+        <w:t xml:space="preserve"> -&gt; </w:t>
+      </w:r>
+      <w:proofErr w:type="spellStart"/>
+      <w:r>
+        <w:t>void</w:t>
+      </w:r>
+      <w:proofErr w:type="spellEnd"/>
+      <w:r>
+        <w:t xml:space="preserve"> típussal). Az osztály body </w:t>
+      </w:r>
+      <w:proofErr w:type="spellStart"/>
+      <w:r>
+        <w:t>property-jében</w:t>
+      </w:r>
+      <w:proofErr w:type="spellEnd"/>
+      <w:r>
+        <w:t xml:space="preserve"> elhelyeztem egy </w:t>
+      </w:r>
+      <w:proofErr w:type="spellStart"/>
+      <w:r>
+        <w:t>ZStack</w:t>
+      </w:r>
+      <w:proofErr w:type="spellEnd"/>
+      <w:r>
+        <w:t xml:space="preserve"> elemet, amelyben üres szöveg </w:t>
+      </w:r>
+      <w:proofErr w:type="spellStart"/>
+      <w:r>
+        <w:t>string</w:t>
+      </w:r>
+      <w:proofErr w:type="spellEnd"/>
+      <w:r>
+        <w:t xml:space="preserve"> esetén megjelenítésre kerül a </w:t>
+      </w:r>
+      <w:proofErr w:type="spellStart"/>
+      <w:r>
+        <w:t>placeholder</w:t>
+      </w:r>
+      <w:proofErr w:type="spellEnd"/>
+      <w:r>
+        <w:t xml:space="preserve">, amelyre egy </w:t>
+      </w:r>
+      <w:proofErr w:type="spellStart"/>
+      <w:r>
+        <w:t>TextField</w:t>
+      </w:r>
+      <w:proofErr w:type="spellEnd"/>
+      <w:r>
+        <w:t xml:space="preserve"> került, amelybe a </w:t>
+      </w:r>
+      <w:proofErr w:type="spellStart"/>
+      <w:r>
+        <w:t>user</w:t>
+      </w:r>
+      <w:proofErr w:type="spellEnd"/>
+      <w:r>
+        <w:t xml:space="preserve"> beviheti a szöveget.</w:t>
+      </w:r>
+    </w:p>
+    <w:p>
+      <w:pPr>
+        <w:pStyle w:val="Listaszerbekezds"/>
+        <w:numPr>
+          <w:ilvl w:val="0"/>
+          <w:numId w:val="1"/>
+        </w:numPr>
+      </w:pPr>
+      <w:r>
+        <w:t xml:space="preserve">A chatben használt bevitel kezelésére szolgáló komponensben felhasználtam az előző pontban leírt </w:t>
+      </w:r>
+      <w:proofErr w:type="spellStart"/>
+      <w:r>
+        <w:t>CustomTextField</w:t>
+      </w:r>
+      <w:proofErr w:type="spellEnd"/>
+      <w:r>
+        <w:t xml:space="preserve"> osztályt, ahol egyelőre csak a szöveges paraméterek lettek megadva a konstruktorban (üzleti logika hiányában még nem adtam értékül </w:t>
+      </w:r>
+      <w:proofErr w:type="spellStart"/>
+      <w:r>
+        <w:t>event</w:t>
+      </w:r>
+      <w:proofErr w:type="spellEnd"/>
+      <w:r>
+        <w:t xml:space="preserve"> </w:t>
+      </w:r>
+      <w:proofErr w:type="spellStart"/>
+      <w:r>
+        <w:t>handler</w:t>
+      </w:r>
+      <w:proofErr w:type="spellEnd"/>
+      <w:r>
+        <w:t xml:space="preserve"> függvényeket).</w:t>
+      </w:r>
+      <w:r>
+        <w:t xml:space="preserve"> A </w:t>
+      </w:r>
+      <w:proofErr w:type="spellStart"/>
+      <w:r>
+        <w:t>TextField</w:t>
+      </w:r>
+      <w:proofErr w:type="spellEnd"/>
+      <w:r>
+        <w:t xml:space="preserve"> széleit lekerekítettem és adtam neki egy </w:t>
+      </w:r>
+      <w:proofErr w:type="spellStart"/>
+      <w:r>
+        <w:t>bordert</w:t>
+      </w:r>
+      <w:proofErr w:type="spellEnd"/>
+      <w:r>
+        <w:t xml:space="preserve"> is, amely megjelenítéséhez egy </w:t>
+      </w:r>
+      <w:proofErr w:type="spellStart"/>
+      <w:r>
+        <w:t>workaround</w:t>
+      </w:r>
+      <w:proofErr w:type="spellEnd"/>
+      <w:r>
+        <w:t xml:space="preserve"> megoldást alkalmaztam: </w:t>
+      </w:r>
+      <w:proofErr w:type="spellStart"/>
+      <w:r>
+        <w:t>overlay</w:t>
+      </w:r>
+      <w:proofErr w:type="spellEnd"/>
+      <w:r>
+        <w:t xml:space="preserve"> </w:t>
+      </w:r>
+      <w:proofErr w:type="spellStart"/>
+      <w:r>
+        <w:t>modifiert</w:t>
+      </w:r>
+      <w:proofErr w:type="spellEnd"/>
+      <w:r>
+        <w:t xml:space="preserve"> alkalmaztam, amelyben értékül adtam egy </w:t>
+      </w:r>
+      <w:proofErr w:type="spellStart"/>
+      <w:r>
+        <w:t>RoundedRectangle</w:t>
+      </w:r>
+      <w:proofErr w:type="spellEnd"/>
+      <w:r>
+        <w:t xml:space="preserve"> elemmel. Elhelyezésre került egy gomb is, amely jelen pillanatban funkciót még nem lát el.</w:t>
+      </w:r>
+    </w:p>
+    <w:p>
+      <w:pPr>
+        <w:pStyle w:val="Listaszerbekezds"/>
+        <w:numPr>
+          <w:ilvl w:val="0"/>
+          <w:numId w:val="1"/>
+        </w:numPr>
+      </w:pPr>
+      <w:r>
+        <w:t>Végül az elkészült komponenseket elhelyeztem a „</w:t>
+      </w:r>
+      <w:proofErr w:type="spellStart"/>
+      <w:r>
+        <w:t>ChatConversationView</w:t>
+      </w:r>
+      <w:proofErr w:type="spellEnd"/>
+      <w:r>
+        <w:t xml:space="preserve">” komponensben, amely a teljes, beszélgetéshez tartozó képernyőt leírja. Jelen pillanatban </w:t>
+      </w:r>
+      <w:proofErr w:type="spellStart"/>
+      <w:r>
+        <w:t>dummy</w:t>
+      </w:r>
+      <w:proofErr w:type="spellEnd"/>
+      <w:r>
+        <w:t xml:space="preserve"> adatok szolgálnak a partner adataiként és az üzenetek adataiként is. A képernyő kialakításához létrehoztam a megfelelő </w:t>
+      </w:r>
+      <w:proofErr w:type="spellStart"/>
+      <w:r>
+        <w:t>VStack</w:t>
+      </w:r>
+      <w:proofErr w:type="spellEnd"/>
+      <w:r>
+        <w:t xml:space="preserve"> struktúrát, amelyekben elhelyeztem a korábban leírt elemeket. Az üzenetbuborékokat egy </w:t>
+      </w:r>
+      <w:proofErr w:type="spellStart"/>
+      <w:r>
+        <w:t>ScrollView</w:t>
+      </w:r>
+      <w:proofErr w:type="spellEnd"/>
+      <w:r>
+        <w:t>-ban helyeztem el, így azok görgethetővé váltak.</w:t>
       </w:r>
     </w:p>
     <w:sectPr>
@@ -211,6 +771,126 @@
     </w:sectPr>
   </w:body>
 </w:document>
+</file>
+
+<file path=word/numbering.xml><?xml version="1.0" encoding="utf-8"?>
+<w:numbering xmlns:wpc="http://schemas.microsoft.com/office/word/2010/wordprocessingCanvas" xmlns:cx="http://schemas.microsoft.com/office/drawing/2014/chartex" xmlns:cx1="http://schemas.microsoft.com/office/drawing/2015/9/8/chartex" xmlns:cx2="http://schemas.microsoft.com/office/drawing/2015/10/21/chartex" xmlns:cx3="http://schemas.microsoft.com/office/drawing/2016/5/9/chartex" xmlns:cx4="http://schemas.microsoft.com/office/drawing/2016/5/10/chartex" xmlns:cx5="http://schemas.microsoft.com/office/drawing/2016/5/11/chartex" xmlns:cx6="http://schemas.microsoft.com/office/drawing/2016/5/12/chartex" xmlns:cx7="http://schemas.microsoft.com/office/drawing/2016/5/13/chartex" xmlns:cx8="http://schemas.microsoft.com/office/drawing/2016/5/14/chartex" xmlns:mc="http://schemas.openxmlformats.org/markup-compatibility/2006" xmlns:aink="http://schemas.microsoft.com/office/drawing/2016/ink" xmlns:am3d="http://schemas.microsoft.com/office/drawing/2017/model3d" xmlns:o="urn:schemas-microsoft-com:office:office" xmlns:oel="http://schemas.microsoft.com/office/2019/extlst" xmlns:r="http://schemas.openxmlformats.org/officeDocument/2006/relationships" xmlns:m="http://schemas.openxmlformats.org/officeDocument/2006/math" xmlns:v="urn:schemas-microsoft-com:vml" xmlns:wp14="http://schemas.microsoft.com/office/word/2010/wordprocessingDrawing" xmlns:wp="http://schemas.openxmlformats.org/drawingml/2006/wordprocessingDrawing" xmlns:w10="urn:schemas-microsoft-com:office:word" xmlns:w="http://schemas.openxmlformats.org/wordprocessingml/2006/main" xmlns:w14="http://schemas.microsoft.com/office/word/2010/wordml" xmlns:w15="http://schemas.microsoft.com/office/word/2012/wordml" xmlns:w16cex="http://schemas.microsoft.com/office/word/2018/wordml/cex" xmlns:w16cid="http://schemas.microsoft.com/office/word/2016/wordml/cid" xmlns:w16="http://schemas.microsoft.com/office/word/2018/wordml" xmlns:w16sdtdh="http://schemas.microsoft.com/office/word/2020/wordml/sdtdatahash" xmlns:w16se="http://schemas.microsoft.com/office/word/2015/wordml/symex" xmlns:wpg="http://schemas.microsoft.com/office/word/2010/wordprocessingGroup" xmlns:wpi="http://schemas.microsoft.com/office/word/2010/wordprocessingInk" xmlns:wne="http://schemas.microsoft.com/office/word/2006/wordml" xmlns:wps="http://schemas.microsoft.com/office/word/2010/wordprocessingShape" mc:Ignorable="w14 w15 w16se w16cid w16 w16cex w16sdtdh wp14">
+  <w:abstractNum w:abstractNumId="0" w15:restartNumberingAfterBreak="0">
+    <w:nsid w:val="77791DEB"/>
+    <w:multiLevelType w:val="hybridMultilevel"/>
+    <w:tmpl w:val="4BE8913C"/>
+    <w:lvl w:ilvl="0" w:tplc="F3F47EA6">
+      <w:numFmt w:val="bullet"/>
+      <w:lvlText w:val="-"/>
+      <w:lvlJc w:val="left"/>
+      <w:pPr>
+        <w:ind w:left="720" w:hanging="360"/>
+      </w:pPr>
+      <w:rPr>
+        <w:rFonts w:ascii="Calibri" w:eastAsiaTheme="minorHAnsi" w:hAnsi="Calibri" w:cs="Calibri" w:hint="default"/>
+      </w:rPr>
+    </w:lvl>
+    <w:lvl w:ilvl="1" w:tplc="040E0003" w:tentative="1">
+      <w:start w:val="1"/>
+      <w:numFmt w:val="bullet"/>
+      <w:lvlText w:val="o"/>
+      <w:lvlJc w:val="left"/>
+      <w:pPr>
+        <w:ind w:left="1440" w:hanging="360"/>
+      </w:pPr>
+      <w:rPr>
+        <w:rFonts w:ascii="Courier New" w:hAnsi="Courier New" w:cs="Courier New" w:hint="default"/>
+      </w:rPr>
+    </w:lvl>
+    <w:lvl w:ilvl="2" w:tplc="040E0005" w:tentative="1">
+      <w:start w:val="1"/>
+      <w:numFmt w:val="bullet"/>
+      <w:lvlText w:val=""/>
+      <w:lvlJc w:val="left"/>
+      <w:pPr>
+        <w:ind w:left="2160" w:hanging="360"/>
+      </w:pPr>
+      <w:rPr>
+        <w:rFonts w:ascii="Wingdings" w:hAnsi="Wingdings" w:hint="default"/>
+      </w:rPr>
+    </w:lvl>
+    <w:lvl w:ilvl="3" w:tplc="040E0001" w:tentative="1">
+      <w:start w:val="1"/>
+      <w:numFmt w:val="bullet"/>
+      <w:lvlText w:val=""/>
+      <w:lvlJc w:val="left"/>
+      <w:pPr>
+        <w:ind w:left="2880" w:hanging="360"/>
+      </w:pPr>
+      <w:rPr>
+        <w:rFonts w:ascii="Symbol" w:hAnsi="Symbol" w:hint="default"/>
+      </w:rPr>
+    </w:lvl>
+    <w:lvl w:ilvl="4" w:tplc="040E0003" w:tentative="1">
+      <w:start w:val="1"/>
+      <w:numFmt w:val="bullet"/>
+      <w:lvlText w:val="o"/>
+      <w:lvlJc w:val="left"/>
+      <w:pPr>
+        <w:ind w:left="3600" w:hanging="360"/>
+      </w:pPr>
+      <w:rPr>
+        <w:rFonts w:ascii="Courier New" w:hAnsi="Courier New" w:cs="Courier New" w:hint="default"/>
+      </w:rPr>
+    </w:lvl>
+    <w:lvl w:ilvl="5" w:tplc="040E0005" w:tentative="1">
+      <w:start w:val="1"/>
+      <w:numFmt w:val="bullet"/>
+      <w:lvlText w:val=""/>
+      <w:lvlJc w:val="left"/>
+      <w:pPr>
+        <w:ind w:left="4320" w:hanging="360"/>
+      </w:pPr>
+      <w:rPr>
+        <w:rFonts w:ascii="Wingdings" w:hAnsi="Wingdings" w:hint="default"/>
+      </w:rPr>
+    </w:lvl>
+    <w:lvl w:ilvl="6" w:tplc="040E0001" w:tentative="1">
+      <w:start w:val="1"/>
+      <w:numFmt w:val="bullet"/>
+      <w:lvlText w:val=""/>
+      <w:lvlJc w:val="left"/>
+      <w:pPr>
+        <w:ind w:left="5040" w:hanging="360"/>
+      </w:pPr>
+      <w:rPr>
+        <w:rFonts w:ascii="Symbol" w:hAnsi="Symbol" w:hint="default"/>
+      </w:rPr>
+    </w:lvl>
+    <w:lvl w:ilvl="7" w:tplc="040E0003" w:tentative="1">
+      <w:start w:val="1"/>
+      <w:numFmt w:val="bullet"/>
+      <w:lvlText w:val="o"/>
+      <w:lvlJc w:val="left"/>
+      <w:pPr>
+        <w:ind w:left="5760" w:hanging="360"/>
+      </w:pPr>
+      <w:rPr>
+        <w:rFonts w:ascii="Courier New" w:hAnsi="Courier New" w:cs="Courier New" w:hint="default"/>
+      </w:rPr>
+    </w:lvl>
+    <w:lvl w:ilvl="8" w:tplc="040E0005" w:tentative="1">
+      <w:start w:val="1"/>
+      <w:numFmt w:val="bullet"/>
+      <w:lvlText w:val=""/>
+      <w:lvlJc w:val="left"/>
+      <w:pPr>
+        <w:ind w:left="6480" w:hanging="360"/>
+      </w:pPr>
+      <w:rPr>
+        <w:rFonts w:ascii="Wingdings" w:hAnsi="Wingdings" w:hint="default"/>
+      </w:rPr>
+    </w:lvl>
+  </w:abstractNum>
+  <w:num w:numId="1" w16cid:durableId="850485607">
+    <w:abstractNumId w:val="0"/>
+  </w:num>
+</w:numbering>
 </file>
 
 <file path=word/styles.xml><?xml version="1.0" encoding="utf-8"?>
@@ -661,6 +1341,17 @@
       <w:shd w:val="clear" w:color="auto" w:fill="E1DFDD"/>
     </w:rPr>
   </w:style>
+  <w:style w:type="paragraph" w:styleId="Listaszerbekezds">
+    <w:name w:val="List Paragraph"/>
+    <w:basedOn w:val="Norml"/>
+    <w:uiPriority w:val="34"/>
+    <w:qFormat/>
+    <w:rsid w:val="007A4945"/>
+    <w:pPr>
+      <w:ind w:left="720"/>
+      <w:contextualSpacing/>
+    </w:pPr>
+  </w:style>
 </w:styles>
 </file>
 

</xml_diff>

<commit_message>
add basic CarouselView struct
</commit_message>
<xml_diff>
--- a/doc/haladási_napló_dipterv_2.docx
+++ b/doc/haladási_napló_dipterv_2.docx
@@ -15,14 +15,7 @@
           <w:sz w:val="40"/>
           <w:szCs w:val="40"/>
         </w:rPr>
-        <w:t xml:space="preserve">Haladási napló – Diploma tervezés </w:t>
-      </w:r>
-      <w:r>
-        <w:rPr>
-          <w:sz w:val="40"/>
-          <w:szCs w:val="40"/>
-        </w:rPr>
-        <w:t>2</w:t>
+        <w:t>Haladási napló – Diploma tervezés 2</w:t>
       </w:r>
     </w:p>
     <w:p/>
@@ -761,6 +754,322 @@
       <w:proofErr w:type="spellEnd"/>
       <w:r>
         <w:t>-ban helyeztem el, így azok görgethetővé váltak.</w:t>
+      </w:r>
+    </w:p>
+    <w:p/>
+    <w:p>
+      <w:pPr>
+        <w:rPr>
+          <w:sz w:val="36"/>
+          <w:szCs w:val="36"/>
+        </w:rPr>
+      </w:pPr>
+      <w:r>
+        <w:rPr>
+          <w:sz w:val="36"/>
+          <w:szCs w:val="36"/>
+        </w:rPr>
+        <w:t>Október 17.</w:t>
+      </w:r>
+    </w:p>
+    <w:p>
+      <w:pPr>
+        <w:rPr>
+          <w:sz w:val="36"/>
+          <w:szCs w:val="36"/>
+        </w:rPr>
+      </w:pPr>
+    </w:p>
+    <w:p>
+      <w:proofErr w:type="spellStart"/>
+      <w:r>
+        <w:t>Carousel</w:t>
+      </w:r>
+      <w:proofErr w:type="spellEnd"/>
+      <w:r>
+        <w:t xml:space="preserve"> </w:t>
+      </w:r>
+      <w:proofErr w:type="spellStart"/>
+      <w:r>
+        <w:t>view</w:t>
+      </w:r>
+      <w:proofErr w:type="spellEnd"/>
+      <w:r>
+        <w:t xml:space="preserve">-hoz </w:t>
+      </w:r>
+      <w:proofErr w:type="spellStart"/>
+      <w:r>
+        <w:t>tutorial</w:t>
+      </w:r>
+      <w:proofErr w:type="spellEnd"/>
+      <w:r>
+        <w:t xml:space="preserve">: </w:t>
+      </w:r>
+      <w:hyperlink r:id="rId7" w:history="1">
+        <w:r>
+          <w:rPr>
+            <w:rStyle w:val="Hiperhivatkozs"/>
+          </w:rPr>
+          <w:t>https://www.youtube.com/watch?v=6gAqdamj6tg</w:t>
+        </w:r>
+      </w:hyperlink>
+    </w:p>
+    <w:p/>
+    <w:p>
+      <w:r>
+        <w:t>Az adott szálláshoz tartozó képernyő implementálása következett, amelyre akkor jut el a felhasználó, ha a szállás listából kiválasztja az adott szállást.</w:t>
+      </w:r>
+      <w:r>
+        <w:t xml:space="preserve"> Ennek a képernyőnek az egyik fontos és talán legösszetettebb eleme a </w:t>
+      </w:r>
+      <w:proofErr w:type="spellStart"/>
+      <w:r>
+        <w:t>carousel</w:t>
+      </w:r>
+      <w:proofErr w:type="spellEnd"/>
+      <w:r>
+        <w:t>, amelyben megjelenítésre kerülnek az adott szálláshoz feltöltött képek.</w:t>
+      </w:r>
+    </w:p>
+    <w:p/>
+    <w:p>
+      <w:r>
+        <w:t xml:space="preserve">A </w:t>
+      </w:r>
+      <w:proofErr w:type="spellStart"/>
+      <w:r>
+        <w:t>carousel</w:t>
+      </w:r>
+      <w:proofErr w:type="spellEnd"/>
+      <w:r>
+        <w:t xml:space="preserve"> elemnek létrehoztam egy külön </w:t>
+      </w:r>
+      <w:proofErr w:type="spellStart"/>
+      <w:r>
+        <w:t>View</w:t>
+      </w:r>
+      <w:proofErr w:type="spellEnd"/>
+      <w:r>
+        <w:t xml:space="preserve"> komponenst, amelynek a </w:t>
+      </w:r>
+      <w:proofErr w:type="spellStart"/>
+      <w:r>
+        <w:t>CarouselView</w:t>
+      </w:r>
+      <w:proofErr w:type="spellEnd"/>
+      <w:r>
+        <w:t xml:space="preserve"> nevet adtam. Ez egy generikus komponens, amely rendelkezik egy </w:t>
+      </w:r>
+      <w:proofErr w:type="spellStart"/>
+      <w:r>
+        <w:t>View</w:t>
+      </w:r>
+      <w:proofErr w:type="spellEnd"/>
+      <w:r>
+        <w:t xml:space="preserve"> típusú „</w:t>
+      </w:r>
+      <w:proofErr w:type="spellStart"/>
+      <w:r>
+        <w:t>Contenttel</w:t>
+      </w:r>
+      <w:proofErr w:type="spellEnd"/>
+      <w:r>
+        <w:t>”, valamint egy „</w:t>
+      </w:r>
+      <w:proofErr w:type="spellStart"/>
+      <w:r>
+        <w:t>Itemmel</w:t>
+      </w:r>
+      <w:proofErr w:type="spellEnd"/>
+      <w:r>
+        <w:t>” és egy „ID-</w:t>
+      </w:r>
+      <w:proofErr w:type="spellStart"/>
+      <w:r>
+        <w:t>val</w:t>
+      </w:r>
+      <w:proofErr w:type="spellEnd"/>
+      <w:r>
+        <w:t>”. Az „</w:t>
+      </w:r>
+      <w:proofErr w:type="spellStart"/>
+      <w:r>
+        <w:t>Item</w:t>
+      </w:r>
+      <w:proofErr w:type="spellEnd"/>
+      <w:r>
+        <w:t xml:space="preserve">” megvalósítja a </w:t>
+      </w:r>
+      <w:proofErr w:type="spellStart"/>
+      <w:r>
+        <w:t>RandomAccessCollection</w:t>
+      </w:r>
+      <w:proofErr w:type="spellEnd"/>
+      <w:r>
+        <w:t xml:space="preserve"> </w:t>
+      </w:r>
+      <w:proofErr w:type="spellStart"/>
+      <w:r>
+        <w:t>protoclt</w:t>
+      </w:r>
+      <w:proofErr w:type="spellEnd"/>
+      <w:r>
+        <w:t xml:space="preserve">, az ID pedig a </w:t>
+      </w:r>
+      <w:proofErr w:type="spellStart"/>
+      <w:r>
+        <w:t>Hashable</w:t>
+      </w:r>
+      <w:proofErr w:type="spellEnd"/>
+      <w:r>
+        <w:t xml:space="preserve"> és </w:t>
+      </w:r>
+      <w:proofErr w:type="spellStart"/>
+      <w:r>
+        <w:t>Equatable</w:t>
+      </w:r>
+      <w:proofErr w:type="spellEnd"/>
+      <w:r>
+        <w:t xml:space="preserve"> </w:t>
+      </w:r>
+      <w:proofErr w:type="spellStart"/>
+      <w:r>
+        <w:t>protocollokat</w:t>
+      </w:r>
+      <w:proofErr w:type="spellEnd"/>
+      <w:r>
+        <w:t>.</w:t>
+      </w:r>
+      <w:r>
+        <w:t xml:space="preserve"> </w:t>
+      </w:r>
+      <w:proofErr w:type="spellStart"/>
+      <w:r>
+        <w:t>Property</w:t>
+      </w:r>
+      <w:proofErr w:type="spellEnd"/>
+      <w:r>
+        <w:t>-ként a következő adatok vannak eltárolva: „</w:t>
+      </w:r>
+      <w:proofErr w:type="spellStart"/>
+      <w:r>
+        <w:t>content</w:t>
+      </w:r>
+      <w:proofErr w:type="spellEnd"/>
+      <w:r>
+        <w:t xml:space="preserve">”, amely egy olyan </w:t>
+      </w:r>
+      <w:proofErr w:type="spellStart"/>
+      <w:r>
+        <w:t>closure</w:t>
+      </w:r>
+      <w:proofErr w:type="spellEnd"/>
+      <w:r>
+        <w:t>, ami az „</w:t>
+      </w:r>
+      <w:proofErr w:type="spellStart"/>
+      <w:r>
+        <w:t>Item.Element</w:t>
+      </w:r>
+      <w:proofErr w:type="spellEnd"/>
+      <w:r>
+        <w:t>” alapján ad vissza „</w:t>
+      </w:r>
+      <w:proofErr w:type="spellStart"/>
+      <w:r>
+        <w:t>Contentet</w:t>
+      </w:r>
+      <w:proofErr w:type="spellEnd"/>
+      <w:r>
+        <w:t>”; „</w:t>
+      </w:r>
+      <w:proofErr w:type="spellStart"/>
+      <w:r>
+        <w:t>id</w:t>
+      </w:r>
+      <w:proofErr w:type="spellEnd"/>
+      <w:r>
+        <w:t>” „</w:t>
+      </w:r>
+      <w:proofErr w:type="spellStart"/>
+      <w:r>
+        <w:t>KeyPath</w:t>
+      </w:r>
+      <w:proofErr w:type="spellEnd"/>
+      <w:r>
+        <w:t>&lt;</w:t>
+      </w:r>
+      <w:proofErr w:type="spellStart"/>
+      <w:r>
+        <w:t>Item.Element</w:t>
+      </w:r>
+      <w:proofErr w:type="spellEnd"/>
+      <w:r>
+        <w:t xml:space="preserve">, ID&gt;” típussal, illetve a kártyákhoz tartozó </w:t>
+      </w:r>
+      <w:proofErr w:type="spellStart"/>
+      <w:r>
+        <w:t>property</w:t>
+      </w:r>
+      <w:proofErr w:type="spellEnd"/>
+      <w:r>
+        <w:t>-k mint „</w:t>
+      </w:r>
+      <w:proofErr w:type="spellStart"/>
+      <w:r>
+        <w:t>spacing</w:t>
+      </w:r>
+      <w:proofErr w:type="spellEnd"/>
+      <w:r>
+        <w:t>” és „</w:t>
+      </w:r>
+      <w:proofErr w:type="spellStart"/>
+      <w:r>
+        <w:t>cardPadding</w:t>
+      </w:r>
+      <w:proofErr w:type="spellEnd"/>
+      <w:r>
+        <w:t>” „</w:t>
+      </w:r>
+      <w:proofErr w:type="spellStart"/>
+      <w:r>
+        <w:t>CGFloat</w:t>
+      </w:r>
+      <w:proofErr w:type="spellEnd"/>
+      <w:r>
+        <w:t xml:space="preserve">” típussal, </w:t>
+      </w:r>
+      <w:proofErr w:type="spellStart"/>
+      <w:r>
+        <w:t>items</w:t>
+      </w:r>
+      <w:proofErr w:type="spellEnd"/>
+      <w:r>
+        <w:t xml:space="preserve"> „</w:t>
+      </w:r>
+      <w:proofErr w:type="spellStart"/>
+      <w:r>
+        <w:t>Item</w:t>
+      </w:r>
+      <w:proofErr w:type="spellEnd"/>
+      <w:r>
+        <w:t xml:space="preserve">” típussal, illetve egy @Binding Int típusú „index”, amely az aktuálisan </w:t>
+      </w:r>
+      <w:proofErr w:type="spellStart"/>
+      <w:r>
+        <w:t>kiválaszott</w:t>
+      </w:r>
+      <w:proofErr w:type="spellEnd"/>
+      <w:r>
+        <w:t xml:space="preserve"> </w:t>
+      </w:r>
+      <w:proofErr w:type="spellStart"/>
+      <w:r>
+        <w:t>Item.Element</w:t>
+      </w:r>
+      <w:proofErr w:type="spellEnd"/>
+      <w:r>
+        <w:t xml:space="preserve"> (kártya) indexe.</w:t>
       </w:r>
     </w:p>
     <w:sectPr>

</xml_diff>

<commit_message>
fix carousel and accommodation details view
</commit_message>
<xml_diff>
--- a/doc/haladási_napló_dipterv_2.docx
+++ b/doc/haladási_napló_dipterv_2.docx
@@ -949,7 +949,19 @@
       </w:r>
       <w:proofErr w:type="spellEnd"/>
       <w:r>
-        <w:t>-ként a következő adatok vannak eltárolva: „</w:t>
+        <w:t>-ként a következő adatok vannak eltárolva:</w:t>
+      </w:r>
+    </w:p>
+    <w:p>
+      <w:pPr>
+        <w:pStyle w:val="Listaszerbekezds"/>
+        <w:numPr>
+          <w:ilvl w:val="0"/>
+          <w:numId w:val="1"/>
+        </w:numPr>
+      </w:pPr>
+      <w:r>
+        <w:t>„</w:t>
       </w:r>
       <w:proofErr w:type="spellStart"/>
       <w:r>
@@ -959,6 +971,9 @@
       <w:r>
         <w:t xml:space="preserve">”, amely egy olyan </w:t>
       </w:r>
+      <w:r>
+        <w:t xml:space="preserve">@escaping </w:t>
+      </w:r>
       <w:proofErr w:type="spellStart"/>
       <w:r>
         <w:t>closure</w:t>
@@ -973,7 +988,21 @@
       </w:r>
       <w:proofErr w:type="spellEnd"/>
       <w:r>
-        <w:t>” alapján ad vissza „</w:t>
+        <w:t>”</w:t>
+      </w:r>
+      <w:r>
+        <w:t xml:space="preserve"> és egy </w:t>
+      </w:r>
+      <w:proofErr w:type="spellStart"/>
+      <w:r>
+        <w:t>CGSize</w:t>
+      </w:r>
+      <w:proofErr w:type="spellEnd"/>
+      <w:r>
+        <w:t xml:space="preserve"> paraméter</w:t>
+      </w:r>
+      <w:r>
+        <w:t xml:space="preserve"> alapján ad vissza „</w:t>
       </w:r>
       <w:proofErr w:type="spellStart"/>
       <w:r>
@@ -981,7 +1010,19 @@
       </w:r>
       <w:proofErr w:type="spellEnd"/>
       <w:r>
-        <w:t>”; „</w:t>
+        <w:t>”</w:t>
+      </w:r>
+    </w:p>
+    <w:p>
+      <w:pPr>
+        <w:pStyle w:val="Listaszerbekezds"/>
+        <w:numPr>
+          <w:ilvl w:val="0"/>
+          <w:numId w:val="1"/>
+        </w:numPr>
+      </w:pPr>
+      <w:r>
+        <w:t>„</w:t>
       </w:r>
       <w:proofErr w:type="spellStart"/>
       <w:r>
@@ -1005,7 +1046,19 @@
       </w:r>
       <w:proofErr w:type="spellEnd"/>
       <w:r>
-        <w:t xml:space="preserve">, ID&gt;” típussal, illetve a kártyákhoz tartozó </w:t>
+        <w:t>, ID&gt;” típussal</w:t>
+      </w:r>
+    </w:p>
+    <w:p>
+      <w:pPr>
+        <w:pStyle w:val="Listaszerbekezds"/>
+        <w:numPr>
+          <w:ilvl w:val="0"/>
+          <w:numId w:val="1"/>
+        </w:numPr>
+      </w:pPr>
+      <w:r>
+        <w:t xml:space="preserve">illetve a kártyákhoz tartozó </w:t>
       </w:r>
       <w:proofErr w:type="spellStart"/>
       <w:r>
@@ -1037,8 +1090,28 @@
       </w:r>
       <w:proofErr w:type="spellEnd"/>
       <w:r>
-        <w:t xml:space="preserve">” típussal, </w:t>
-      </w:r>
+        <w:t>” típussal</w:t>
+      </w:r>
+      <w:r>
+        <w:t xml:space="preserve"> (</w:t>
+      </w:r>
+      <w:proofErr w:type="spellStart"/>
+      <w:r>
+        <w:t>default</w:t>
+      </w:r>
+      <w:proofErr w:type="spellEnd"/>
+      <w:r>
+        <w:t xml:space="preserve"> értékek 30 és 80)</w:t>
+      </w:r>
+    </w:p>
+    <w:p>
+      <w:pPr>
+        <w:pStyle w:val="Listaszerbekezds"/>
+        <w:numPr>
+          <w:ilvl w:val="0"/>
+          <w:numId w:val="1"/>
+        </w:numPr>
+      </w:pPr>
       <w:proofErr w:type="spellStart"/>
       <w:r>
         <w:t>items</w:t>
@@ -1053,7 +1126,20 @@
       </w:r>
       <w:proofErr w:type="spellEnd"/>
       <w:r>
-        <w:t xml:space="preserve">” típussal, illetve egy @Binding Int típusú „index”, amely az aktuálisan </w:t>
+        <w:t>” típussal</w:t>
+      </w:r>
+    </w:p>
+    <w:p>
+      <w:pPr>
+        <w:pStyle w:val="Listaszerbekezds"/>
+        <w:numPr>
+          <w:ilvl w:val="0"/>
+          <w:numId w:val="1"/>
+        </w:numPr>
+      </w:pPr>
+      <w:r>
+        <w:lastRenderedPageBreak/>
+        <w:t xml:space="preserve">illetve egy @Binding Int típusú „index”, amely az aktuálisan </w:t>
       </w:r>
       <w:proofErr w:type="spellStart"/>
       <w:r>
@@ -1070,6 +1156,1275 @@
       <w:proofErr w:type="spellEnd"/>
       <w:r>
         <w:t xml:space="preserve"> (kártya) indexe.</w:t>
+      </w:r>
+    </w:p>
+    <w:p>
+      <w:r>
+        <w:t xml:space="preserve">Ezeket az értékeket a konstruktoron keresztül lehet megadni az </w:t>
+      </w:r>
+      <w:proofErr w:type="spellStart"/>
+      <w:r>
+        <w:t>carousel</w:t>
+      </w:r>
+      <w:proofErr w:type="spellEnd"/>
+      <w:r>
+        <w:t xml:space="preserve"> objektumnak.</w:t>
+      </w:r>
+    </w:p>
+    <w:p/>
+    <w:p>
+      <w:r>
+        <w:t>Következő lépésként felvettem az „</w:t>
+      </w:r>
+      <w:proofErr w:type="spellStart"/>
+      <w:r>
+        <w:t>AccommDetailsView</w:t>
+      </w:r>
+      <w:proofErr w:type="spellEnd"/>
+      <w:r>
+        <w:t xml:space="preserve">” objektumban a </w:t>
+      </w:r>
+      <w:proofErr w:type="spellStart"/>
+      <w:r>
+        <w:t>carousel-hez</w:t>
+      </w:r>
+      <w:proofErr w:type="spellEnd"/>
+      <w:r>
+        <w:t xml:space="preserve"> szükséges </w:t>
+      </w:r>
+      <w:proofErr w:type="spellStart"/>
+      <w:r>
+        <w:t>property</w:t>
+      </w:r>
+      <w:proofErr w:type="spellEnd"/>
+      <w:r>
+        <w:t xml:space="preserve">-ket (egyelőre </w:t>
+      </w:r>
+      <w:proofErr w:type="spellStart"/>
+      <w:r>
+        <w:t>dummy</w:t>
+      </w:r>
+      <w:proofErr w:type="spellEnd"/>
+      <w:r>
+        <w:t xml:space="preserve"> elemekkel, ezek később majd a backend válaszból lesznek kinyerve): egy @State index </w:t>
+      </w:r>
+      <w:proofErr w:type="spellStart"/>
+      <w:r>
+        <w:t>property</w:t>
+      </w:r>
+      <w:proofErr w:type="spellEnd"/>
+      <w:r>
+        <w:t xml:space="preserve">-t, amely az aktuálisan kiválasztott kártya indexét tartalmazza, illetve egy kép típust tartalmazó tömböt. A konstruktorban megadtam az indexet, adtam egy 100-as </w:t>
+      </w:r>
+      <w:proofErr w:type="spellStart"/>
+      <w:r>
+        <w:t>paddinget</w:t>
+      </w:r>
+      <w:proofErr w:type="spellEnd"/>
+      <w:r>
+        <w:t xml:space="preserve"> a kártyáknak, az </w:t>
+      </w:r>
+      <w:proofErr w:type="spellStart"/>
+      <w:r>
+        <w:t>items-nek</w:t>
+      </w:r>
+      <w:proofErr w:type="spellEnd"/>
+      <w:r>
+        <w:t xml:space="preserve"> megadtam a képeket tartalmazó tömböt, illetve megadtam az </w:t>
+      </w:r>
+      <w:proofErr w:type="spellStart"/>
+      <w:r>
+        <w:t>id</w:t>
+      </w:r>
+      <w:proofErr w:type="spellEnd"/>
+      <w:r>
+        <w:t>-t szintén a tömbből.</w:t>
+      </w:r>
+      <w:r>
+        <w:t xml:space="preserve"> A </w:t>
+      </w:r>
+      <w:proofErr w:type="spellStart"/>
+      <w:r>
+        <w:t>content</w:t>
+      </w:r>
+      <w:proofErr w:type="spellEnd"/>
+      <w:r>
+        <w:t xml:space="preserve"> </w:t>
+      </w:r>
+      <w:proofErr w:type="spellStart"/>
+      <w:r>
+        <w:t>closure-nek</w:t>
+      </w:r>
+      <w:proofErr w:type="spellEnd"/>
+      <w:r>
+        <w:t xml:space="preserve"> pedig egy olyan </w:t>
+      </w:r>
+      <w:proofErr w:type="spellStart"/>
+      <w:r>
+        <w:t>closure</w:t>
+      </w:r>
+      <w:proofErr w:type="spellEnd"/>
+      <w:r>
+        <w:t xml:space="preserve">-t adtam meg, amely egy „Image” objektummal tér vissza, amely megjeleníti az </w:t>
+      </w:r>
+      <w:proofErr w:type="spellStart"/>
+      <w:r>
+        <w:t>Items</w:t>
+      </w:r>
+      <w:proofErr w:type="spellEnd"/>
+      <w:r>
+        <w:t xml:space="preserve"> tömbből az aktuális indexű elemet. Ennek az Image elemnek adtam </w:t>
+      </w:r>
+      <w:proofErr w:type="spellStart"/>
+      <w:r>
+        <w:t>modifier-eket</w:t>
+      </w:r>
+      <w:proofErr w:type="spellEnd"/>
+      <w:r>
+        <w:t>:</w:t>
+      </w:r>
+    </w:p>
+    <w:p>
+      <w:pPr>
+        <w:pStyle w:val="Listaszerbekezds"/>
+        <w:numPr>
+          <w:ilvl w:val="0"/>
+          <w:numId w:val="1"/>
+        </w:numPr>
+      </w:pPr>
+      <w:proofErr w:type="spellStart"/>
+      <w:r>
+        <w:t>resizeable</w:t>
+      </w:r>
+      <w:proofErr w:type="spellEnd"/>
+    </w:p>
+    <w:p>
+      <w:pPr>
+        <w:pStyle w:val="Listaszerbekezds"/>
+        <w:numPr>
+          <w:ilvl w:val="0"/>
+          <w:numId w:val="1"/>
+        </w:numPr>
+      </w:pPr>
+      <w:proofErr w:type="spellStart"/>
+      <w:proofErr w:type="gramStart"/>
+      <w:r>
+        <w:t>aspectRatio</w:t>
+      </w:r>
+      <w:proofErr w:type="spellEnd"/>
+      <w:r>
+        <w:t>(</w:t>
+      </w:r>
+      <w:proofErr w:type="spellStart"/>
+      <w:proofErr w:type="gramEnd"/>
+      <w:r>
+        <w:t>contentMode</w:t>
+      </w:r>
+      <w:proofErr w:type="spellEnd"/>
+      <w:r>
+        <w:t>: .</w:t>
+      </w:r>
+      <w:proofErr w:type="spellStart"/>
+      <w:r>
+        <w:t>fill</w:t>
+      </w:r>
+      <w:proofErr w:type="spellEnd"/>
+      <w:r>
+        <w:t>)</w:t>
+      </w:r>
+    </w:p>
+    <w:p>
+      <w:pPr>
+        <w:pStyle w:val="Listaszerbekezds"/>
+        <w:numPr>
+          <w:ilvl w:val="0"/>
+          <w:numId w:val="1"/>
+        </w:numPr>
+      </w:pPr>
+      <w:proofErr w:type="spellStart"/>
+      <w:proofErr w:type="gramStart"/>
+      <w:r>
+        <w:t>frame</w:t>
+      </w:r>
+      <w:proofErr w:type="spellEnd"/>
+      <w:r>
+        <w:t>(</w:t>
+      </w:r>
+      <w:proofErr w:type="spellStart"/>
+      <w:proofErr w:type="gramEnd"/>
+      <w:r>
+        <w:t>width</w:t>
+      </w:r>
+      <w:proofErr w:type="spellEnd"/>
+      <w:r>
+        <w:t xml:space="preserve">: </w:t>
+      </w:r>
+      <w:proofErr w:type="spellStart"/>
+      <w:r>
+        <w:t>cardSize.width</w:t>
+      </w:r>
+      <w:proofErr w:type="spellEnd"/>
+      <w:r>
+        <w:t xml:space="preserve">, </w:t>
+      </w:r>
+      <w:proofErr w:type="spellStart"/>
+      <w:r>
+        <w:t>height</w:t>
+      </w:r>
+      <w:proofErr w:type="spellEnd"/>
+      <w:r>
+        <w:t xml:space="preserve">: </w:t>
+      </w:r>
+      <w:proofErr w:type="spellStart"/>
+      <w:r>
+        <w:t>cardSize.height</w:t>
+      </w:r>
+      <w:proofErr w:type="spellEnd"/>
+      <w:r>
+        <w:t xml:space="preserve">) (a </w:t>
+      </w:r>
+      <w:proofErr w:type="spellStart"/>
+      <w:r>
+        <w:t>cardSize</w:t>
+      </w:r>
+      <w:proofErr w:type="spellEnd"/>
+      <w:r>
+        <w:t xml:space="preserve"> a </w:t>
+      </w:r>
+      <w:proofErr w:type="spellStart"/>
+      <w:r>
+        <w:t>CGSize</w:t>
+      </w:r>
+      <w:proofErr w:type="spellEnd"/>
+      <w:r>
+        <w:t xml:space="preserve"> paraméter neve a </w:t>
+      </w:r>
+      <w:proofErr w:type="spellStart"/>
+      <w:r>
+        <w:t>closure</w:t>
+      </w:r>
+      <w:proofErr w:type="spellEnd"/>
+      <w:r>
+        <w:t>-ben)</w:t>
+      </w:r>
+    </w:p>
+    <w:p>
+      <w:pPr>
+        <w:pStyle w:val="Listaszerbekezds"/>
+        <w:numPr>
+          <w:ilvl w:val="0"/>
+          <w:numId w:val="1"/>
+        </w:numPr>
+      </w:pPr>
+      <w:proofErr w:type="spellStart"/>
+      <w:proofErr w:type="gramStart"/>
+      <w:r>
+        <w:t>clipShape</w:t>
+      </w:r>
+      <w:proofErr w:type="spellEnd"/>
+      <w:r>
+        <w:t>(</w:t>
+      </w:r>
+      <w:proofErr w:type="spellStart"/>
+      <w:proofErr w:type="gramEnd"/>
+      <w:r>
+        <w:t>RoundedRectangle</w:t>
+      </w:r>
+      <w:proofErr w:type="spellEnd"/>
+      <w:r>
+        <w:t>(</w:t>
+      </w:r>
+      <w:proofErr w:type="spellStart"/>
+      <w:r>
+        <w:t>cornerRadius</w:t>
+      </w:r>
+      <w:proofErr w:type="spellEnd"/>
+      <w:r>
+        <w:t xml:space="preserve">: 5, </w:t>
+      </w:r>
+      <w:proofErr w:type="spellStart"/>
+      <w:r>
+        <w:t>style</w:t>
+      </w:r>
+      <w:proofErr w:type="spellEnd"/>
+      <w:r>
+        <w:t>: .</w:t>
+      </w:r>
+      <w:proofErr w:type="spellStart"/>
+      <w:r>
+        <w:t>continous</w:t>
+      </w:r>
+      <w:proofErr w:type="spellEnd"/>
+      <w:r>
+        <w:t>))</w:t>
+      </w:r>
+    </w:p>
+    <w:p>
+      <w:r>
+        <w:t xml:space="preserve">A </w:t>
+      </w:r>
+      <w:proofErr w:type="spellStart"/>
+      <w:r>
+        <w:t>CarouselView</w:t>
+      </w:r>
+      <w:proofErr w:type="spellEnd"/>
+      <w:r>
+        <w:t xml:space="preserve"> elemet is </w:t>
+      </w:r>
+      <w:proofErr w:type="spellStart"/>
+      <w:r>
+        <w:t>eláttam</w:t>
+      </w:r>
+      <w:proofErr w:type="spellEnd"/>
+      <w:r>
+        <w:t xml:space="preserve"> </w:t>
+      </w:r>
+      <w:proofErr w:type="spellStart"/>
+      <w:r>
+        <w:t>modifierekkel</w:t>
+      </w:r>
+      <w:proofErr w:type="spellEnd"/>
+      <w:r>
+        <w:t>: „</w:t>
+      </w:r>
+      <w:proofErr w:type="spellStart"/>
+      <w:proofErr w:type="gramStart"/>
+      <w:r>
+        <w:t>padding</w:t>
+      </w:r>
+      <w:proofErr w:type="spellEnd"/>
+      <w:r>
+        <w:t>(</w:t>
+      </w:r>
+      <w:proofErr w:type="gramEnd"/>
+      <w:r>
+        <w:t>.</w:t>
+      </w:r>
+      <w:proofErr w:type="spellStart"/>
+      <w:r>
+        <w:t>horizontal</w:t>
+      </w:r>
+      <w:proofErr w:type="spellEnd"/>
+      <w:r>
+        <w:t>, -15)” és „</w:t>
+      </w:r>
+      <w:proofErr w:type="spellStart"/>
+      <w:r>
+        <w:t>padding</w:t>
+      </w:r>
+      <w:proofErr w:type="spellEnd"/>
+      <w:r>
+        <w:t>(.</w:t>
+      </w:r>
+      <w:proofErr w:type="spellStart"/>
+      <w:r>
+        <w:t>vertical</w:t>
+      </w:r>
+      <w:proofErr w:type="spellEnd"/>
+      <w:r>
+        <w:t>)”.</w:t>
+      </w:r>
+    </w:p>
+    <w:p/>
+    <w:p>
+      <w:r>
+        <w:t xml:space="preserve">A </w:t>
+      </w:r>
+      <w:proofErr w:type="spellStart"/>
+      <w:r>
+        <w:t>CarouselView</w:t>
+      </w:r>
+      <w:proofErr w:type="spellEnd"/>
+      <w:r>
+        <w:t xml:space="preserve"> body-</w:t>
+      </w:r>
+      <w:proofErr w:type="spellStart"/>
+      <w:r>
+        <w:t>jában</w:t>
+      </w:r>
+      <w:proofErr w:type="spellEnd"/>
+      <w:r>
+        <w:t xml:space="preserve"> elhelyeztem egy </w:t>
+      </w:r>
+      <w:proofErr w:type="spellStart"/>
+      <w:r>
+        <w:t>GeometryReader</w:t>
+      </w:r>
+      <w:proofErr w:type="spellEnd"/>
+      <w:r>
+        <w:t xml:space="preserve"> objektumot, amelynek a célja az volt, hogy ne a </w:t>
+      </w:r>
+      <w:proofErr w:type="spellStart"/>
+      <w:r>
+        <w:t>SwiftUI</w:t>
+      </w:r>
+      <w:proofErr w:type="spellEnd"/>
+      <w:r>
+        <w:t xml:space="preserve"> határozza meg automatikusan, hogy az adott </w:t>
+      </w:r>
+      <w:proofErr w:type="spellStart"/>
+      <w:r>
+        <w:t>View-nak</w:t>
+      </w:r>
+      <w:proofErr w:type="spellEnd"/>
+      <w:r>
+        <w:t xml:space="preserve"> mekkora helyre van szüksége, illetve, hogy az hol helyezkedjen el a képernyőn, hanem azt kicsit szabadabban lehessen meghatározni.</w:t>
+      </w:r>
+      <w:r>
+        <w:t xml:space="preserve"> Ebben lekértem </w:t>
+      </w:r>
+      <w:proofErr w:type="spellStart"/>
+      <w:r>
+        <w:t>GeometryReader</w:t>
+      </w:r>
+      <w:proofErr w:type="spellEnd"/>
+      <w:r>
+        <w:t xml:space="preserve"> által visszaadott méretet (</w:t>
+      </w:r>
+      <w:proofErr w:type="spellStart"/>
+      <w:r>
+        <w:t>size</w:t>
+      </w:r>
+      <w:proofErr w:type="spellEnd"/>
+      <w:r>
+        <w:t xml:space="preserve">), majd ez alapján meghatároztam a kártya számára rendelkezésre álló szélesség értéket: </w:t>
+      </w:r>
+      <w:proofErr w:type="spellStart"/>
+      <w:proofErr w:type="gramStart"/>
+      <w:r>
+        <w:t>size.width</w:t>
+      </w:r>
+      <w:proofErr w:type="spellEnd"/>
+      <w:proofErr w:type="gramEnd"/>
+      <w:r>
+        <w:t xml:space="preserve"> – (</w:t>
+      </w:r>
+      <w:proofErr w:type="spellStart"/>
+      <w:r>
+        <w:t>cardPadding</w:t>
+      </w:r>
+      <w:proofErr w:type="spellEnd"/>
+      <w:r>
+        <w:t xml:space="preserve"> – </w:t>
+      </w:r>
+      <w:proofErr w:type="spellStart"/>
+      <w:r>
+        <w:t>spacing</w:t>
+      </w:r>
+      <w:proofErr w:type="spellEnd"/>
+      <w:r>
+        <w:t>).</w:t>
+      </w:r>
+      <w:r>
+        <w:t xml:space="preserve"> Ezután elhelyeztem egy </w:t>
+      </w:r>
+      <w:proofErr w:type="spellStart"/>
+      <w:r>
+        <w:t>LazyHStack</w:t>
+      </w:r>
+      <w:proofErr w:type="spellEnd"/>
+      <w:r>
+        <w:t xml:space="preserve"> elemet a body-ban, amelybe felvettem az elemeket az </w:t>
+      </w:r>
+      <w:proofErr w:type="spellStart"/>
+      <w:r>
+        <w:t>items</w:t>
+      </w:r>
+      <w:proofErr w:type="spellEnd"/>
+      <w:r>
+        <w:t xml:space="preserve"> tömbből a megadott </w:t>
+      </w:r>
+      <w:proofErr w:type="spellStart"/>
+      <w:r>
+        <w:t>spacing</w:t>
+      </w:r>
+      <w:proofErr w:type="spellEnd"/>
+      <w:r>
+        <w:t xml:space="preserve"> értékkel. Az elemek megjelenítését a „</w:t>
+      </w:r>
+      <w:proofErr w:type="spellStart"/>
+      <w:r>
+        <w:t>content</w:t>
+      </w:r>
+      <w:proofErr w:type="spellEnd"/>
+      <w:r>
+        <w:t>” függvénnyel valósítottam meg, ahol az aktuális elemet adtam meg az „</w:t>
+      </w:r>
+      <w:proofErr w:type="spellStart"/>
+      <w:r>
+        <w:t>Item.Element</w:t>
+      </w:r>
+      <w:proofErr w:type="spellEnd"/>
+      <w:r>
+        <w:t>” típusú paraméternek és egy „</w:t>
+      </w:r>
+      <w:proofErr w:type="spellStart"/>
+      <w:proofErr w:type="gramStart"/>
+      <w:r>
+        <w:t>CGSize</w:t>
+      </w:r>
+      <w:proofErr w:type="spellEnd"/>
+      <w:r>
+        <w:t>(</w:t>
+      </w:r>
+      <w:proofErr w:type="spellStart"/>
+      <w:proofErr w:type="gramEnd"/>
+      <w:r>
+        <w:t>width</w:t>
+      </w:r>
+      <w:proofErr w:type="spellEnd"/>
+      <w:r>
+        <w:t xml:space="preserve">: </w:t>
+      </w:r>
+      <w:proofErr w:type="spellStart"/>
+      <w:r>
+        <w:t>size.width</w:t>
+      </w:r>
+      <w:proofErr w:type="spellEnd"/>
+      <w:r>
+        <w:t xml:space="preserve"> – </w:t>
+      </w:r>
+      <w:proofErr w:type="spellStart"/>
+      <w:r>
+        <w:t>cardPadding</w:t>
+      </w:r>
+      <w:proofErr w:type="spellEnd"/>
+      <w:r>
+        <w:t xml:space="preserve">, </w:t>
+      </w:r>
+      <w:proofErr w:type="spellStart"/>
+      <w:r>
+        <w:t>height</w:t>
+      </w:r>
+      <w:proofErr w:type="spellEnd"/>
+      <w:r>
+        <w:t xml:space="preserve">: </w:t>
+      </w:r>
+      <w:proofErr w:type="spellStart"/>
+      <w:r>
+        <w:t>size.height</w:t>
+      </w:r>
+      <w:proofErr w:type="spellEnd"/>
+      <w:r>
+        <w:t xml:space="preserve">)” értéket a </w:t>
+      </w:r>
+      <w:proofErr w:type="spellStart"/>
+      <w:r>
+        <w:t>CGSize</w:t>
+      </w:r>
+      <w:proofErr w:type="spellEnd"/>
+      <w:r>
+        <w:t xml:space="preserve"> típusúnak. A </w:t>
+      </w:r>
+      <w:proofErr w:type="spellStart"/>
+      <w:r>
+        <w:t>content</w:t>
+      </w:r>
+      <w:proofErr w:type="spellEnd"/>
+      <w:r>
+        <w:t xml:space="preserve"> függvény által visszaadott értéket is elláttam a megfelelő </w:t>
+      </w:r>
+      <w:proofErr w:type="spellStart"/>
+      <w:r>
+        <w:t>modifierekkel</w:t>
+      </w:r>
+      <w:proofErr w:type="spellEnd"/>
+      <w:r>
+        <w:t>.</w:t>
+      </w:r>
+    </w:p>
+    <w:p/>
+    <w:p>
+      <w:r>
+        <w:t xml:space="preserve">A gesztúra (lapozás) kezeléshez is felvettem a szükséges </w:t>
+      </w:r>
+      <w:proofErr w:type="spellStart"/>
+      <w:r>
+        <w:t>property</w:t>
+      </w:r>
+      <w:proofErr w:type="spellEnd"/>
+      <w:r>
+        <w:t xml:space="preserve">-ket a </w:t>
+      </w:r>
+      <w:proofErr w:type="spellStart"/>
+      <w:r>
+        <w:t>CarouselView</w:t>
+      </w:r>
+      <w:proofErr w:type="spellEnd"/>
+      <w:r>
+        <w:t xml:space="preserve"> objektumban:</w:t>
+      </w:r>
+    </w:p>
+    <w:p>
+      <w:pPr>
+        <w:pStyle w:val="Listaszerbekezds"/>
+        <w:numPr>
+          <w:ilvl w:val="0"/>
+          <w:numId w:val="1"/>
+        </w:numPr>
+      </w:pPr>
+      <w:r>
+        <w:t xml:space="preserve">@GestureState </w:t>
+      </w:r>
+      <w:proofErr w:type="spellStart"/>
+      <w:r>
+        <w:t>translation</w:t>
+      </w:r>
+      <w:proofErr w:type="spellEnd"/>
+      <w:r>
+        <w:t xml:space="preserve">: </w:t>
+      </w:r>
+      <w:proofErr w:type="spellStart"/>
+      <w:r>
+        <w:t>CGFloat</w:t>
+      </w:r>
+      <w:proofErr w:type="spellEnd"/>
+      <w:r>
+        <w:t xml:space="preserve"> – ez adja meg, hogy felhasználó által kiváltott lapozás során, amíg az ujja a képernyőn van, aktuálisan mennyivel tolódott el az adott elem</w:t>
+      </w:r>
+      <w:r>
+        <w:t xml:space="preserve"> (0-val inicializálva)</w:t>
+      </w:r>
+    </w:p>
+    <w:p>
+      <w:pPr>
+        <w:pStyle w:val="Listaszerbekezds"/>
+        <w:numPr>
+          <w:ilvl w:val="0"/>
+          <w:numId w:val="1"/>
+        </w:numPr>
+      </w:pPr>
+      <w:r>
+        <w:t xml:space="preserve">@State </w:t>
+      </w:r>
+      <w:proofErr w:type="spellStart"/>
+      <w:r>
+        <w:t>offset</w:t>
+      </w:r>
+      <w:proofErr w:type="spellEnd"/>
+      <w:r>
+        <w:t xml:space="preserve">: </w:t>
+      </w:r>
+      <w:proofErr w:type="spellStart"/>
+      <w:r>
+        <w:t>CGFloat</w:t>
+      </w:r>
+      <w:proofErr w:type="spellEnd"/>
+      <w:r>
+        <w:t xml:space="preserve"> – hogy mennyivel tolódtak el az elemek a teljes tömbben</w:t>
+      </w:r>
+      <w:r>
+        <w:t xml:space="preserve"> (0-val inicializálva)</w:t>
+      </w:r>
+    </w:p>
+    <w:p>
+      <w:pPr>
+        <w:pStyle w:val="Listaszerbekezds"/>
+        <w:numPr>
+          <w:ilvl w:val="0"/>
+          <w:numId w:val="1"/>
+        </w:numPr>
+      </w:pPr>
+      <w:r>
+        <w:t xml:space="preserve">@State </w:t>
+      </w:r>
+      <w:proofErr w:type="spellStart"/>
+      <w:r>
+        <w:t>lastStoredOffset</w:t>
+      </w:r>
+      <w:proofErr w:type="spellEnd"/>
+      <w:r>
+        <w:t xml:space="preserve">: </w:t>
+      </w:r>
+      <w:proofErr w:type="spellStart"/>
+      <w:r>
+        <w:t>CGFloat</w:t>
+      </w:r>
+      <w:proofErr w:type="spellEnd"/>
+      <w:r>
+        <w:t xml:space="preserve"> –</w:t>
+      </w:r>
+      <w:r>
+        <w:t xml:space="preserve"> adott drag gesztúra végén mennyivel volt eltolódva a tömb (0-val inicializálva)</w:t>
+      </w:r>
+    </w:p>
+    <w:p>
+      <w:pPr>
+        <w:pStyle w:val="Listaszerbekezds"/>
+        <w:numPr>
+          <w:ilvl w:val="0"/>
+          <w:numId w:val="1"/>
+        </w:numPr>
+      </w:pPr>
+      <w:r>
+        <w:t xml:space="preserve">@State </w:t>
+      </w:r>
+      <w:proofErr w:type="spellStart"/>
+      <w:r>
+        <w:t>currentIndex</w:t>
+      </w:r>
+      <w:proofErr w:type="spellEnd"/>
+      <w:r>
+        <w:t>: Int –</w:t>
+      </w:r>
+      <w:r>
+        <w:t xml:space="preserve"> tömb aktuálisan kiválasztott elemének az indexe (0-val inicializálva)</w:t>
+      </w:r>
+    </w:p>
+    <w:p>
+      <w:r>
+        <w:t xml:space="preserve">Ezután a </w:t>
+      </w:r>
+      <w:proofErr w:type="spellStart"/>
+      <w:r>
+        <w:t>LazyHStack</w:t>
+      </w:r>
+      <w:proofErr w:type="spellEnd"/>
+      <w:r>
+        <w:t xml:space="preserve"> elemhez hozzáadtam egy </w:t>
+      </w:r>
+      <w:proofErr w:type="gramStart"/>
+      <w:r>
+        <w:t>„.</w:t>
+      </w:r>
+      <w:proofErr w:type="spellStart"/>
+      <w:r>
+        <w:t>gesture</w:t>
+      </w:r>
+      <w:proofErr w:type="spellEnd"/>
+      <w:proofErr w:type="gramEnd"/>
+      <w:r>
+        <w:t xml:space="preserve">” </w:t>
+      </w:r>
+      <w:proofErr w:type="spellStart"/>
+      <w:r>
+        <w:t>modifiert</w:t>
+      </w:r>
+      <w:proofErr w:type="spellEnd"/>
+      <w:r>
+        <w:t>, amelyben megadtam egy „</w:t>
+      </w:r>
+      <w:proofErr w:type="spellStart"/>
+      <w:r>
+        <w:t>DragGesture</w:t>
+      </w:r>
+      <w:proofErr w:type="spellEnd"/>
+      <w:r>
+        <w:t xml:space="preserve">” objektumot 5-ös </w:t>
+      </w:r>
+      <w:proofErr w:type="spellStart"/>
+      <w:r>
+        <w:t>minimumDistance</w:t>
+      </w:r>
+      <w:proofErr w:type="spellEnd"/>
+      <w:r>
+        <w:t xml:space="preserve"> értékkel, amellyel megadtam a minimális húzandó távolságot, amelyet el kell érni, hogy a Drag </w:t>
+      </w:r>
+      <w:proofErr w:type="spellStart"/>
+      <w:r>
+        <w:t>Gesture</w:t>
+      </w:r>
+      <w:proofErr w:type="spellEnd"/>
+      <w:r>
+        <w:t xml:space="preserve"> sikeres legyen. Az </w:t>
+      </w:r>
+      <w:proofErr w:type="gramStart"/>
+      <w:r>
+        <w:t>„.</w:t>
+      </w:r>
+      <w:proofErr w:type="spellStart"/>
+      <w:r>
+        <w:t>updating</w:t>
+      </w:r>
+      <w:proofErr w:type="spellEnd"/>
+      <w:proofErr w:type="gramEnd"/>
+      <w:r>
+        <w:t xml:space="preserve">” </w:t>
+      </w:r>
+      <w:proofErr w:type="spellStart"/>
+      <w:r>
+        <w:lastRenderedPageBreak/>
+        <w:t>modifierrel</w:t>
+      </w:r>
+      <w:proofErr w:type="spellEnd"/>
+      <w:r>
+        <w:t xml:space="preserve"> megadtam, hogy a @GestureState </w:t>
+      </w:r>
+      <w:proofErr w:type="spellStart"/>
+      <w:r>
+        <w:t>property</w:t>
+      </w:r>
+      <w:proofErr w:type="spellEnd"/>
+      <w:r>
+        <w:t xml:space="preserve">-t módosítsa az aktuálisan fennálló gesztúra állapot </w:t>
+      </w:r>
+      <w:proofErr w:type="spellStart"/>
+      <w:r>
+        <w:t>translation.width</w:t>
+      </w:r>
+      <w:proofErr w:type="spellEnd"/>
+      <w:r>
+        <w:t xml:space="preserve"> értékével.</w:t>
+      </w:r>
+      <w:r>
+        <w:t xml:space="preserve"> Az </w:t>
+      </w:r>
+      <w:proofErr w:type="gramStart"/>
+      <w:r>
+        <w:t>„.</w:t>
+      </w:r>
+      <w:proofErr w:type="spellStart"/>
+      <w:r>
+        <w:t>onChanged</w:t>
+      </w:r>
+      <w:proofErr w:type="spellEnd"/>
+      <w:proofErr w:type="gramEnd"/>
+      <w:r>
+        <w:t>” és „.</w:t>
+      </w:r>
+      <w:proofErr w:type="spellStart"/>
+      <w:r>
+        <w:t>onEnd</w:t>
+      </w:r>
+      <w:proofErr w:type="spellEnd"/>
+      <w:r>
+        <w:t xml:space="preserve">” </w:t>
+      </w:r>
+      <w:proofErr w:type="spellStart"/>
+      <w:r>
+        <w:t>modifierekhez</w:t>
+      </w:r>
+      <w:proofErr w:type="spellEnd"/>
+      <w:r>
+        <w:t xml:space="preserve"> létrehoztam külön eseménykezelő függvényeket:</w:t>
+      </w:r>
+    </w:p>
+    <w:p>
+      <w:pPr>
+        <w:pStyle w:val="Listaszerbekezds"/>
+        <w:numPr>
+          <w:ilvl w:val="0"/>
+          <w:numId w:val="1"/>
+        </w:numPr>
+      </w:pPr>
+      <w:r>
+        <w:t xml:space="preserve">Az </w:t>
+      </w:r>
+      <w:proofErr w:type="spellStart"/>
+      <w:r>
+        <w:t>onChanged</w:t>
+      </w:r>
+      <w:proofErr w:type="spellEnd"/>
+      <w:r>
+        <w:t xml:space="preserve"> eseménykezelőben módosítottam az </w:t>
+      </w:r>
+      <w:proofErr w:type="spellStart"/>
+      <w:r>
+        <w:t>offset</w:t>
+      </w:r>
+      <w:proofErr w:type="spellEnd"/>
+      <w:r>
+        <w:t xml:space="preserve"> értéket olyan módon, hogy az aktuális </w:t>
+      </w:r>
+      <w:proofErr w:type="spellStart"/>
+      <w:proofErr w:type="gramStart"/>
+      <w:r>
+        <w:t>DragGesture.Value.translation</w:t>
+      </w:r>
+      <w:proofErr w:type="gramEnd"/>
+      <w:r>
+        <w:t>.width</w:t>
+      </w:r>
+      <w:proofErr w:type="spellEnd"/>
+      <w:r>
+        <w:t xml:space="preserve"> értéket hozzáadom a </w:t>
+      </w:r>
+      <w:proofErr w:type="spellStart"/>
+      <w:r>
+        <w:t>lastStoredOffset</w:t>
+      </w:r>
+      <w:proofErr w:type="spellEnd"/>
+      <w:r>
+        <w:t xml:space="preserve"> értékhez, és ezt adom értékül az </w:t>
+      </w:r>
+      <w:proofErr w:type="spellStart"/>
+      <w:r>
+        <w:t>offsetnek</w:t>
+      </w:r>
+      <w:proofErr w:type="spellEnd"/>
+      <w:r>
+        <w:t>.</w:t>
+      </w:r>
+    </w:p>
+    <w:p>
+      <w:pPr>
+        <w:pStyle w:val="Listaszerbekezds"/>
+        <w:numPr>
+          <w:ilvl w:val="0"/>
+          <w:numId w:val="1"/>
+        </w:numPr>
+      </w:pPr>
+      <w:r>
+        <w:t xml:space="preserve">Az </w:t>
+      </w:r>
+      <w:proofErr w:type="spellStart"/>
+      <w:r>
+        <w:t>onEnd</w:t>
+      </w:r>
+      <w:proofErr w:type="spellEnd"/>
+      <w:r>
+        <w:t xml:space="preserve"> eseménykezelőben az </w:t>
+      </w:r>
+      <w:proofErr w:type="spellStart"/>
+      <w:r>
+        <w:t>offset</w:t>
+      </w:r>
+      <w:proofErr w:type="spellEnd"/>
+      <w:r>
+        <w:t xml:space="preserve"> és a </w:t>
+      </w:r>
+      <w:proofErr w:type="spellStart"/>
+      <w:r>
+        <w:t>cardWidth</w:t>
+      </w:r>
+      <w:proofErr w:type="spellEnd"/>
+      <w:r>
+        <w:t xml:space="preserve"> értékek alapján meghatároztam egy _index értéket a következő </w:t>
+      </w:r>
+      <w:proofErr w:type="spellStart"/>
+      <w:r>
+        <w:t>képelettel</w:t>
+      </w:r>
+      <w:proofErr w:type="spellEnd"/>
+      <w:r>
+        <w:t>: (</w:t>
+      </w:r>
+      <w:proofErr w:type="spellStart"/>
+      <w:r>
+        <w:t>offset</w:t>
+      </w:r>
+      <w:proofErr w:type="spellEnd"/>
+      <w:r>
+        <w:t xml:space="preserve"> / </w:t>
+      </w:r>
+      <w:proofErr w:type="spellStart"/>
+      <w:r>
+        <w:t>cardWidth</w:t>
+      </w:r>
+      <w:proofErr w:type="spellEnd"/>
+      <w:proofErr w:type="gramStart"/>
+      <w:r>
+        <w:t>).</w:t>
+      </w:r>
+      <w:proofErr w:type="spellStart"/>
+      <w:r>
+        <w:t>rounded</w:t>
+      </w:r>
+      <w:proofErr w:type="spellEnd"/>
+      <w:proofErr w:type="gramEnd"/>
+      <w:r>
+        <w:t xml:space="preserve">(), majd értékül adtam neki a következő két függvény értékét: </w:t>
+      </w:r>
+      <w:proofErr w:type="spellStart"/>
+      <w:r>
+        <w:t>max</w:t>
+      </w:r>
+      <w:proofErr w:type="spellEnd"/>
+      <w:r>
+        <w:t>(-</w:t>
+      </w:r>
+      <w:proofErr w:type="spellStart"/>
+      <w:r>
+        <w:t>CGFloat</w:t>
+      </w:r>
+      <w:proofErr w:type="spellEnd"/>
+      <w:r>
+        <w:t>(</w:t>
+      </w:r>
+      <w:proofErr w:type="spellStart"/>
+      <w:r>
+        <w:t>item.count</w:t>
+      </w:r>
+      <w:proofErr w:type="spellEnd"/>
+      <w:r>
+        <w:t xml:space="preserve"> - 1), _index) és min(_index, 0). Erre azért volt szükség, hogy az index értéke ne legyen kisebb 0-nál, és ne legyen nagyobb a tömb utolsó elemének az indexénél, továbbá azért negatív irányban történt az értékek vizsgálata, mert a tömböt „előrefele” lapozást balra draggel lehet elérni, amely miatt az </w:t>
+      </w:r>
+      <w:proofErr w:type="spellStart"/>
+      <w:r>
+        <w:t>offset</w:t>
+      </w:r>
+      <w:proofErr w:type="spellEnd"/>
+      <w:r>
+        <w:t xml:space="preserve"> értéke annál negatívabb, minél nagyobb indexű elemét vizsgáljuk a tömbnek.</w:t>
+      </w:r>
+      <w:r>
+        <w:t xml:space="preserve"> Az így kapott _index érték</w:t>
+      </w:r>
+      <w:r>
+        <w:t>nek a -1-szeresét adtam</w:t>
+      </w:r>
+      <w:r>
+        <w:t xml:space="preserve"> oda a </w:t>
+      </w:r>
+      <w:proofErr w:type="spellStart"/>
+      <w:r>
+        <w:t>currentIndex</w:t>
+      </w:r>
+      <w:proofErr w:type="spellEnd"/>
+      <w:r>
+        <w:t xml:space="preserve"> @State változónak.</w:t>
+      </w:r>
+      <w:r>
+        <w:t xml:space="preserve"> Ezután a „</w:t>
+      </w:r>
+      <w:proofErr w:type="spellStart"/>
+      <w:r>
+        <w:t>withAnimation</w:t>
+      </w:r>
+      <w:proofErr w:type="spellEnd"/>
+      <w:r>
+        <w:t xml:space="preserve">” függvény meghívásával </w:t>
+      </w:r>
+      <w:proofErr w:type="gramStart"/>
+      <w:r>
+        <w:t>(.</w:t>
+      </w:r>
+      <w:proofErr w:type="spellStart"/>
+      <w:r>
+        <w:t>easInOut</w:t>
+      </w:r>
+      <w:proofErr w:type="spellEnd"/>
+      <w:proofErr w:type="gramEnd"/>
+      <w:r>
+        <w:t>(</w:t>
+      </w:r>
+      <w:proofErr w:type="spellStart"/>
+      <w:r>
+        <w:t>duration</w:t>
+      </w:r>
+      <w:proofErr w:type="spellEnd"/>
+      <w:r>
+        <w:t xml:space="preserve">: 0.25) paraméter megadással) módosítottam az </w:t>
+      </w:r>
+      <w:proofErr w:type="spellStart"/>
+      <w:r>
+        <w:t>offset</w:t>
+      </w:r>
+      <w:proofErr w:type="spellEnd"/>
+      <w:r>
+        <w:t xml:space="preserve"> értékét: </w:t>
+      </w:r>
+      <w:proofErr w:type="spellStart"/>
+      <w:r>
+        <w:t>offset</w:t>
+      </w:r>
+      <w:proofErr w:type="spellEnd"/>
+      <w:r>
+        <w:t xml:space="preserve"> = (</w:t>
+      </w:r>
+      <w:proofErr w:type="spellStart"/>
+      <w:r>
+        <w:t>cardWidth</w:t>
+      </w:r>
+      <w:proofErr w:type="spellEnd"/>
+      <w:r>
+        <w:t xml:space="preserve"> * _index) + </w:t>
+      </w:r>
+      <w:proofErr w:type="spellStart"/>
+      <w:r>
+        <w:t>extraSapce</w:t>
+      </w:r>
+      <w:proofErr w:type="spellEnd"/>
+      <w:r>
+        <w:t xml:space="preserve">, ahol az </w:t>
+      </w:r>
+      <w:proofErr w:type="spellStart"/>
+      <w:r>
+        <w:t>extraSpace</w:t>
+      </w:r>
+      <w:proofErr w:type="spellEnd"/>
+      <w:r>
+        <w:t xml:space="preserve"> értéke: (</w:t>
+      </w:r>
+      <w:proofErr w:type="spellStart"/>
+      <w:r>
+        <w:t>cardPadding</w:t>
+      </w:r>
+      <w:proofErr w:type="spellEnd"/>
+      <w:r>
+        <w:t xml:space="preserve"> / 2) – spacing. Végül az így kapott </w:t>
+      </w:r>
+      <w:proofErr w:type="spellStart"/>
+      <w:r>
+        <w:t>offset</w:t>
+      </w:r>
+      <w:proofErr w:type="spellEnd"/>
+      <w:r>
+        <w:t xml:space="preserve"> értéket adom értékül a </w:t>
+      </w:r>
+      <w:proofErr w:type="spellStart"/>
+      <w:r>
+        <w:t>lastStoredOffset</w:t>
+      </w:r>
+      <w:proofErr w:type="spellEnd"/>
+      <w:r>
+        <w:t xml:space="preserve"> változónak. Ezutóbbira azért volt szükség, hogy a kártyák közül minden elem középen legyen, amikor „ki van választva”.</w:t>
+      </w:r>
+    </w:p>
+    <w:p>
+      <w:r>
+        <w:t xml:space="preserve">Annak érdekében, hogy kezdetben is középen legyen az első kártya, a </w:t>
+      </w:r>
+      <w:proofErr w:type="spellStart"/>
+      <w:proofErr w:type="gramStart"/>
+      <w:r>
+        <w:t>GeometryReader</w:t>
+      </w:r>
+      <w:proofErr w:type="spellEnd"/>
+      <w:r>
+        <w:t xml:space="preserve"> .</w:t>
+      </w:r>
+      <w:proofErr w:type="spellStart"/>
+      <w:r>
+        <w:t>onAppear</w:t>
+      </w:r>
+      <w:proofErr w:type="spellEnd"/>
+      <w:proofErr w:type="gramEnd"/>
+      <w:r>
+        <w:t xml:space="preserve"> </w:t>
+      </w:r>
+      <w:proofErr w:type="spellStart"/>
+      <w:r>
+        <w:t>meodifierében</w:t>
+      </w:r>
+      <w:proofErr w:type="spellEnd"/>
+      <w:r>
+        <w:t xml:space="preserve"> is </w:t>
+      </w:r>
+      <w:proofErr w:type="spellStart"/>
+      <w:r>
+        <w:t>értékeül</w:t>
+      </w:r>
+      <w:proofErr w:type="spellEnd"/>
+      <w:r>
+        <w:t xml:space="preserve"> adom a korábban kiszámolt </w:t>
+      </w:r>
+      <w:proofErr w:type="spellStart"/>
+      <w:r>
+        <w:t>extraSpace</w:t>
+      </w:r>
+      <w:proofErr w:type="spellEnd"/>
+      <w:r>
+        <w:t xml:space="preserve"> értéket az </w:t>
+      </w:r>
+      <w:proofErr w:type="spellStart"/>
+      <w:r>
+        <w:t>offset</w:t>
+      </w:r>
+      <w:proofErr w:type="spellEnd"/>
+      <w:r>
+        <w:t xml:space="preserve"> és </w:t>
+      </w:r>
+      <w:proofErr w:type="spellStart"/>
+      <w:r>
+        <w:t>lastStoredOffset</w:t>
+      </w:r>
+      <w:proofErr w:type="spellEnd"/>
+      <w:r>
+        <w:t xml:space="preserve"> változóknak.</w:t>
+      </w:r>
+    </w:p>
+    <w:p>
+      <w:r>
+        <w:t xml:space="preserve">A </w:t>
+      </w:r>
+      <w:proofErr w:type="spellStart"/>
+      <w:r>
+        <w:t>scrollozhatóságot</w:t>
+      </w:r>
+      <w:proofErr w:type="spellEnd"/>
+      <w:r>
+        <w:t xml:space="preserve"> limitáltam az első és utolsó kártyán a következő módon: létrehoztam egy </w:t>
+      </w:r>
+      <w:proofErr w:type="spellStart"/>
+      <w:r>
+        <w:t>limitScroll</w:t>
+      </w:r>
+      <w:proofErr w:type="spellEnd"/>
+      <w:r>
+        <w:t xml:space="preserve"> függvényt, amely az első kártya és </w:t>
+      </w:r>
+      <w:proofErr w:type="spellStart"/>
+      <w:r>
+        <w:t>extraSpace</w:t>
+      </w:r>
+      <w:proofErr w:type="spellEnd"/>
+      <w:r>
+        <w:t xml:space="preserve">-nél (azaz a kezdeti középre tolásnál) nagyobb </w:t>
+      </w:r>
+      <w:proofErr w:type="spellStart"/>
+      <w:r>
+        <w:t>offset</w:t>
+      </w:r>
+      <w:proofErr w:type="spellEnd"/>
+      <w:r>
+        <w:t xml:space="preserve"> esetén (index == 0 &amp;&amp; </w:t>
+      </w:r>
+      <w:proofErr w:type="spellStart"/>
+      <w:r>
+        <w:t>offset</w:t>
+      </w:r>
+      <w:proofErr w:type="spellEnd"/>
+      <w:r>
+        <w:t xml:space="preserve"> &gt; </w:t>
+      </w:r>
+      <w:proofErr w:type="spellStart"/>
+      <w:r>
+        <w:t>extraScpace</w:t>
+      </w:r>
+      <w:proofErr w:type="spellEnd"/>
+      <w:r>
+        <w:t xml:space="preserve">) az új </w:t>
+      </w:r>
+      <w:proofErr w:type="spellStart"/>
+      <w:r>
+        <w:t>offsetnek</w:t>
+      </w:r>
+      <w:proofErr w:type="spellEnd"/>
+      <w:r>
+        <w:t xml:space="preserve"> csak a negyedét adja az </w:t>
+      </w:r>
+      <w:proofErr w:type="spellStart"/>
+      <w:r>
+        <w:t>offset</w:t>
+      </w:r>
+      <w:proofErr w:type="spellEnd"/>
+      <w:r>
+        <w:t xml:space="preserve"> értékhez, illetve az utolsó kártya és negatív (jobbra történő) drag esetén csak a drag érték felét vonja ki az </w:t>
+      </w:r>
+      <w:proofErr w:type="spellStart"/>
+      <w:r>
+        <w:t>offset</w:t>
+      </w:r>
+      <w:proofErr w:type="spellEnd"/>
+      <w:r>
+        <w:t xml:space="preserve"> értékéből. Ennek a függvénynek az értéket adom értékül a </w:t>
+      </w:r>
+      <w:proofErr w:type="spellStart"/>
+      <w:r>
+        <w:t>LazyHStack</w:t>
+      </w:r>
+      <w:proofErr w:type="spellEnd"/>
+      <w:r>
+        <w:t xml:space="preserve"> „.</w:t>
+      </w:r>
+      <w:proofErr w:type="spellStart"/>
+      <w:r>
+        <w:t>offset</w:t>
+      </w:r>
+      <w:proofErr w:type="spellEnd"/>
+      <w:r>
+        <w:t>” modifierének.</w:t>
       </w:r>
     </w:p>
     <w:sectPr>

</xml_diff>

<commit_message>
add refinements to the booking form and the accommodations details view
</commit_message>
<xml_diff>
--- a/doc/haladási_napló_dipterv_2.docx
+++ b/doc/haladási_napló_dipterv_2.docx
@@ -2416,15 +2416,244 @@
       </w:r>
       <w:proofErr w:type="spellEnd"/>
       <w:r>
-        <w:t xml:space="preserve"> „.</w:t>
+        <w:t xml:space="preserve"> </w:t>
+      </w:r>
+      <w:proofErr w:type="gramStart"/>
+      <w:r>
+        <w:t>„.</w:t>
       </w:r>
       <w:proofErr w:type="spellStart"/>
       <w:r>
         <w:t>offset</w:t>
       </w:r>
       <w:proofErr w:type="spellEnd"/>
-      <w:r>
-        <w:t>” modifierének.</w:t>
+      <w:proofErr w:type="gramEnd"/>
+      <w:r>
+        <w:t xml:space="preserve">” </w:t>
+      </w:r>
+      <w:proofErr w:type="spellStart"/>
+      <w:r>
+        <w:t>modifierének</w:t>
+      </w:r>
+      <w:proofErr w:type="spellEnd"/>
+      <w:r>
+        <w:t>.</w:t>
+      </w:r>
+    </w:p>
+    <w:p/>
+    <w:p>
+      <w:r>
+        <w:t xml:space="preserve">Ezek mellett </w:t>
+      </w:r>
+      <w:r>
+        <w:t xml:space="preserve">az </w:t>
+      </w:r>
+      <w:proofErr w:type="spellStart"/>
+      <w:r>
+        <w:t>AccommDetailsView</w:t>
+      </w:r>
+      <w:proofErr w:type="spellEnd"/>
+      <w:r>
+        <w:t xml:space="preserve"> képernyőre kitettem a „Földrajzi helyzet” </w:t>
+      </w:r>
+      <w:proofErr w:type="spellStart"/>
+      <w:r>
+        <w:t>label</w:t>
+      </w:r>
+      <w:proofErr w:type="spellEnd"/>
+      <w:r>
+        <w:t xml:space="preserve"> mellé egy kis kék </w:t>
+      </w:r>
+      <w:proofErr w:type="spellStart"/>
+      <w:r>
+        <w:t>tooltipet</w:t>
+      </w:r>
+      <w:proofErr w:type="spellEnd"/>
+      <w:r>
+        <w:t xml:space="preserve">, amelyre kattintva a felhasználó egy </w:t>
+      </w:r>
+      <w:proofErr w:type="spellStart"/>
+      <w:r>
+        <w:t>alert</w:t>
+      </w:r>
+      <w:proofErr w:type="spellEnd"/>
+      <w:r>
+        <w:t xml:space="preserve"> formájában </w:t>
+      </w:r>
+      <w:proofErr w:type="spellStart"/>
+      <w:r>
+        <w:t>tajékoztatást</w:t>
+      </w:r>
+      <w:proofErr w:type="spellEnd"/>
+      <w:r>
+        <w:t xml:space="preserve"> kap arról, hogy a földrajzi koordinátákra </w:t>
+      </w:r>
+      <w:proofErr w:type="spellStart"/>
+      <w:r>
+        <w:t>tappolva</w:t>
+      </w:r>
+      <w:proofErr w:type="spellEnd"/>
+      <w:r>
+        <w:t xml:space="preserve"> azok megnyitásra kerülnek a Térképek alkalmazásban, és egy gombostű formájában megtekintheti, hogy pontosan hol </w:t>
+      </w:r>
+      <w:proofErr w:type="spellStart"/>
+      <w:r>
+        <w:t>találhtó</w:t>
+      </w:r>
+      <w:proofErr w:type="spellEnd"/>
+      <w:r>
+        <w:t xml:space="preserve"> az aktuálisan megtekintett szállás a térképen. Ehhez a földrajzi koordinátákat tartalmazó Text objektumon elhelyeztem egy „</w:t>
+      </w:r>
+      <w:proofErr w:type="spellStart"/>
+      <w:r>
+        <w:t>onTapGesture</w:t>
+      </w:r>
+      <w:proofErr w:type="spellEnd"/>
+      <w:r>
+        <w:t xml:space="preserve">” </w:t>
+      </w:r>
+      <w:proofErr w:type="spellStart"/>
+      <w:r>
+        <w:t>modifiert</w:t>
+      </w:r>
+      <w:proofErr w:type="spellEnd"/>
+      <w:r>
+        <w:t>, amely meghív egy általam definiált „</w:t>
+      </w:r>
+      <w:proofErr w:type="spellStart"/>
+      <w:r>
+        <w:t>openLocationOnMap</w:t>
+      </w:r>
+      <w:proofErr w:type="spellEnd"/>
+      <w:r>
+        <w:t xml:space="preserve">” </w:t>
+      </w:r>
+      <w:proofErr w:type="spellStart"/>
+      <w:r>
+        <w:t>callback</w:t>
+      </w:r>
+      <w:proofErr w:type="spellEnd"/>
+      <w:r>
+        <w:t xml:space="preserve"> függvényt a koordinátákkal. Ez a függvény megfelelő típusú értékeket hoz létre a koordinátákból, majd ezek alapján létrehoz egy 10 km-es sugarú régiót a meghatározott pont körül, amelyet megjelenít a Térképek alkalmazásban. Ehhez a funkcióhoz beimportáltam a </w:t>
+      </w:r>
+      <w:proofErr w:type="spellStart"/>
+      <w:r>
+        <w:t>MapKit</w:t>
+      </w:r>
+      <w:proofErr w:type="spellEnd"/>
+      <w:r>
+        <w:t xml:space="preserve"> könyvtárat a </w:t>
+      </w:r>
+      <w:proofErr w:type="spellStart"/>
+      <w:r>
+        <w:t>swift</w:t>
+      </w:r>
+      <w:proofErr w:type="spellEnd"/>
+      <w:r>
+        <w:t xml:space="preserve"> fájlban.</w:t>
+      </w:r>
+    </w:p>
+    <w:p/>
+    <w:p>
+      <w:r>
+        <w:t xml:space="preserve">Egy kisebb </w:t>
+      </w:r>
+      <w:proofErr w:type="spellStart"/>
+      <w:r>
+        <w:t>refaktoráláson</w:t>
+      </w:r>
+      <w:proofErr w:type="spellEnd"/>
+      <w:r>
+        <w:t xml:space="preserve"> esett át a </w:t>
+      </w:r>
+      <w:proofErr w:type="spellStart"/>
+      <w:r>
+        <w:t>BookingViewForm</w:t>
+      </w:r>
+      <w:proofErr w:type="spellEnd"/>
+      <w:r>
+        <w:t xml:space="preserve"> képernyő: lehetővé tettem, hogy a keresés indításakor egyszerre több fizetési mód is kiválasztható legyen. Ehhez módosítani kellett az „</w:t>
+      </w:r>
+      <w:proofErr w:type="spellStart"/>
+      <w:r>
+        <w:t>OtherNeedsListItemSelectedView</w:t>
+      </w:r>
+      <w:proofErr w:type="spellEnd"/>
+      <w:r>
+        <w:t>” osztályt: ahhoz, hogy általánosabb felhasználású legyen és ezt a neve is tükrözze, átneveztem „</w:t>
+      </w:r>
+      <w:proofErr w:type="spellStart"/>
+      <w:proofErr w:type="gramStart"/>
+      <w:r>
+        <w:t>ListItemSelectedView</w:t>
+      </w:r>
+      <w:proofErr w:type="spellEnd"/>
+      <w:r>
+        <w:t>”-</w:t>
+      </w:r>
+      <w:proofErr w:type="spellStart"/>
+      <w:proofErr w:type="gramEnd"/>
+      <w:r>
+        <w:t>ra</w:t>
+      </w:r>
+      <w:proofErr w:type="spellEnd"/>
+      <w:r>
+        <w:t xml:space="preserve"> és átmozgattam a </w:t>
+      </w:r>
+      <w:proofErr w:type="spellStart"/>
+      <w:r>
+        <w:t>utils</w:t>
+      </w:r>
+      <w:proofErr w:type="spellEnd"/>
+      <w:r>
+        <w:t xml:space="preserve"> mappába.</w:t>
+      </w:r>
+      <w:r>
+        <w:t xml:space="preserve"> Ezt a változást le kellett követni több helyen is a kódban, illetve létrehoztam egy </w:t>
+      </w:r>
+      <w:proofErr w:type="spellStart"/>
+      <w:r>
+        <w:t>ListItem</w:t>
+      </w:r>
+      <w:proofErr w:type="spellEnd"/>
+      <w:r>
+        <w:t xml:space="preserve"> osztályt, amely átvette az eddigi „</w:t>
+      </w:r>
+      <w:proofErr w:type="spellStart"/>
+      <w:r>
+        <w:t>OtherNeed</w:t>
+      </w:r>
+      <w:proofErr w:type="spellEnd"/>
+      <w:r>
+        <w:t xml:space="preserve">” osztály </w:t>
+      </w:r>
+      <w:r>
+        <w:lastRenderedPageBreak/>
+        <w:t>szerepét a lista létrehozásban. Az „</w:t>
+      </w:r>
+      <w:proofErr w:type="spellStart"/>
+      <w:r>
+        <w:t>OtherNeed</w:t>
+      </w:r>
+      <w:proofErr w:type="spellEnd"/>
+      <w:r>
+        <w:t>” osztályból pedig eltávolítottam az „</w:t>
+      </w:r>
+      <w:proofErr w:type="spellStart"/>
+      <w:r>
+        <w:t>is_</w:t>
+      </w:r>
+      <w:proofErr w:type="gramStart"/>
+      <w:r>
+        <w:t>selected”property</w:t>
+      </w:r>
+      <w:proofErr w:type="spellEnd"/>
+      <w:proofErr w:type="gramEnd"/>
+      <w:r>
+        <w:t>-t, amelyre kizárólag a lista létrehozás miatt volt eddig szükség.</w:t>
+      </w:r>
+      <w:r>
+        <w:t xml:space="preserve"> Ezen kívül megjelenik a szállás részletei oldalon is, hogy milyen elfogadott fizetési módok állnak rendelkezésre az adott szálláson.</w:t>
       </w:r>
     </w:p>
     <w:sectPr>

</xml_diff>

<commit_message>
add booking confirmation view and minor modifications to the accomm details view
</commit_message>
<xml_diff>
--- a/doc/haladási_napló_dipterv_2.docx
+++ b/doc/haladási_napló_dipterv_2.docx
@@ -2654,6 +2654,240 @@
       </w:r>
       <w:r>
         <w:t xml:space="preserve"> Ezen kívül megjelenik a szállás részletei oldalon is, hogy milyen elfogadott fizetési módok állnak rendelkezésre az adott szálláson.</w:t>
+      </w:r>
+    </w:p>
+    <w:p/>
+    <w:p>
+      <w:pPr>
+        <w:rPr>
+          <w:sz w:val="36"/>
+          <w:szCs w:val="36"/>
+        </w:rPr>
+      </w:pPr>
+      <w:r>
+        <w:rPr>
+          <w:sz w:val="36"/>
+          <w:szCs w:val="36"/>
+        </w:rPr>
+        <w:t>November 11.</w:t>
+      </w:r>
+    </w:p>
+    <w:p>
+      <w:pPr>
+        <w:rPr>
+          <w:sz w:val="36"/>
+          <w:szCs w:val="36"/>
+        </w:rPr>
+      </w:pPr>
+    </w:p>
+    <w:p>
+      <w:r>
+        <w:t xml:space="preserve">Létrehoztam a kifejezetten a foglalási flow-hoz tartozó utolsó képernyőt. Ezen a képernyőn adhatja meg a </w:t>
+      </w:r>
+      <w:proofErr w:type="spellStart"/>
+      <w:r>
+        <w:t>user</w:t>
+      </w:r>
+      <w:proofErr w:type="spellEnd"/>
+      <w:r>
+        <w:t xml:space="preserve"> a foglalásainak az adatait, illetve a képernyő alján kap egy összefoglalást a foglalás adataival, amelyek az általa megadott adatok, illetőleg a szálláshoz tartozó releváns adatok alapján kerülnek meghatározásra.</w:t>
+      </w:r>
+    </w:p>
+    <w:p>
+      <w:r>
+        <w:t xml:space="preserve">A </w:t>
+      </w:r>
+      <w:proofErr w:type="spellStart"/>
+      <w:r>
+        <w:t>formban</w:t>
+      </w:r>
+      <w:proofErr w:type="spellEnd"/>
+      <w:r>
+        <w:t xml:space="preserve"> minden főbb résznek külön </w:t>
+      </w:r>
+      <w:proofErr w:type="spellStart"/>
+      <w:r>
+        <w:t>Section</w:t>
+      </w:r>
+      <w:proofErr w:type="spellEnd"/>
+      <w:r>
+        <w:t xml:space="preserve">-t hoztam létre. Az első </w:t>
+      </w:r>
+      <w:proofErr w:type="spellStart"/>
+      <w:r>
+        <w:t>Sectionben</w:t>
+      </w:r>
+      <w:proofErr w:type="spellEnd"/>
+      <w:r>
+        <w:t xml:space="preserve"> elhelyeztem két </w:t>
+      </w:r>
+      <w:proofErr w:type="spellStart"/>
+      <w:r>
+        <w:t>DatePicker</w:t>
+      </w:r>
+      <w:proofErr w:type="spellEnd"/>
+      <w:r>
+        <w:t xml:space="preserve"> elemet, amelyeknek megadtam két @State </w:t>
+      </w:r>
+      <w:proofErr w:type="spellStart"/>
+      <w:r>
+        <w:t>property</w:t>
+      </w:r>
+      <w:proofErr w:type="spellEnd"/>
+      <w:r>
+        <w:t>-t, amelyekben eltárolom a kiválasztott dátumokat, és amelyeket a keresési feltételekben megadott dátumokkal inicializálok a konstruktorban. Ezen kívül megadtam, hogy az adott napnál korábban nem lehet foglalni, illetve, hogy a foglalás végét jelző nap nem lehet korábban, mint a foglalás kezdetét jelző nap.</w:t>
+      </w:r>
+    </w:p>
+    <w:p>
+      <w:r>
+        <w:t xml:space="preserve">Ezt követően megadtam egy </w:t>
+      </w:r>
+      <w:proofErr w:type="spellStart"/>
+      <w:r>
+        <w:t>Picker</w:t>
+      </w:r>
+      <w:proofErr w:type="spellEnd"/>
+      <w:r>
+        <w:t xml:space="preserve"> elemet, amelyben a szobához tartozó maximálisan megadott vendégszám függvényében választhat a felhasználó a [1, maximális vendégszám] </w:t>
+      </w:r>
+      <w:r>
+        <w:t>intervallumból</w:t>
+      </w:r>
+      <w:r>
+        <w:t xml:space="preserve"> egy értéket.</w:t>
+      </w:r>
+      <w:r>
+        <w:t xml:space="preserve"> A következő </w:t>
+      </w:r>
+      <w:proofErr w:type="spellStart"/>
+      <w:r>
+        <w:t>Sectionben</w:t>
+      </w:r>
+      <w:proofErr w:type="spellEnd"/>
+      <w:r>
+        <w:t xml:space="preserve"> lévő </w:t>
+      </w:r>
+      <w:proofErr w:type="spellStart"/>
+      <w:r>
+        <w:t>Picker</w:t>
+      </w:r>
+      <w:proofErr w:type="spellEnd"/>
+      <w:r>
+        <w:t xml:space="preserve"> használatával a felhasználó választhat egy fizetési módot. Az ezutáni </w:t>
+      </w:r>
+      <w:proofErr w:type="spellStart"/>
+      <w:r>
+        <w:t>Sectionben</w:t>
+      </w:r>
+      <w:proofErr w:type="spellEnd"/>
+      <w:r>
+        <w:t xml:space="preserve"> lehetőség van kiválasztani, hogy amennyiben az lehetséges, úgy ellenszolgál</w:t>
+      </w:r>
+      <w:r>
+        <w:t>t</w:t>
+      </w:r>
+      <w:r>
+        <w:t xml:space="preserve">atás igénybevételével is lehet fizetni. Ez a </w:t>
+      </w:r>
+      <w:proofErr w:type="spellStart"/>
+      <w:r>
+        <w:t>S</w:t>
+      </w:r>
+      <w:r>
+        <w:t>ection</w:t>
+      </w:r>
+      <w:proofErr w:type="spellEnd"/>
+      <w:r>
+        <w:t xml:space="preserve"> csak abban az esetben jelenik meg, amennyiben lehetséges az adott szállásnál ellenszolgáltatást igénybe venni, és ha a felhasználó ezt elfogadja, úgy egy kedvezményes ár fog megjelenni majd az összegzésben.</w:t>
+      </w:r>
+      <w:r>
+        <w:t xml:space="preserve"> A következő </w:t>
+      </w:r>
+      <w:proofErr w:type="spellStart"/>
+      <w:r>
+        <w:t>Sectionben</w:t>
+      </w:r>
+      <w:proofErr w:type="spellEnd"/>
+      <w:r>
+        <w:t xml:space="preserve"> lehetőség van megadni egy tetszőleges megjegyzést a foglaláshoz. Ezt egy </w:t>
+      </w:r>
+      <w:proofErr w:type="spellStart"/>
+      <w:r>
+        <w:t>TextEditor</w:t>
+      </w:r>
+      <w:proofErr w:type="spellEnd"/>
+      <w:r>
+        <w:t xml:space="preserve"> elemmel oldottam meg, amelyben elhelyeztem egy </w:t>
+      </w:r>
+      <w:proofErr w:type="spellStart"/>
+      <w:r>
+        <w:t>placeholder</w:t>
+      </w:r>
+      <w:proofErr w:type="spellEnd"/>
+      <w:r>
+        <w:t xml:space="preserve"> szöveget is szürke színnel, ha </w:t>
+      </w:r>
+      <w:proofErr w:type="spellStart"/>
+      <w:r>
+        <w:t>untouched</w:t>
+      </w:r>
+      <w:proofErr w:type="spellEnd"/>
+      <w:r>
+        <w:t xml:space="preserve"> a </w:t>
+      </w:r>
+      <w:proofErr w:type="spellStart"/>
+      <w:r>
+        <w:t>TextEditor</w:t>
+      </w:r>
+      <w:proofErr w:type="spellEnd"/>
+      <w:r>
+        <w:t xml:space="preserve">. Amikor a </w:t>
+      </w:r>
+      <w:proofErr w:type="spellStart"/>
+      <w:r>
+        <w:t>user</w:t>
+      </w:r>
+      <w:proofErr w:type="spellEnd"/>
+      <w:r>
+        <w:t xml:space="preserve"> belekattint az editorba, akkor a </w:t>
+      </w:r>
+      <w:proofErr w:type="spellStart"/>
+      <w:r>
+        <w:t>placeholder</w:t>
+      </w:r>
+      <w:proofErr w:type="spellEnd"/>
+      <w:r>
+        <w:t xml:space="preserve"> eltűnik és a betűszín az elsődleges betűszínre változik.</w:t>
+      </w:r>
+    </w:p>
+    <w:p>
+      <w:r>
+        <w:t xml:space="preserve">Az oldal alján pedig található egy összegzés az foglalás adataival. Az itt szereplő </w:t>
+      </w:r>
+      <w:r>
+        <w:t xml:space="preserve">értékek változnak a </w:t>
+      </w:r>
+      <w:proofErr w:type="spellStart"/>
+      <w:r>
+        <w:t>form</w:t>
+      </w:r>
+      <w:proofErr w:type="spellEnd"/>
+      <w:r>
+        <w:t xml:space="preserve"> </w:t>
+      </w:r>
+      <w:r>
+        <w:t>értékek</w:t>
+      </w:r>
+      <w:r>
+        <w:t xml:space="preserve"> változásainak megfelelően.</w:t>
+      </w:r>
+      <w:r>
+        <w:t xml:space="preserve"> Az összefoglalásban a felhasználó ellenőrizheti a tartózkodás kezdetének és végének az időpontját, a kiválasztott fizetési módot, az árat (amelynél az ellenszolgáltatás elfogadása esetén az alacsonyabb érték jelenik meg), azt, hogy elfogadta-e az ellenszolgáltatást, az érkező személyek számát, illetve amennyiben írt megjegyzést a foglaláshoz, akkor abban az esetben az is megjelenik az összegzésben.</w:t>
+      </w:r>
+    </w:p>
+    <w:p>
+      <w:r>
+        <w:t>Az oldal legalján pedig található egy gomb, amely megnyomásával leadhatja a foglalást a megadott paraméterekkel.</w:t>
       </w:r>
     </w:p>
     <w:sectPr>

</xml_diff>

<commit_message>
add other profile view, splash screen, minor changes to other screens
</commit_message>
<xml_diff>
--- a/doc/haladási_napló_dipterv_2.docx
+++ b/doc/haladási_napló_dipterv_2.docx
@@ -2888,6 +2888,44 @@
     <w:p>
       <w:r>
         <w:t>Az oldal legalján pedig található egy gomb, amely megnyomásával leadhatja a foglalást a megadott paraméterekkel.</w:t>
+      </w:r>
+    </w:p>
+    <w:p/>
+    <w:p>
+      <w:pPr>
+        <w:rPr>
+          <w:sz w:val="36"/>
+          <w:szCs w:val="36"/>
+        </w:rPr>
+      </w:pPr>
+      <w:r>
+        <w:rPr>
+          <w:sz w:val="36"/>
+          <w:szCs w:val="36"/>
+        </w:rPr>
+        <w:t>November 14.</w:t>
+      </w:r>
+    </w:p>
+    <w:p>
+      <w:pPr>
+        <w:rPr>
+          <w:sz w:val="36"/>
+          <w:szCs w:val="36"/>
+        </w:rPr>
+      </w:pPr>
+    </w:p>
+    <w:p>
+      <w:r>
+        <w:t xml:space="preserve">Létrehoztam a „másik” felhasználóhoz tartozó profil nézetet, amely szinte teljes mértékben analóg az adott felhasználóhoz tartozó profilnézettel, annyi különbségtől eltekintve, hogy ezen az oldalon egyetlen gomb található, amely az adott felhasználóval való csevegéseket </w:t>
+      </w:r>
+      <w:r>
+        <w:lastRenderedPageBreak/>
+        <w:t>nyitja meg. Az szállás részletei oldalra elhelyeztem egy gombot, amelyet megnyomva az adott szállást meghirdető felhasználó profil oldalára navigál az alkalmazás.</w:t>
+      </w:r>
+    </w:p>
+    <w:p>
+      <w:r>
+        <w:t>Ezeken felül felmértem, hogy milyen backend fejlesztések szükségesek még ahhoz, hogy megkezdődhessen a kliens és a backend alkalmazások összekötése.</w:t>
       </w:r>
     </w:p>
     <w:sectPr>

</xml_diff>

<commit_message>
modify the roadmap file
</commit_message>
<xml_diff>
--- a/doc/haladási_napló_dipterv_2.docx
+++ b/doc/haladási_napló_dipterv_2.docx
@@ -2927,6 +2927,890 @@
       <w:r>
         <w:t>Ezeken felül felmértem, hogy milyen backend fejlesztések szükségesek még ahhoz, hogy megkezdődhessen a kliens és a backend alkalmazások összekötése.</w:t>
       </w:r>
+    </w:p>
+    <w:p/>
+    <w:p>
+      <w:pPr>
+        <w:rPr>
+          <w:sz w:val="36"/>
+          <w:szCs w:val="36"/>
+        </w:rPr>
+      </w:pPr>
+      <w:r>
+        <w:rPr>
+          <w:sz w:val="36"/>
+          <w:szCs w:val="36"/>
+        </w:rPr>
+        <w:t>November 15.</w:t>
+      </w:r>
+    </w:p>
+    <w:p>
+      <w:pPr>
+        <w:rPr>
+          <w:sz w:val="36"/>
+          <w:szCs w:val="36"/>
+        </w:rPr>
+      </w:pPr>
+    </w:p>
+    <w:p>
+      <w:r>
+        <w:t xml:space="preserve">Több probléma is felmerült a </w:t>
+      </w:r>
+      <w:proofErr w:type="spellStart"/>
+      <w:r>
+        <w:t>MySQL</w:t>
+      </w:r>
+      <w:proofErr w:type="spellEnd"/>
+      <w:r>
+        <w:t xml:space="preserve"> adatbázissal, többek között számos alkalommal előfordult, hogy az alkalmazás bezárása után is tovább futott a háttérben a </w:t>
+      </w:r>
+      <w:proofErr w:type="spellStart"/>
+      <w:r>
+        <w:t>MySQL</w:t>
+      </w:r>
+      <w:proofErr w:type="spellEnd"/>
+      <w:r>
+        <w:t xml:space="preserve"> folyamat, és az alkalmazás újbóli elindítását ez akadályozta, mivel foglalta a </w:t>
+      </w:r>
+      <w:proofErr w:type="spellStart"/>
+      <w:r>
+        <w:t>default</w:t>
+      </w:r>
+      <w:proofErr w:type="spellEnd"/>
+      <w:r>
+        <w:t xml:space="preserve"> esetre beállított </w:t>
+      </w:r>
+      <w:proofErr w:type="spellStart"/>
+      <w:r>
+        <w:t>portot</w:t>
+      </w:r>
+      <w:proofErr w:type="spellEnd"/>
+      <w:r>
+        <w:t xml:space="preserve">. Ezen felül is voltak vele problémák, emiatt jobbnak találtam lecserélni az adatbázis technológiát, amelyet a backend alkalmazás használ, és beállítottam a </w:t>
+      </w:r>
+      <w:proofErr w:type="spellStart"/>
+      <w:r>
+        <w:t>PostgreSQL</w:t>
+      </w:r>
+      <w:proofErr w:type="spellEnd"/>
+      <w:r>
+        <w:t>-t mint adatbázis megoldást.</w:t>
+      </w:r>
+      <w:r>
+        <w:t xml:space="preserve"> A konfiguráció elvégzése után módosítottam az adatbázis inicializálását végző SQL </w:t>
+      </w:r>
+      <w:proofErr w:type="spellStart"/>
+      <w:r>
+        <w:t>szkriptet</w:t>
+      </w:r>
+      <w:proofErr w:type="spellEnd"/>
+      <w:r>
+        <w:t xml:space="preserve"> tartalmazó fájlt, illetve a </w:t>
+      </w:r>
+      <w:proofErr w:type="spellStart"/>
+      <w:r>
+        <w:t>spring</w:t>
+      </w:r>
+      <w:proofErr w:type="spellEnd"/>
+      <w:r>
+        <w:t xml:space="preserve"> alkalmazás konfigurációját végző </w:t>
+      </w:r>
+      <w:proofErr w:type="spellStart"/>
+      <w:proofErr w:type="gramStart"/>
+      <w:r>
+        <w:t>application.yaml</w:t>
+      </w:r>
+      <w:proofErr w:type="spellEnd"/>
+      <w:proofErr w:type="gramEnd"/>
+      <w:r>
+        <w:t xml:space="preserve"> fájlt, a függőségeket kezelő pom.xml-t, illetve a </w:t>
+      </w:r>
+      <w:proofErr w:type="spellStart"/>
+      <w:r>
+        <w:t>docket</w:t>
+      </w:r>
+      <w:proofErr w:type="spellEnd"/>
+      <w:r>
+        <w:t>-</w:t>
+      </w:r>
+      <w:proofErr w:type="spellStart"/>
+      <w:r>
+        <w:t>compose.yml</w:t>
+      </w:r>
+      <w:proofErr w:type="spellEnd"/>
+      <w:r>
+        <w:t xml:space="preserve">-t, amely az adatbázis </w:t>
+      </w:r>
+      <w:proofErr w:type="spellStart"/>
+      <w:r>
+        <w:t>docker</w:t>
+      </w:r>
+      <w:proofErr w:type="spellEnd"/>
+      <w:r>
+        <w:t xml:space="preserve"> image-ben történő futtatásáért felelős.</w:t>
+      </w:r>
+    </w:p>
+    <w:p/>
+    <w:p>
+      <w:pPr>
+        <w:rPr>
+          <w:sz w:val="40"/>
+          <w:szCs w:val="40"/>
+        </w:rPr>
+      </w:pPr>
+      <w:r>
+        <w:rPr>
+          <w:sz w:val="40"/>
+          <w:szCs w:val="40"/>
+        </w:rPr>
+        <w:t>November 18.</w:t>
+      </w:r>
+    </w:p>
+    <w:p>
+      <w:pPr>
+        <w:rPr>
+          <w:sz w:val="40"/>
+          <w:szCs w:val="40"/>
+        </w:rPr>
+      </w:pPr>
+    </w:p>
+    <w:p>
+      <w:r>
+        <w:t>Implementálásra került backend oldalon a szállások listájának a visszaadása a megadott keresési feltételek alapján.</w:t>
+      </w:r>
+      <w:r>
+        <w:t xml:space="preserve"> A megadott keresési feltételek az „</w:t>
+      </w:r>
+      <w:proofErr w:type="spellStart"/>
+      <w:r>
+        <w:t>AccommodationRequest</w:t>
+      </w:r>
+      <w:proofErr w:type="spellEnd"/>
+      <w:r>
+        <w:t>” objektumban kerülnek felküldésre a backendnek. A „</w:t>
+      </w:r>
+      <w:proofErr w:type="spellStart"/>
+      <w:r>
+        <w:t>RoomController</w:t>
+      </w:r>
+      <w:proofErr w:type="spellEnd"/>
+      <w:r>
+        <w:t>” osztályban létrehoztam egy „@</w:t>
+      </w:r>
+      <w:proofErr w:type="spellStart"/>
+      <w:r>
+        <w:t>GetMapping</w:t>
+      </w:r>
+      <w:proofErr w:type="spellEnd"/>
+      <w:r>
+        <w:t>” annotációval ellátott „</w:t>
+      </w:r>
+      <w:proofErr w:type="spellStart"/>
+      <w:r>
+        <w:t>getRoomsBasedOnSearchConditions</w:t>
+      </w:r>
+      <w:proofErr w:type="spellEnd"/>
+      <w:r>
+        <w:t>” nevű metódust, amelynek a visszatérési értéke „</w:t>
+      </w:r>
+      <w:proofErr w:type="spellStart"/>
+      <w:r>
+        <w:t>ResponseEntity</w:t>
+      </w:r>
+      <w:proofErr w:type="spellEnd"/>
+      <w:r>
+        <w:t>&lt;List&lt;</w:t>
+      </w:r>
+      <w:proofErr w:type="spellStart"/>
+      <w:r>
+        <w:t>RoomResponse</w:t>
+      </w:r>
+      <w:proofErr w:type="spellEnd"/>
+      <w:r>
+        <w:t>&gt;&gt;”. Ez a metódus visszatér egy „</w:t>
+      </w:r>
+      <w:proofErr w:type="spellStart"/>
+      <w:r>
+        <w:t>ResponseEntity.ok</w:t>
+      </w:r>
+      <w:proofErr w:type="spellEnd"/>
+      <w:r>
+        <w:t>(</w:t>
+      </w:r>
+      <w:proofErr w:type="spellStart"/>
+      <w:r>
+        <w:t>roomService</w:t>
+      </w:r>
+      <w:proofErr w:type="spellEnd"/>
+      <w:r>
+        <w:t>.</w:t>
+      </w:r>
+      <w:r>
+        <w:t xml:space="preserve"> </w:t>
+      </w:r>
+      <w:proofErr w:type="spellStart"/>
+      <w:r>
+        <w:t>getRoomsBasedOnSearchConditions</w:t>
+      </w:r>
+      <w:proofErr w:type="spellEnd"/>
+      <w:r>
+        <w:t>(</w:t>
+      </w:r>
+      <w:proofErr w:type="spellStart"/>
+      <w:r>
+        <w:t>accReq</w:t>
+      </w:r>
+      <w:proofErr w:type="spellEnd"/>
+      <w:r>
+        <w:t>))” objektummal.</w:t>
+      </w:r>
+    </w:p>
+    <w:p>
+      <w:r>
+        <w:t xml:space="preserve">A </w:t>
+      </w:r>
+      <w:proofErr w:type="spellStart"/>
+      <w:r>
+        <w:t>controller</w:t>
+      </w:r>
+      <w:proofErr w:type="spellEnd"/>
+      <w:r>
+        <w:t xml:space="preserve"> objektum módosítása után módosítottam a service </w:t>
+      </w:r>
+      <w:proofErr w:type="spellStart"/>
+      <w:r>
+        <w:t>objetumot</w:t>
+      </w:r>
+      <w:proofErr w:type="spellEnd"/>
+      <w:r>
+        <w:t xml:space="preserve"> is, mégpedig olyan módon, hogy létrehoztam benne az előbb felhasznált metódust: ennek a visszatérési értéke „List&lt;</w:t>
+      </w:r>
+      <w:proofErr w:type="spellStart"/>
+      <w:r>
+        <w:t>RoomResponse</w:t>
+      </w:r>
+      <w:proofErr w:type="spellEnd"/>
+      <w:r>
+        <w:t>&gt;”, paraméterének a típusa szinten „</w:t>
+      </w:r>
+      <w:proofErr w:type="spellStart"/>
+      <w:r>
+        <w:t>AccommodationRequest</w:t>
+      </w:r>
+      <w:proofErr w:type="spellEnd"/>
+      <w:r>
+        <w:t>” és visszatérési értéke „roomMapper.toResponseList(roomRepository.findRoomsBasedOnSearchConditions(accReq))”.</w:t>
+      </w:r>
+    </w:p>
+    <w:p>
+      <w:r>
+        <w:t xml:space="preserve">A már meglévő </w:t>
+      </w:r>
+      <w:proofErr w:type="spellStart"/>
+      <w:r>
+        <w:t>repository</w:t>
+      </w:r>
+      <w:proofErr w:type="spellEnd"/>
+      <w:r>
+        <w:t xml:space="preserve"> osztályt ki kellett bővítenem egy „</w:t>
+      </w:r>
+      <w:proofErr w:type="spellStart"/>
+      <w:r>
+        <w:t>RoomRepositoryCustom</w:t>
+      </w:r>
+      <w:proofErr w:type="spellEnd"/>
+      <w:r>
+        <w:t xml:space="preserve">” </w:t>
+      </w:r>
+      <w:proofErr w:type="spellStart"/>
+      <w:r>
+        <w:t>interface</w:t>
+      </w:r>
+      <w:proofErr w:type="spellEnd"/>
+      <w:r>
+        <w:t xml:space="preserve">-szel. Erre azért volt szükség, mert a keresési feltételek alapján való adatbázis lekérés meglehetősen komplex művelet ebben az esetben, nem volt elegendő a Spring </w:t>
+      </w:r>
+      <w:proofErr w:type="spellStart"/>
+      <w:r>
+        <w:t>áltaé</w:t>
+      </w:r>
+      <w:proofErr w:type="spellEnd"/>
+      <w:r>
+        <w:t xml:space="preserve"> kigenerált </w:t>
+      </w:r>
+      <w:proofErr w:type="spellStart"/>
+      <w:r>
+        <w:t>repository</w:t>
+      </w:r>
+      <w:proofErr w:type="spellEnd"/>
+      <w:r>
+        <w:t xml:space="preserve"> függvények használata, illetve a „@</w:t>
+      </w:r>
+      <w:proofErr w:type="spellStart"/>
+      <w:r>
+        <w:t>Query</w:t>
+      </w:r>
+      <w:proofErr w:type="spellEnd"/>
+      <w:r>
+        <w:t xml:space="preserve">” annotációban megadni az SQL lekérést. Ennek a megvalósításához </w:t>
+      </w:r>
+      <w:proofErr w:type="spellStart"/>
+      <w:r>
+        <w:t>CriteriaBuilder</w:t>
+      </w:r>
+      <w:proofErr w:type="spellEnd"/>
+      <w:r>
+        <w:t xml:space="preserve"> használatára volt szükség, ehhez pedig létrehoztam az említett </w:t>
+      </w:r>
+      <w:proofErr w:type="spellStart"/>
+      <w:r>
+        <w:t>Custom</w:t>
+      </w:r>
+      <w:proofErr w:type="spellEnd"/>
+      <w:r>
+        <w:t xml:space="preserve"> </w:t>
+      </w:r>
+      <w:proofErr w:type="spellStart"/>
+      <w:r>
+        <w:t>repository</w:t>
+      </w:r>
+      <w:proofErr w:type="spellEnd"/>
+      <w:r>
+        <w:t xml:space="preserve"> </w:t>
+      </w:r>
+      <w:proofErr w:type="spellStart"/>
+      <w:r>
+        <w:t>interface</w:t>
+      </w:r>
+      <w:proofErr w:type="spellEnd"/>
+      <w:r>
+        <w:t>-t, majd implementáltam azt a „</w:t>
+      </w:r>
+      <w:proofErr w:type="spellStart"/>
+      <w:r>
+        <w:t>RoomRepositoryCustomImpl</w:t>
+      </w:r>
+      <w:proofErr w:type="spellEnd"/>
+      <w:r>
+        <w:t>” osztályban.</w:t>
+      </w:r>
+    </w:p>
+    <w:p/>
+    <w:p>
+      <w:r>
+        <w:t>Ebben az osztályban létrehoztam „@</w:t>
+      </w:r>
+      <w:proofErr w:type="spellStart"/>
+      <w:r>
+        <w:t>PersistenceContext</w:t>
+      </w:r>
+      <w:proofErr w:type="spellEnd"/>
+      <w:r>
+        <w:t xml:space="preserve">” annotációval egy </w:t>
+      </w:r>
+      <w:proofErr w:type="spellStart"/>
+      <w:r>
+        <w:t>EntityManager</w:t>
+      </w:r>
+      <w:proofErr w:type="spellEnd"/>
+      <w:r>
+        <w:t xml:space="preserve"> </w:t>
+      </w:r>
+      <w:proofErr w:type="spellStart"/>
+      <w:r>
+        <w:t>property</w:t>
+      </w:r>
+      <w:proofErr w:type="spellEnd"/>
+      <w:r>
+        <w:t xml:space="preserve">-t, majd felüldefiniáltam az </w:t>
+      </w:r>
+      <w:proofErr w:type="spellStart"/>
+      <w:r>
+        <w:t>interface</w:t>
+      </w:r>
+      <w:proofErr w:type="spellEnd"/>
+      <w:r>
+        <w:t xml:space="preserve">-ben megadott </w:t>
+      </w:r>
+      <w:proofErr w:type="spellStart"/>
+      <w:r>
+        <w:t>query</w:t>
+      </w:r>
+      <w:proofErr w:type="spellEnd"/>
+      <w:r>
+        <w:t xml:space="preserve"> függvényt, amely az adatbázis lekérést hajtja végre. Ebben létrehoztam egy </w:t>
+      </w:r>
+      <w:proofErr w:type="spellStart"/>
+      <w:r>
+        <w:t>CriteriaBuilder</w:t>
+      </w:r>
+      <w:proofErr w:type="spellEnd"/>
+      <w:r>
+        <w:t xml:space="preserve"> objektumot, amely segítségével a lekérés paramétereit definiálom, illetve egy </w:t>
+      </w:r>
+      <w:proofErr w:type="spellStart"/>
+      <w:r>
+        <w:t>CriteriaQuery</w:t>
+      </w:r>
+      <w:proofErr w:type="spellEnd"/>
+      <w:r>
+        <w:t>&lt;</w:t>
+      </w:r>
+      <w:proofErr w:type="spellStart"/>
+      <w:r>
+        <w:t>Room</w:t>
+      </w:r>
+      <w:proofErr w:type="spellEnd"/>
+      <w:r>
+        <w:t xml:space="preserve">&gt; objektumot, </w:t>
+      </w:r>
+      <w:r>
+        <w:lastRenderedPageBreak/>
+        <w:t>amelyben magához a lekéréshez tartozó objektumot tárolom el. Létrehoztam továbbá a „</w:t>
+      </w:r>
+      <w:proofErr w:type="spellStart"/>
+      <w:r>
+        <w:t>Root</w:t>
+      </w:r>
+      <w:proofErr w:type="spellEnd"/>
+      <w:r>
+        <w:t>&lt;</w:t>
+      </w:r>
+      <w:proofErr w:type="spellStart"/>
+      <w:r>
+        <w:t>Room</w:t>
+      </w:r>
+      <w:proofErr w:type="spellEnd"/>
+      <w:r>
+        <w:t>&gt;” objektumot, amely az entitás referenciáját tarolja, illetve egy „List&lt;</w:t>
+      </w:r>
+      <w:proofErr w:type="spellStart"/>
+      <w:r>
+        <w:t>Predicate</w:t>
+      </w:r>
+      <w:proofErr w:type="spellEnd"/>
+      <w:r>
+        <w:t>&gt;” objektumot, amelyben eltárolom a különböző feltételeket.</w:t>
+      </w:r>
+    </w:p>
+    <w:p>
+      <w:r>
+        <w:t xml:space="preserve">Az első ilyen feltétel az annak a meghatározása volt, hogy csak olyan </w:t>
+      </w:r>
+      <w:proofErr w:type="spellStart"/>
+      <w:r>
+        <w:t>Room</w:t>
+      </w:r>
+      <w:proofErr w:type="spellEnd"/>
+      <w:r>
+        <w:t xml:space="preserve"> objektumok kerüljenek bele a </w:t>
+      </w:r>
+      <w:proofErr w:type="spellStart"/>
+      <w:r>
+        <w:t>query</w:t>
+      </w:r>
+      <w:proofErr w:type="spellEnd"/>
+      <w:r>
+        <w:t xml:space="preserve">-be, amelyek az adott városban találhatóak, majd a kérésben szereplő fizetési módok alapján szűrök a </w:t>
+      </w:r>
+      <w:proofErr w:type="spellStart"/>
+      <w:r>
+        <w:t>query</w:t>
+      </w:r>
+      <w:proofErr w:type="spellEnd"/>
+      <w:r>
+        <w:t>-ben. Ezt követően ellenőriztem, hogy az adott keresési feltételek jelen vannak-e a kérésben (ár kategória, tulajdonos értékelése), illetve, hogy az egyéb szoba tulajdonságok megfeleljenek a keresési körülményeknek. Ezután kikötöm azt a feltételt, hogy csak azok a szállások kerülhetnek bele a keresés eredményébe, amelyek nem az adott felhasználóhoz tartoznak, azaz ne ő adta ki a szállásokat.</w:t>
+      </w:r>
+    </w:p>
+    <w:p>
+      <w:r>
+        <w:t xml:space="preserve">Végül egy </w:t>
+      </w:r>
+      <w:proofErr w:type="spellStart"/>
+      <w:r>
+        <w:t>subquery</w:t>
+      </w:r>
+      <w:proofErr w:type="spellEnd"/>
+      <w:r>
+        <w:t xml:space="preserve"> használatával kiszűröm a keresési eredményekből azokat a szállásokat, amelyek a keresési feltételekben megszabott időintervallumban foglaltak. Ehhez létrehoztam egy „</w:t>
+      </w:r>
+      <w:proofErr w:type="spellStart"/>
+      <w:r>
+        <w:t>public</w:t>
+      </w:r>
+      <w:proofErr w:type="spellEnd"/>
+      <w:r>
+        <w:t xml:space="preserve"> </w:t>
+      </w:r>
+      <w:proofErr w:type="spellStart"/>
+      <w:r>
+        <w:t>Predicate</w:t>
+      </w:r>
+      <w:proofErr w:type="spellEnd"/>
+      <w:r>
+        <w:t xml:space="preserve"> </w:t>
+      </w:r>
+      <w:proofErr w:type="spellStart"/>
+      <w:proofErr w:type="gramStart"/>
+      <w:r>
+        <w:t>occupiedRoomsSubquery</w:t>
+      </w:r>
+      <w:proofErr w:type="spellEnd"/>
+      <w:r>
+        <w:t>(</w:t>
+      </w:r>
+      <w:proofErr w:type="spellStart"/>
+      <w:proofErr w:type="gramEnd"/>
+      <w:r>
+        <w:t>CriteriaBuilder</w:t>
+      </w:r>
+      <w:proofErr w:type="spellEnd"/>
+      <w:r>
+        <w:t xml:space="preserve"> </w:t>
+      </w:r>
+      <w:proofErr w:type="spellStart"/>
+      <w:r>
+        <w:t>cb</w:t>
+      </w:r>
+      <w:proofErr w:type="spellEnd"/>
+      <w:r>
+        <w:t xml:space="preserve">, </w:t>
+      </w:r>
+      <w:proofErr w:type="spellStart"/>
+      <w:r>
+        <w:t>CriteriaQuery</w:t>
+      </w:r>
+      <w:proofErr w:type="spellEnd"/>
+      <w:r>
+        <w:t xml:space="preserve">&lt;?&gt; </w:t>
+      </w:r>
+      <w:proofErr w:type="spellStart"/>
+      <w:r>
+        <w:t>query</w:t>
+      </w:r>
+      <w:proofErr w:type="spellEnd"/>
+      <w:r>
+        <w:t xml:space="preserve">, </w:t>
+      </w:r>
+      <w:proofErr w:type="spellStart"/>
+      <w:r>
+        <w:t>Root</w:t>
+      </w:r>
+      <w:proofErr w:type="spellEnd"/>
+      <w:r>
+        <w:t>&lt;</w:t>
+      </w:r>
+      <w:proofErr w:type="spellStart"/>
+      <w:r>
+        <w:t>Room</w:t>
+      </w:r>
+      <w:proofErr w:type="spellEnd"/>
+      <w:r>
+        <w:t xml:space="preserve">&gt; </w:t>
+      </w:r>
+      <w:proofErr w:type="spellStart"/>
+      <w:r>
+        <w:t>root</w:t>
+      </w:r>
+      <w:proofErr w:type="spellEnd"/>
+      <w:r>
+        <w:t xml:space="preserve">, </w:t>
+      </w:r>
+      <w:proofErr w:type="spellStart"/>
+      <w:r>
+        <w:t>LocalDate</w:t>
+      </w:r>
+      <w:proofErr w:type="spellEnd"/>
+      <w:r>
+        <w:t xml:space="preserve"> </w:t>
+      </w:r>
+      <w:proofErr w:type="spellStart"/>
+      <w:r>
+        <w:t>startDate</w:t>
+      </w:r>
+      <w:proofErr w:type="spellEnd"/>
+      <w:r>
+        <w:t xml:space="preserve">, </w:t>
+      </w:r>
+      <w:proofErr w:type="spellStart"/>
+      <w:r>
+        <w:t>LocalDate</w:t>
+      </w:r>
+      <w:proofErr w:type="spellEnd"/>
+      <w:r>
+        <w:t xml:space="preserve"> </w:t>
+      </w:r>
+      <w:proofErr w:type="spellStart"/>
+      <w:r>
+        <w:t>endDate</w:t>
+      </w:r>
+      <w:proofErr w:type="spellEnd"/>
+      <w:r>
+        <w:t>)”</w:t>
+      </w:r>
+      <w:r>
+        <w:t xml:space="preserve"> karakterisztikájú metódust, amely létrehoz egy „</w:t>
+      </w:r>
+      <w:proofErr w:type="spellStart"/>
+      <w:r>
+        <w:t>Subquery</w:t>
+      </w:r>
+      <w:proofErr w:type="spellEnd"/>
+      <w:r>
+        <w:t xml:space="preserve">&lt;Long&gt; </w:t>
+      </w:r>
+      <w:proofErr w:type="spellStart"/>
+      <w:r>
+        <w:t>subquery</w:t>
+      </w:r>
+      <w:proofErr w:type="spellEnd"/>
+      <w:r>
+        <w:t xml:space="preserve"> = </w:t>
+      </w:r>
+      <w:proofErr w:type="spellStart"/>
+      <w:r>
+        <w:t>query.subquery</w:t>
+      </w:r>
+      <w:proofErr w:type="spellEnd"/>
+      <w:r>
+        <w:t>(</w:t>
+      </w:r>
+      <w:proofErr w:type="spellStart"/>
+      <w:r>
+        <w:t>Long.class</w:t>
+      </w:r>
+      <w:proofErr w:type="spellEnd"/>
+      <w:r>
+        <w:t>)” lokális változót, illetve egy „</w:t>
+      </w:r>
+      <w:proofErr w:type="spellStart"/>
+      <w:r>
+        <w:t>Root</w:t>
+      </w:r>
+      <w:proofErr w:type="spellEnd"/>
+      <w:r>
+        <w:t>&lt;</w:t>
+      </w:r>
+      <w:proofErr w:type="spellStart"/>
+      <w:r>
+        <w:t>Booking</w:t>
+      </w:r>
+      <w:proofErr w:type="spellEnd"/>
+      <w:r>
+        <w:t xml:space="preserve">&gt; </w:t>
+      </w:r>
+      <w:proofErr w:type="spellStart"/>
+      <w:r>
+        <w:t>subroot</w:t>
+      </w:r>
+      <w:proofErr w:type="spellEnd"/>
+      <w:r>
+        <w:t xml:space="preserve"> = </w:t>
+      </w:r>
+      <w:proofErr w:type="spellStart"/>
+      <w:r>
+        <w:t>subquery.from</w:t>
+      </w:r>
+      <w:proofErr w:type="spellEnd"/>
+      <w:r>
+        <w:t>(</w:t>
+      </w:r>
+      <w:proofErr w:type="spellStart"/>
+      <w:r>
+        <w:t>Booking.class</w:t>
+      </w:r>
+      <w:proofErr w:type="spellEnd"/>
+      <w:r>
+        <w:t xml:space="preserve">)” lokális változót. Ezek után a </w:t>
+      </w:r>
+      <w:proofErr w:type="spellStart"/>
+      <w:r>
+        <w:t>subquery</w:t>
+      </w:r>
+      <w:proofErr w:type="spellEnd"/>
+      <w:r>
+        <w:t xml:space="preserve">-ben lekérem azokat a </w:t>
+      </w:r>
+      <w:proofErr w:type="spellStart"/>
+      <w:r>
+        <w:t>Booking</w:t>
+      </w:r>
+      <w:proofErr w:type="spellEnd"/>
+      <w:r>
+        <w:t xml:space="preserve"> objektumokat (foglalásokat), amelyeknek a vége később van, mint a keresési feltételekben megadott kezdő dátum</w:t>
+      </w:r>
+      <w:r>
+        <w:t>, és</w:t>
+      </w:r>
+      <w:r>
+        <w:t xml:space="preserve"> amelyeknek kezdete megelőzi a keresési feltételekben megadott befejező időpontot. Az ilyenformán megkapott </w:t>
+      </w:r>
+      <w:proofErr w:type="spellStart"/>
+      <w:r>
+        <w:t>Booking</w:t>
+      </w:r>
+      <w:proofErr w:type="spellEnd"/>
+      <w:r>
+        <w:t xml:space="preserve"> objektumokat ezután olyan módon használom fel, hogy csak azok a </w:t>
+      </w:r>
+      <w:proofErr w:type="spellStart"/>
+      <w:r>
+        <w:t>Room</w:t>
+      </w:r>
+      <w:proofErr w:type="spellEnd"/>
+      <w:r>
+        <w:t xml:space="preserve"> objektumok szerepelhetnek a lekérésben, amelyek</w:t>
+      </w:r>
+      <w:r>
+        <w:t xml:space="preserve">hez nem tartozik a </w:t>
+      </w:r>
+      <w:proofErr w:type="spellStart"/>
+      <w:r>
+        <w:t>subquery</w:t>
+      </w:r>
+      <w:proofErr w:type="spellEnd"/>
+      <w:r>
+        <w:t xml:space="preserve"> által visszaadott </w:t>
+      </w:r>
+      <w:proofErr w:type="spellStart"/>
+      <w:r>
+        <w:t>Booking</w:t>
+      </w:r>
+      <w:proofErr w:type="spellEnd"/>
+      <w:r>
+        <w:t xml:space="preserve"> objektum.</w:t>
+      </w:r>
+    </w:p>
+    <w:p/>
+    <w:p>
+      <w:hyperlink r:id="rId8" w:history="1">
+        <w:r>
+          <w:rPr>
+            <w:rStyle w:val="Hiperhivatkozs"/>
+          </w:rPr>
+          <w:t>https://www.baeldung.com/spring-data-derived-queries</w:t>
+        </w:r>
+      </w:hyperlink>
+    </w:p>
+    <w:p>
+      <w:hyperlink r:id="rId9" w:history="1">
+        <w:r>
+          <w:rPr>
+            <w:rStyle w:val="Hiperhivatkozs"/>
+          </w:rPr>
+          <w:t>https://www.baeldung.com/jpa-many-to-many</w:t>
+        </w:r>
+      </w:hyperlink>
+    </w:p>
+    <w:p>
+      <w:hyperlink r:id="rId10" w:history="1">
+        <w:r>
+          <w:rPr>
+            <w:rStyle w:val="Hiperhivatkozs"/>
+          </w:rPr>
+          <w:t>https://www.baeldung.com/spring-data-jpa-query</w:t>
+        </w:r>
+      </w:hyperlink>
+    </w:p>
+    <w:p>
+      <w:hyperlink r:id="rId11" w:history="1">
+        <w:r>
+          <w:rPr>
+            <w:rStyle w:val="Hiperhivatkozs"/>
+          </w:rPr>
+          <w:t>https://www.baeldung.com/jpa-and-or-criteria-predicates</w:t>
+        </w:r>
+      </w:hyperlink>
+    </w:p>
+    <w:p>
+      <w:hyperlink r:id="rId12" w:history="1">
+        <w:r>
+          <w:rPr>
+            <w:rStyle w:val="Hiperhivatkozs"/>
+          </w:rPr>
+          <w:t>https://www.baeldung.com/spring-data-criteria-queries</w:t>
+        </w:r>
+      </w:hyperlink>
+    </w:p>
+    <w:p>
+      <w:hyperlink r:id="rId13" w:history="1">
+        <w:r>
+          <w:rPr>
+            <w:rStyle w:val="Hiperhivatkozs"/>
+          </w:rPr>
+          <w:t>https://stackoverflow.com/questions/19977130/joining-two-table-entities-in-spring-data-jpa</w:t>
+        </w:r>
+      </w:hyperlink>
+    </w:p>
+    <w:p>
+      <w:hyperlink r:id="rId14" w:history="1">
+        <w:r>
+          <w:rPr>
+            <w:rStyle w:val="Hiperhivatkozs"/>
+          </w:rPr>
+          <w:t>https://www.baeldung.com/spring-jpa-joining-tables</w:t>
+        </w:r>
+      </w:hyperlink>
+    </w:p>
+    <w:p>
+      <w:hyperlink r:id="rId15" w:history="1">
+        <w:r>
+          <w:rPr>
+            <w:rStyle w:val="Hiperhivatkozs"/>
+          </w:rPr>
+          <w:t>https://stackoverflow.com/questions/72162260/query-many-to-many-jpa</w:t>
+        </w:r>
+      </w:hyperlink>
+    </w:p>
+    <w:p>
+      <w:hyperlink r:id="rId16" w:history="1">
+        <w:r>
+          <w:rPr>
+            <w:rStyle w:val="Hiperhivatkozs"/>
+          </w:rPr>
+          <w:t>https://evonsdesigns.medium.com/spring-jpa-one-to-many-query-examples-281078bc457b</w:t>
+        </w:r>
+      </w:hyperlink>
+    </w:p>
+    <w:p>
+      <w:hyperlink r:id="rId17" w:history="1">
+        <w:r>
+          <w:rPr>
+            <w:rStyle w:val="Hiperhivatkozs"/>
+          </w:rPr>
+          <w:t>https://stackoverflow.com/questions/29145958/jpa-criteria-builder-onetomany-restrictions</w:t>
+        </w:r>
+      </w:hyperlink>
+    </w:p>
+    <w:p>
+      <w:hyperlink r:id="rId18" w:anchor="48441456" w:history="1">
+        <w:r>
+          <w:rPr>
+            <w:rStyle w:val="Hiperhivatkozs"/>
+          </w:rPr>
+          <w:t>https://stackoverflow.com/questions/48431944/jpa-criteria-api-filter-subentities/48441456#48441456</w:t>
+        </w:r>
+      </w:hyperlink>
+    </w:p>
+    <w:p/>
+    <w:p>
+      <w:r>
+        <w:t xml:space="preserve">Intervallum fedés </w:t>
+      </w:r>
+      <w:r>
+        <w:t>vizsgálat</w:t>
+      </w:r>
+      <w:r>
+        <w:t xml:space="preserve">: </w:t>
+      </w:r>
+      <w:hyperlink r:id="rId19" w:history="1">
+        <w:r>
+          <w:rPr>
+            <w:rStyle w:val="Hiperhivatkozs"/>
+          </w:rPr>
+          <w:t>https://stackoverflow.com/questions/3269434/whats-the-most-efficient-way-to-test-if-two-ranges-overlap</w:t>
+        </w:r>
+      </w:hyperlink>
     </w:p>
     <w:sectPr>
       <w:pgSz w:w="11906" w:h="16838"/>

</xml_diff>

<commit_message>
update roadmap file after implementing Booking backend functionality
</commit_message>
<xml_diff>
--- a/doc/haladási_napló_dipterv_2.docx
+++ b/doc/haladási_napló_dipterv_2.docx
@@ -3811,6 +3811,74 @@
           <w:t>https://stackoverflow.com/questions/3269434/whats-the-most-efficient-way-to-test-if-two-ranges-overlap</w:t>
         </w:r>
       </w:hyperlink>
+    </w:p>
+    <w:p/>
+    <w:p>
+      <w:proofErr w:type="spellStart"/>
+      <w:r>
+        <w:t>Insertnél</w:t>
+      </w:r>
+      <w:proofErr w:type="spellEnd"/>
+      <w:r>
+        <w:t xml:space="preserve"> </w:t>
+      </w:r>
+      <w:proofErr w:type="spellStart"/>
+      <w:r>
+        <w:t>enum</w:t>
+      </w:r>
+      <w:proofErr w:type="spellEnd"/>
+      <w:r>
+        <w:t xml:space="preserve"> típus hiba megoldása: </w:t>
+      </w:r>
+      <w:hyperlink r:id="rId20" w:history="1">
+        <w:r>
+          <w:rPr>
+            <w:rStyle w:val="Hiperhivatkozs"/>
+          </w:rPr>
+          <w:t>https://stackoverflow.com/questions/65478350/error-column-is-of-type-json-but-expression-is-of-type-character-varying-in-hib</w:t>
+        </w:r>
+      </w:hyperlink>
+      <w:r>
+        <w:t xml:space="preserve"> - fel kell annotálni </w:t>
+      </w:r>
+      <w:r>
+        <w:t>"@</w:t>
+      </w:r>
+      <w:proofErr w:type="spellStart"/>
+      <w:proofErr w:type="gramStart"/>
+      <w:r>
+        <w:t>ColumnTransformer</w:t>
+      </w:r>
+      <w:proofErr w:type="spellEnd"/>
+      <w:r>
+        <w:t>(</w:t>
+      </w:r>
+      <w:proofErr w:type="spellStart"/>
+      <w:proofErr w:type="gramEnd"/>
+      <w:r>
+        <w:t>write</w:t>
+      </w:r>
+      <w:proofErr w:type="spellEnd"/>
+      <w:r>
+        <w:t xml:space="preserve"> = "?::</w:t>
+      </w:r>
+      <w:r>
+        <w:t>&lt;</w:t>
+      </w:r>
+      <w:proofErr w:type="spellStart"/>
+      <w:r>
+        <w:t>enum_type</w:t>
+      </w:r>
+      <w:proofErr w:type="spellEnd"/>
+      <w:r>
+        <w:t>&gt;</w:t>
+      </w:r>
+      <w:r>
+        <w:t>")"</w:t>
+      </w:r>
+      <w:r>
+        <w:t xml:space="preserve"> annotációval.</w:t>
+      </w:r>
     </w:p>
     <w:sectPr>
       <w:pgSz w:w="11906" w:h="16838"/>

</xml_diff>

<commit_message>
update roadmap and haladasi naplo
</commit_message>
<xml_diff>
--- a/doc/haladási_napló_dipterv_2.docx
+++ b/doc/haladási_napló_dipterv_2.docx
@@ -3878,6 +3878,1381 @@
       </w:r>
       <w:r>
         <w:t xml:space="preserve"> annotációval.</w:t>
+      </w:r>
+    </w:p>
+    <w:p/>
+    <w:p>
+      <w:pPr>
+        <w:rPr>
+          <w:sz w:val="40"/>
+          <w:szCs w:val="40"/>
+        </w:rPr>
+      </w:pPr>
+      <w:r>
+        <w:rPr>
+          <w:sz w:val="40"/>
+          <w:szCs w:val="40"/>
+        </w:rPr>
+        <w:t>November 22.</w:t>
+      </w:r>
+    </w:p>
+    <w:p>
+      <w:pPr>
+        <w:rPr>
+          <w:sz w:val="40"/>
+          <w:szCs w:val="40"/>
+        </w:rPr>
+      </w:pPr>
+    </w:p>
+    <w:p>
+      <w:r>
+        <w:lastRenderedPageBreak/>
+        <w:t xml:space="preserve">Implementálásra kerültek a </w:t>
+      </w:r>
+      <w:proofErr w:type="spellStart"/>
+      <w:r>
+        <w:t>Booking</w:t>
+      </w:r>
+      <w:proofErr w:type="spellEnd"/>
+      <w:r>
+        <w:t xml:space="preserve"> táblához </w:t>
+      </w:r>
+      <w:proofErr w:type="spellStart"/>
+      <w:r>
+        <w:t>tarotó</w:t>
+      </w:r>
+      <w:proofErr w:type="spellEnd"/>
+      <w:r>
+        <w:t xml:space="preserve"> komponensek. Ebben a fejlesztésben elkészült a </w:t>
+      </w:r>
+      <w:proofErr w:type="spellStart"/>
+      <w:r>
+        <w:t>BookingController</w:t>
+      </w:r>
+      <w:proofErr w:type="spellEnd"/>
+      <w:r>
+        <w:t xml:space="preserve"> osztály, amely a „/</w:t>
+      </w:r>
+      <w:proofErr w:type="spellStart"/>
+      <w:r>
+        <w:t>api</w:t>
+      </w:r>
+      <w:proofErr w:type="spellEnd"/>
+      <w:r>
+        <w:t>/</w:t>
+      </w:r>
+      <w:proofErr w:type="spellStart"/>
+      <w:r>
+        <w:t>booking</w:t>
+      </w:r>
+      <w:proofErr w:type="spellEnd"/>
+      <w:r>
+        <w:t>” végponthoz tartozó működéseket valósítja meg. Itt a „/</w:t>
+      </w:r>
+      <w:proofErr w:type="spellStart"/>
+      <w:r>
+        <w:t>api</w:t>
+      </w:r>
+      <w:proofErr w:type="spellEnd"/>
+      <w:r>
+        <w:t>/</w:t>
+      </w:r>
+      <w:proofErr w:type="spellStart"/>
+      <w:r>
+        <w:t>booking</w:t>
+      </w:r>
+      <w:proofErr w:type="spellEnd"/>
+      <w:r>
+        <w:t>/</w:t>
+      </w:r>
+      <w:proofErr w:type="spellStart"/>
+      <w:r>
+        <w:t>owner</w:t>
+      </w:r>
+      <w:proofErr w:type="spellEnd"/>
+      <w:r>
+        <w:t>/{</w:t>
+      </w:r>
+      <w:proofErr w:type="spellStart"/>
+      <w:r>
+        <w:t>id</w:t>
+      </w:r>
+      <w:proofErr w:type="spellEnd"/>
+      <w:r>
+        <w:t xml:space="preserve">}” végpont egy GET hívásra visszaadja azon </w:t>
+      </w:r>
+      <w:proofErr w:type="spellStart"/>
+      <w:r>
+        <w:t>BookingResponse</w:t>
+      </w:r>
+      <w:proofErr w:type="spellEnd"/>
+      <w:r>
+        <w:t xml:space="preserve">-ok listáját, amelyek az adott </w:t>
+      </w:r>
+      <w:proofErr w:type="spellStart"/>
+      <w:r>
+        <w:t>id-jú</w:t>
+      </w:r>
+      <w:proofErr w:type="spellEnd"/>
+      <w:r>
+        <w:t xml:space="preserve"> felhasználó által meghirdetett szobákhoz tartoznak. Ugyanez a működés meg lett valósítva a bérlő oldalon is, csak ebben az esetben a „/</w:t>
+      </w:r>
+      <w:proofErr w:type="spellStart"/>
+      <w:r>
+        <w:t>api</w:t>
+      </w:r>
+      <w:proofErr w:type="spellEnd"/>
+      <w:r>
+        <w:t>/</w:t>
+      </w:r>
+      <w:proofErr w:type="spellStart"/>
+      <w:r>
+        <w:t>booking</w:t>
+      </w:r>
+      <w:proofErr w:type="spellEnd"/>
+      <w:r>
+        <w:t>/</w:t>
+      </w:r>
+      <w:proofErr w:type="spellStart"/>
+      <w:r>
+        <w:t>tenant</w:t>
+      </w:r>
+      <w:proofErr w:type="spellEnd"/>
+      <w:r>
+        <w:t>/{</w:t>
+      </w:r>
+      <w:proofErr w:type="spellStart"/>
+      <w:r>
+        <w:t>id</w:t>
+      </w:r>
+      <w:proofErr w:type="spellEnd"/>
+      <w:r>
+        <w:t>}” végponton keresztüli GET kérésre. Illetve megvalósításra került a „/</w:t>
+      </w:r>
+      <w:proofErr w:type="spellStart"/>
+      <w:r>
+        <w:t>api</w:t>
+      </w:r>
+      <w:proofErr w:type="spellEnd"/>
+      <w:r>
+        <w:t>/</w:t>
+      </w:r>
+      <w:proofErr w:type="spellStart"/>
+      <w:r>
+        <w:t>booking</w:t>
+      </w:r>
+      <w:proofErr w:type="spellEnd"/>
+      <w:r>
+        <w:t xml:space="preserve">” végponton való POST hívás, amely kérésre létrehozásra kerül egy foglalás objektum. A </w:t>
+      </w:r>
+      <w:proofErr w:type="spellStart"/>
+      <w:r>
+        <w:t>controller</w:t>
+      </w:r>
+      <w:proofErr w:type="spellEnd"/>
+      <w:r>
+        <w:t xml:space="preserve"> ezekhez a végpont hívásokhoz tartozó függvényeket implementálja, és mindegyik függvény a </w:t>
+      </w:r>
+      <w:proofErr w:type="spellStart"/>
+      <w:r>
+        <w:t>BookingService</w:t>
+      </w:r>
+      <w:proofErr w:type="spellEnd"/>
+      <w:r>
+        <w:t xml:space="preserve"> objektumon keresztül végzi el a működését. A </w:t>
+      </w:r>
+      <w:proofErr w:type="spellStart"/>
+      <w:r>
+        <w:t>BookingService</w:t>
+      </w:r>
+      <w:proofErr w:type="spellEnd"/>
+      <w:r>
+        <w:t xml:space="preserve"> </w:t>
+      </w:r>
+      <w:proofErr w:type="spellStart"/>
+      <w:r>
+        <w:t>interface</w:t>
+      </w:r>
+      <w:proofErr w:type="spellEnd"/>
+      <w:r>
+        <w:t>-ben felsoroltam az implementálandó függvényeket, ezek a „</w:t>
+      </w:r>
+      <w:proofErr w:type="spellStart"/>
+      <w:r>
+        <w:t>createBooking</w:t>
+      </w:r>
+      <w:proofErr w:type="spellEnd"/>
+      <w:r>
+        <w:t>”, „</w:t>
+      </w:r>
+      <w:proofErr w:type="spellStart"/>
+      <w:r>
+        <w:t>getAllBookingsForTenant</w:t>
+      </w:r>
+      <w:proofErr w:type="spellEnd"/>
+      <w:r>
+        <w:t>”, „</w:t>
+      </w:r>
+      <w:proofErr w:type="spellStart"/>
+      <w:r>
+        <w:t>getAllBookingsForOwner</w:t>
+      </w:r>
+      <w:proofErr w:type="spellEnd"/>
+      <w:r>
+        <w:t>” és „</w:t>
+      </w:r>
+      <w:proofErr w:type="spellStart"/>
+      <w:r>
+        <w:t>deleteBooking</w:t>
+      </w:r>
+      <w:proofErr w:type="spellEnd"/>
+      <w:r>
+        <w:t>”.</w:t>
+      </w:r>
+      <w:r>
+        <w:t xml:space="preserve"> Ez utóbbihoz egyelőre nem tartozik végpont, de a későbbiekben megvalósításra kerülhet ilyen működés, emiatt létrehozásra került.</w:t>
+      </w:r>
+    </w:p>
+    <w:p/>
+    <w:p>
+      <w:r>
+        <w:t xml:space="preserve">A </w:t>
+      </w:r>
+      <w:proofErr w:type="spellStart"/>
+      <w:r>
+        <w:t>BookingServiceImpl</w:t>
+      </w:r>
+      <w:proofErr w:type="spellEnd"/>
+      <w:r>
+        <w:t xml:space="preserve"> osztályban kerülnek implementálásra az előbb felsorolt függvények az </w:t>
+      </w:r>
+      <w:proofErr w:type="spellStart"/>
+      <w:r>
+        <w:t>interface</w:t>
+      </w:r>
+      <w:proofErr w:type="spellEnd"/>
+      <w:r>
+        <w:t>-ben. A „</w:t>
+      </w:r>
+      <w:proofErr w:type="spellStart"/>
+      <w:r>
+        <w:t>createBooking</w:t>
+      </w:r>
+      <w:proofErr w:type="spellEnd"/>
+      <w:r>
+        <w:t>” függvényben először ellenőrzésre kerül, hogy létezik-e a foglalást leadó felhasználó, illetve a lefoglalandó szálláshely. Abban az esetben, ha nem léteznek, egy „</w:t>
+      </w:r>
+      <w:proofErr w:type="spellStart"/>
+      <w:r>
+        <w:t>EntityNotFoundException</w:t>
+      </w:r>
+      <w:proofErr w:type="spellEnd"/>
+      <w:r>
+        <w:t>” kivétel kerül eldobásra. Majd ellenőrzésre kerül, hogy a foglalást leadó személy és a szálláshely tulajdonosa nem ugyanaz a személy-e. Amennyiben igen, úgy egy „</w:t>
+      </w:r>
+      <w:proofErr w:type="spellStart"/>
+      <w:r>
+        <w:t>BookingOwnRoomException</w:t>
+      </w:r>
+      <w:proofErr w:type="spellEnd"/>
+      <w:r>
+        <w:t>” kerül eldobásra. (Ez az eset hipotetikusan fordulhat csak elő, mert foglálaskor a szállás találat listában csak olyan szállások jelenhetnek meg, amelyek nem az adott felhasználó által vannak meghirdetve.) Ezután lekérésre kerül az adott szobához minden foglalás, és ha az adott időintervallumban van már leadott foglalás az adott szobára, egy „</w:t>
+      </w:r>
+      <w:proofErr w:type="spellStart"/>
+      <w:r>
+        <w:t>BookingAnAlreadyBookedRoomException</w:t>
+      </w:r>
+      <w:proofErr w:type="spellEnd"/>
+      <w:r>
+        <w:t xml:space="preserve">” dobódik (ez is hipotetikus eset, mert csak a találat listában csak olyan szállások jelenhetnek meg, amelyek az adott időintervallumban nem foglaltak). Ha egyik kivétel sem váltódott ki, akkor a </w:t>
+      </w:r>
+      <w:proofErr w:type="spellStart"/>
+      <w:r>
+        <w:t>BookingRequest</w:t>
+      </w:r>
+      <w:proofErr w:type="spellEnd"/>
+      <w:r>
+        <w:t xml:space="preserve"> objektum átalakításra kerül egy </w:t>
+      </w:r>
+      <w:proofErr w:type="spellStart"/>
+      <w:r>
+        <w:t>Booking</w:t>
+      </w:r>
+      <w:proofErr w:type="spellEnd"/>
+      <w:r>
+        <w:t xml:space="preserve"> (entitás) objektummá, </w:t>
+      </w:r>
+      <w:proofErr w:type="spellStart"/>
+      <w:r>
+        <w:t>hozzárendelődik</w:t>
+      </w:r>
+      <w:proofErr w:type="spellEnd"/>
+      <w:r>
+        <w:t xml:space="preserve"> a foglaló User és a foglalt szoba </w:t>
+      </w:r>
+      <w:proofErr w:type="spellStart"/>
+      <w:r>
+        <w:t>Room</w:t>
+      </w:r>
+      <w:proofErr w:type="spellEnd"/>
+      <w:r>
+        <w:t xml:space="preserve"> objektum, majd mentésre kerül. A „</w:t>
+      </w:r>
+      <w:proofErr w:type="spellStart"/>
+      <w:r>
+        <w:t>getAllBookingsForTenant</w:t>
+      </w:r>
+      <w:proofErr w:type="spellEnd"/>
+      <w:r>
+        <w:t>” és „</w:t>
+      </w:r>
+      <w:proofErr w:type="spellStart"/>
+      <w:r>
+        <w:t>getAllBookingsForOwner</w:t>
+      </w:r>
+      <w:proofErr w:type="spellEnd"/>
+      <w:r>
+        <w:t xml:space="preserve">” függvényekben csupán meghívásra kerülnek a </w:t>
+      </w:r>
+      <w:proofErr w:type="spellStart"/>
+      <w:r>
+        <w:t>BookingRepository</w:t>
+      </w:r>
+      <w:proofErr w:type="spellEnd"/>
+      <w:r>
+        <w:t xml:space="preserve"> </w:t>
+      </w:r>
+      <w:proofErr w:type="spellStart"/>
+      <w:r>
+        <w:t>interface</w:t>
+      </w:r>
+      <w:proofErr w:type="spellEnd"/>
+      <w:r>
+        <w:t xml:space="preserve"> megfelelő </w:t>
+      </w:r>
+      <w:proofErr w:type="spellStart"/>
+      <w:r>
+        <w:t>query</w:t>
+      </w:r>
+      <w:proofErr w:type="spellEnd"/>
+      <w:r>
+        <w:t>-ket végrehajtó függvényei.</w:t>
+      </w:r>
+    </w:p>
+    <w:p/>
+    <w:p>
+      <w:r>
+        <w:t xml:space="preserve">A </w:t>
+      </w:r>
+      <w:proofErr w:type="spellStart"/>
+      <w:r>
+        <w:t>BookingRepository</w:t>
+      </w:r>
+      <w:proofErr w:type="spellEnd"/>
+      <w:r>
+        <w:t xml:space="preserve"> </w:t>
+      </w:r>
+      <w:proofErr w:type="spellStart"/>
+      <w:r>
+        <w:t>interface</w:t>
+      </w:r>
+      <w:proofErr w:type="spellEnd"/>
+      <w:r>
+        <w:t>-ben definiáltam a „List&lt;</w:t>
+      </w:r>
+      <w:proofErr w:type="spellStart"/>
+      <w:r>
+        <w:t>Booking</w:t>
+      </w:r>
+      <w:proofErr w:type="spellEnd"/>
+      <w:r>
+        <w:t xml:space="preserve">&gt; </w:t>
+      </w:r>
+      <w:proofErr w:type="spellStart"/>
+      <w:proofErr w:type="gramStart"/>
+      <w:r>
+        <w:t>findByRoomId</w:t>
+      </w:r>
+      <w:proofErr w:type="spellEnd"/>
+      <w:r>
+        <w:t>(</w:t>
+      </w:r>
+      <w:proofErr w:type="gramEnd"/>
+      <w:r>
+        <w:t xml:space="preserve">Long </w:t>
+      </w:r>
+      <w:proofErr w:type="spellStart"/>
+      <w:r>
+        <w:t>id</w:t>
+      </w:r>
+      <w:proofErr w:type="spellEnd"/>
+      <w:r>
+        <w:t>)”, „List&lt;</w:t>
+      </w:r>
+      <w:proofErr w:type="spellStart"/>
+      <w:r>
+        <w:t>Booking</w:t>
+      </w:r>
+      <w:proofErr w:type="spellEnd"/>
+      <w:r>
+        <w:t xml:space="preserve">&gt; </w:t>
+      </w:r>
+      <w:proofErr w:type="spellStart"/>
+      <w:r>
+        <w:t>findByTenantId</w:t>
+      </w:r>
+      <w:proofErr w:type="spellEnd"/>
+      <w:r>
+        <w:t xml:space="preserve">(Long </w:t>
+      </w:r>
+      <w:proofErr w:type="spellStart"/>
+      <w:r>
+        <w:t>id</w:t>
+      </w:r>
+      <w:proofErr w:type="spellEnd"/>
+      <w:r>
+        <w:t>)” és „List&lt;</w:t>
+      </w:r>
+      <w:proofErr w:type="spellStart"/>
+      <w:r>
+        <w:t>Booking</w:t>
+      </w:r>
+      <w:proofErr w:type="spellEnd"/>
+      <w:r>
+        <w:t xml:space="preserve">&gt; </w:t>
+      </w:r>
+      <w:proofErr w:type="spellStart"/>
+      <w:r>
+        <w:t>findByOwnerId</w:t>
+      </w:r>
+      <w:proofErr w:type="spellEnd"/>
+      <w:r>
+        <w:t xml:space="preserve">(Long id)” függvényeket. Az előbbi kettőnél elegendő volt az automatikusan a név alapján </w:t>
+      </w:r>
+      <w:proofErr w:type="spellStart"/>
+      <w:r>
+        <w:t>kikövetkeztett</w:t>
+      </w:r>
+      <w:proofErr w:type="spellEnd"/>
+      <w:r>
+        <w:t xml:space="preserve"> működés, az utóbbinál azonban definiálni kellett egy </w:t>
+      </w:r>
+      <w:proofErr w:type="spellStart"/>
+      <w:r>
+        <w:t>query</w:t>
+      </w:r>
+      <w:proofErr w:type="spellEnd"/>
+      <w:r>
+        <w:t xml:space="preserve">-t. Ebben megadtam, hogy a </w:t>
+      </w:r>
+      <w:proofErr w:type="spellStart"/>
+      <w:r>
+        <w:t>booking</w:t>
+      </w:r>
+      <w:proofErr w:type="spellEnd"/>
+      <w:r>
+        <w:t xml:space="preserve"> tábla minden attribútuma kerüljön kiválasztásra, egy </w:t>
+      </w:r>
+      <w:proofErr w:type="spellStart"/>
+      <w:r>
+        <w:t>room</w:t>
+      </w:r>
+      <w:proofErr w:type="spellEnd"/>
+      <w:r>
+        <w:t xml:space="preserve"> táblával való </w:t>
+      </w:r>
+      <w:proofErr w:type="spellStart"/>
+      <w:r>
+        <w:t>join</w:t>
+      </w:r>
+      <w:proofErr w:type="spellEnd"/>
+      <w:r>
+        <w:t xml:space="preserve"> után, és minden olyan rekord kerüljön kiválasztásra, ahol a </w:t>
+      </w:r>
+      <w:proofErr w:type="spellStart"/>
+      <w:r>
+        <w:t>room</w:t>
+      </w:r>
+      <w:proofErr w:type="spellEnd"/>
+      <w:r>
+        <w:t xml:space="preserve"> táblában az </w:t>
+      </w:r>
+      <w:proofErr w:type="spellStart"/>
+      <w:r>
+        <w:t>owner_id</w:t>
+      </w:r>
+      <w:proofErr w:type="spellEnd"/>
+      <w:r>
+        <w:t xml:space="preserve"> attribútum megegyezik a függvényparaméterben megadott </w:t>
+      </w:r>
+      <w:proofErr w:type="spellStart"/>
+      <w:r>
+        <w:t>id-val</w:t>
+      </w:r>
+      <w:proofErr w:type="spellEnd"/>
+      <w:r>
+        <w:t>.</w:t>
+      </w:r>
+    </w:p>
+    <w:p/>
+    <w:p>
+      <w:pPr>
+        <w:rPr>
+          <w:sz w:val="40"/>
+          <w:szCs w:val="40"/>
+        </w:rPr>
+      </w:pPr>
+      <w:r>
+        <w:rPr>
+          <w:sz w:val="40"/>
+          <w:szCs w:val="40"/>
+        </w:rPr>
+        <w:t>November 25.</w:t>
+      </w:r>
+    </w:p>
+    <w:p>
+      <w:pPr>
+        <w:rPr>
+          <w:sz w:val="40"/>
+          <w:szCs w:val="40"/>
+        </w:rPr>
+      </w:pPr>
+    </w:p>
+    <w:p>
+      <w:r>
+        <w:t xml:space="preserve">Létrehoztam a </w:t>
+      </w:r>
+      <w:proofErr w:type="spellStart"/>
+      <w:r>
+        <w:t>Leaderboard</w:t>
+      </w:r>
+      <w:proofErr w:type="spellEnd"/>
+      <w:r>
+        <w:t xml:space="preserve"> táblához tartozó komponenseket.</w:t>
+      </w:r>
+      <w:r>
+        <w:t xml:space="preserve"> Itt is első lépésként létrehoztam a </w:t>
+      </w:r>
+      <w:proofErr w:type="spellStart"/>
+      <w:r>
+        <w:t>LeaderboardController</w:t>
+      </w:r>
+      <w:proofErr w:type="spellEnd"/>
+      <w:r>
+        <w:t xml:space="preserve"> osztályt, amelyben felsoroltam a végpontokhoz tartozó működéseket megvalósító függvényeket. A „/</w:t>
+      </w:r>
+      <w:proofErr w:type="spellStart"/>
+      <w:r>
+        <w:t>api</w:t>
+      </w:r>
+      <w:proofErr w:type="spellEnd"/>
+      <w:r>
+        <w:t>/</w:t>
+      </w:r>
+      <w:proofErr w:type="spellStart"/>
+      <w:r>
+        <w:t>leaderboard?role</w:t>
+      </w:r>
+      <w:proofErr w:type="spellEnd"/>
+      <w:r>
+        <w:t>={</w:t>
+      </w:r>
+      <w:proofErr w:type="spellStart"/>
+      <w:r>
+        <w:t>value</w:t>
+      </w:r>
+      <w:proofErr w:type="spellEnd"/>
+      <w:r>
+        <w:t>}” végponthoz tartozó GET kéréseket a „</w:t>
+      </w:r>
+      <w:proofErr w:type="spellStart"/>
+      <w:r>
+        <w:t>getLeaderboardScores</w:t>
+      </w:r>
+      <w:proofErr w:type="spellEnd"/>
+      <w:r>
+        <w:t>” függvény kezeli. Ha a „</w:t>
+      </w:r>
+      <w:proofErr w:type="spellStart"/>
+      <w:r>
+        <w:t>value</w:t>
+      </w:r>
+      <w:proofErr w:type="spellEnd"/>
+      <w:r>
+        <w:t>” értéke „</w:t>
+      </w:r>
+      <w:proofErr w:type="spellStart"/>
+      <w:r>
+        <w:t>tenant</w:t>
+      </w:r>
+      <w:proofErr w:type="spellEnd"/>
+      <w:r>
+        <w:t xml:space="preserve">”, akkor a </w:t>
+      </w:r>
+      <w:proofErr w:type="spellStart"/>
+      <w:r>
+        <w:t>LeaderboardService</w:t>
+      </w:r>
+      <w:proofErr w:type="spellEnd"/>
+      <w:r>
+        <w:t xml:space="preserve"> objektum „</w:t>
+      </w:r>
+      <w:proofErr w:type="spellStart"/>
+      <w:r>
+        <w:t>getScores</w:t>
+      </w:r>
+      <w:proofErr w:type="spellEnd"/>
+      <w:r>
+        <w:t xml:space="preserve">” függvényét </w:t>
+      </w:r>
+      <w:r>
+        <w:lastRenderedPageBreak/>
+        <w:t>„</w:t>
+      </w:r>
+      <w:proofErr w:type="spellStart"/>
+      <w:r>
+        <w:t>LeaderboardRole.TENANT</w:t>
+      </w:r>
+      <w:proofErr w:type="spellEnd"/>
+      <w:r>
+        <w:t>” értékkel hívja meg, ha pedig a „</w:t>
+      </w:r>
+      <w:proofErr w:type="spellStart"/>
+      <w:r>
+        <w:t>value</w:t>
+      </w:r>
+      <w:proofErr w:type="spellEnd"/>
+      <w:r>
+        <w:t>” értéke „</w:t>
+      </w:r>
+      <w:proofErr w:type="spellStart"/>
+      <w:r>
+        <w:t>owner</w:t>
+      </w:r>
+      <w:proofErr w:type="spellEnd"/>
+      <w:r>
+        <w:t>”, akkor a „</w:t>
+      </w:r>
+      <w:proofErr w:type="spellStart"/>
+      <w:r>
+        <w:t>getLeaderboardScores</w:t>
+      </w:r>
+      <w:proofErr w:type="spellEnd"/>
+      <w:r>
+        <w:t>” függvényt „</w:t>
+      </w:r>
+      <w:proofErr w:type="spellStart"/>
+      <w:r>
+        <w:t>LeaderboardRole.OWNER</w:t>
+      </w:r>
+      <w:proofErr w:type="spellEnd"/>
+      <w:r>
+        <w:t>” értékkel hívja meg. Mivel csak ez a két érték lehetséges, ezért</w:t>
+      </w:r>
+      <w:r>
+        <w:t>,</w:t>
+      </w:r>
+      <w:r>
+        <w:t xml:space="preserve"> ha a „</w:t>
+      </w:r>
+      <w:proofErr w:type="spellStart"/>
+      <w:r>
+        <w:t>value</w:t>
+      </w:r>
+      <w:proofErr w:type="spellEnd"/>
+      <w:r>
+        <w:t>” értéke eltér ezektől, akkor egy „</w:t>
+      </w:r>
+      <w:proofErr w:type="spellStart"/>
+      <w:r>
+        <w:t>CouchsurfingRuntimeException</w:t>
+      </w:r>
+      <w:proofErr w:type="spellEnd"/>
+      <w:r>
+        <w:t>” kivétel dobódik el.</w:t>
+      </w:r>
+      <w:r>
+        <w:t xml:space="preserve"> A „/</w:t>
+      </w:r>
+      <w:proofErr w:type="spellStart"/>
+      <w:r>
+        <w:t>api</w:t>
+      </w:r>
+      <w:proofErr w:type="spellEnd"/>
+      <w:r>
+        <w:t>/</w:t>
+      </w:r>
+      <w:proofErr w:type="spellStart"/>
+      <w:r>
+        <w:t>leaderboard?role</w:t>
+      </w:r>
+      <w:proofErr w:type="spellEnd"/>
+      <w:r>
+        <w:t>={</w:t>
+      </w:r>
+      <w:proofErr w:type="spellStart"/>
+      <w:r>
+        <w:t>value</w:t>
+      </w:r>
+      <w:proofErr w:type="spellEnd"/>
+      <w:r>
+        <w:t>}” végponthoz intézett POST kéréseket pedig a „</w:t>
+      </w:r>
+      <w:proofErr w:type="spellStart"/>
+      <w:r>
+        <w:t>createLeaderboardScore</w:t>
+      </w:r>
+      <w:proofErr w:type="spellEnd"/>
+      <w:r>
+        <w:t>” függvény kezeli. Ha a „</w:t>
+      </w:r>
+      <w:proofErr w:type="spellStart"/>
+      <w:r>
+        <w:t>value</w:t>
+      </w:r>
+      <w:proofErr w:type="spellEnd"/>
+      <w:r>
+        <w:t>” értéke „</w:t>
+      </w:r>
+      <w:proofErr w:type="spellStart"/>
+      <w:r>
+        <w:t>tenant</w:t>
+      </w:r>
+      <w:proofErr w:type="spellEnd"/>
+      <w:r>
+        <w:t>”, akkor a „</w:t>
+      </w:r>
+      <w:proofErr w:type="spellStart"/>
+      <w:r>
+        <w:t>LeaderboardService</w:t>
+      </w:r>
+      <w:proofErr w:type="spellEnd"/>
+      <w:r>
+        <w:t>” osztály „</w:t>
+      </w:r>
+      <w:proofErr w:type="spellStart"/>
+      <w:r>
+        <w:t>createTenantScore</w:t>
+      </w:r>
+      <w:proofErr w:type="spellEnd"/>
+      <w:r>
+        <w:t>” függvénye hívódik meg a kérés törzsében megadott objektummal, ha pedig a „</w:t>
+      </w:r>
+      <w:proofErr w:type="spellStart"/>
+      <w:r>
+        <w:t>value</w:t>
+      </w:r>
+      <w:proofErr w:type="spellEnd"/>
+      <w:r>
+        <w:t>” értéke „</w:t>
+      </w:r>
+      <w:proofErr w:type="spellStart"/>
+      <w:r>
+        <w:t>owner</w:t>
+      </w:r>
+      <w:proofErr w:type="spellEnd"/>
+      <w:r>
+        <w:t>”, akkor a „</w:t>
+      </w:r>
+      <w:proofErr w:type="spellStart"/>
+      <w:r>
+        <w:t>createOwnerScore</w:t>
+      </w:r>
+      <w:proofErr w:type="spellEnd"/>
+      <w:r>
+        <w:t>” függvény hívódik meg. A kivétel eldobása az előzővel analóg módon történik.</w:t>
+      </w:r>
+    </w:p>
+    <w:p/>
+    <w:p>
+      <w:r>
+        <w:t>A „</w:t>
+      </w:r>
+      <w:proofErr w:type="spellStart"/>
+      <w:r>
+        <w:t>LeaderboardService</w:t>
+      </w:r>
+      <w:proofErr w:type="spellEnd"/>
+      <w:r>
+        <w:t xml:space="preserve">” </w:t>
+      </w:r>
+      <w:proofErr w:type="spellStart"/>
+      <w:r>
+        <w:t>interface</w:t>
+      </w:r>
+      <w:proofErr w:type="spellEnd"/>
+      <w:r>
+        <w:t>-ben létrehoztam a „List&lt;</w:t>
+      </w:r>
+      <w:proofErr w:type="spellStart"/>
+      <w:r>
+        <w:t>LeaderboardProjection</w:t>
+      </w:r>
+      <w:proofErr w:type="spellEnd"/>
+      <w:r>
+        <w:t xml:space="preserve">&gt; </w:t>
+      </w:r>
+      <w:proofErr w:type="spellStart"/>
+      <w:proofErr w:type="gramStart"/>
+      <w:r>
+        <w:t>getScores</w:t>
+      </w:r>
+      <w:proofErr w:type="spellEnd"/>
+      <w:r>
+        <w:t>(</w:t>
+      </w:r>
+      <w:proofErr w:type="spellStart"/>
+      <w:proofErr w:type="gramEnd"/>
+      <w:r>
+        <w:t>LeaderboardRole</w:t>
+      </w:r>
+      <w:proofErr w:type="spellEnd"/>
+      <w:r>
+        <w:t xml:space="preserve"> </w:t>
+      </w:r>
+      <w:proofErr w:type="spellStart"/>
+      <w:r>
+        <w:t>role</w:t>
+      </w:r>
+      <w:proofErr w:type="spellEnd"/>
+      <w:r>
+        <w:t xml:space="preserve">)”, „Long </w:t>
+      </w:r>
+      <w:proofErr w:type="spellStart"/>
+      <w:r>
+        <w:t>createTenantScore</w:t>
+      </w:r>
+      <w:proofErr w:type="spellEnd"/>
+      <w:r>
+        <w:t>(</w:t>
+      </w:r>
+      <w:proofErr w:type="spellStart"/>
+      <w:r>
+        <w:t>LeaderboardRequest</w:t>
+      </w:r>
+      <w:proofErr w:type="spellEnd"/>
+      <w:r>
+        <w:t xml:space="preserve"> </w:t>
+      </w:r>
+      <w:proofErr w:type="spellStart"/>
+      <w:r>
+        <w:t>lbReq</w:t>
+      </w:r>
+      <w:proofErr w:type="spellEnd"/>
+      <w:r>
+        <w:t xml:space="preserve">)” és „Long </w:t>
+      </w:r>
+      <w:proofErr w:type="spellStart"/>
+      <w:r>
+        <w:t>createOwnerScore</w:t>
+      </w:r>
+      <w:proofErr w:type="spellEnd"/>
+      <w:r>
+        <w:t>(</w:t>
+      </w:r>
+      <w:proofErr w:type="spellStart"/>
+      <w:r>
+        <w:t>LeaderboardRequest</w:t>
+      </w:r>
+      <w:proofErr w:type="spellEnd"/>
+      <w:r>
+        <w:t xml:space="preserve"> </w:t>
+      </w:r>
+      <w:proofErr w:type="spellStart"/>
+      <w:r>
+        <w:t>lbReq</w:t>
+      </w:r>
+      <w:proofErr w:type="spellEnd"/>
+      <w:r>
+        <w:t>)” függvényeket. Ezeket implementálom a „</w:t>
+      </w:r>
+      <w:proofErr w:type="spellStart"/>
+      <w:r>
+        <w:t>LeaderboardServiceImpl</w:t>
+      </w:r>
+      <w:proofErr w:type="spellEnd"/>
+      <w:r>
+        <w:t>” osztályban.</w:t>
+      </w:r>
+      <w:r>
+        <w:t xml:space="preserve"> A „</w:t>
+      </w:r>
+      <w:proofErr w:type="spellStart"/>
+      <w:r>
+        <w:t>getScores</w:t>
+      </w:r>
+      <w:proofErr w:type="spellEnd"/>
+      <w:r>
+        <w:t>” függvény meghívja a „</w:t>
+      </w:r>
+      <w:proofErr w:type="spellStart"/>
+      <w:r>
+        <w:t>LeaderboardRepository</w:t>
+      </w:r>
+      <w:proofErr w:type="spellEnd"/>
+      <w:r>
+        <w:t>” objektum „</w:t>
+      </w:r>
+      <w:proofErr w:type="spellStart"/>
+      <w:r>
+        <w:t>getTenantScore</w:t>
+      </w:r>
+      <w:proofErr w:type="spellEnd"/>
+      <w:r>
+        <w:t>” vagy „</w:t>
+      </w:r>
+      <w:proofErr w:type="spellStart"/>
+      <w:r>
+        <w:t>getOwnerScore</w:t>
+      </w:r>
+      <w:proofErr w:type="spellEnd"/>
+      <w:r>
+        <w:t>” függvényét a megadott „</w:t>
+      </w:r>
+      <w:proofErr w:type="spellStart"/>
+      <w:r>
+        <w:t>role</w:t>
+      </w:r>
+      <w:proofErr w:type="spellEnd"/>
+      <w:r>
+        <w:t>” paraméter szerint.</w:t>
+      </w:r>
+      <w:r>
+        <w:t xml:space="preserve"> A „</w:t>
+      </w:r>
+      <w:proofErr w:type="spellStart"/>
+      <w:r>
+        <w:t>createTenantScore</w:t>
+      </w:r>
+      <w:proofErr w:type="spellEnd"/>
+      <w:r>
+        <w:t>” függvényben ellenőrzésre kerül, hogy a kérésben megadott „</w:t>
+      </w:r>
+      <w:proofErr w:type="spellStart"/>
+      <w:r>
+        <w:t>tenantScore</w:t>
+      </w:r>
+      <w:proofErr w:type="spellEnd"/>
+      <w:r>
+        <w:t>” mező nem null-e, mert amennyiben igen, úgy egy „</w:t>
+      </w:r>
+      <w:proofErr w:type="spellStart"/>
+      <w:r>
+        <w:t>CouchsurfingRuntimeException</w:t>
+      </w:r>
+      <w:proofErr w:type="spellEnd"/>
+      <w:r>
+        <w:t>” kivétel dobódik.</w:t>
+      </w:r>
+      <w:r>
+        <w:t xml:space="preserve"> Ezután ellenőrzésre kerül, hogy az értékelő és az értékelt felhasználók léteznek-e, ellenkező esetben „</w:t>
+      </w:r>
+      <w:proofErr w:type="spellStart"/>
+      <w:r>
+        <w:t>EntityNotFoundException</w:t>
+      </w:r>
+      <w:proofErr w:type="spellEnd"/>
+      <w:r>
+        <w:t>” kivétel dobódik, majd ellenőrzésre kerül, hogy létezik-e olyan foglalás, ahol az értékelt felhasználó mint bérlő, az értékelő felhasználó pedig mint kiadó van jelen. Ha nincs ilyen, akkor „</w:t>
+      </w:r>
+      <w:proofErr w:type="spellStart"/>
+      <w:r>
+        <w:t>CanNotRateUserWithoutBookingHistoryException</w:t>
+      </w:r>
+      <w:proofErr w:type="spellEnd"/>
+      <w:r>
+        <w:t>” kivétel dobódik. Ha egyik kivételes esetbe sem futott bele a működés, akkor a kérés alapján létrehozásra kerül az entitás objektum, majd mentésre kerül az adatbázisban. A „</w:t>
+      </w:r>
+      <w:proofErr w:type="spellStart"/>
+      <w:r>
+        <w:t>createOwnerScore</w:t>
+      </w:r>
+      <w:proofErr w:type="spellEnd"/>
+      <w:r>
+        <w:t>” függvény működése szinte teljes mértékben analóg a „</w:t>
+      </w:r>
+      <w:proofErr w:type="spellStart"/>
+      <w:r>
+        <w:t>createTenantScore</w:t>
+      </w:r>
+      <w:proofErr w:type="spellEnd"/>
+      <w:r>
+        <w:t xml:space="preserve">” függvény működésével, csak annyi különbség van, hogy itt az kerül ellenőrzésre, hogy a </w:t>
+      </w:r>
+      <w:proofErr w:type="spellStart"/>
+      <w:r>
+        <w:t>request</w:t>
+      </w:r>
+      <w:proofErr w:type="spellEnd"/>
+      <w:r>
+        <w:t xml:space="preserve"> objektum „</w:t>
+      </w:r>
+      <w:proofErr w:type="spellStart"/>
+      <w:r>
+        <w:t>hostScore</w:t>
+      </w:r>
+      <w:proofErr w:type="spellEnd"/>
+      <w:r>
+        <w:t xml:space="preserve">” mezője null-e, illetve, hogy létezik-e olyan </w:t>
+      </w:r>
+      <w:proofErr w:type="spellStart"/>
+      <w:r>
+        <w:t>Booking</w:t>
+      </w:r>
+      <w:proofErr w:type="spellEnd"/>
+      <w:r>
+        <w:t xml:space="preserve"> objektum, ahol az értékelt felhasználó mint kiadó, az értékelő felhasználó pedig mint bérlő van jelen.</w:t>
+      </w:r>
+    </w:p>
+    <w:p/>
+    <w:p>
+      <w:r>
+        <w:t>A „</w:t>
+      </w:r>
+      <w:proofErr w:type="spellStart"/>
+      <w:r>
+        <w:t>LeaderboardRepository</w:t>
+      </w:r>
+      <w:proofErr w:type="spellEnd"/>
+      <w:r>
+        <w:t xml:space="preserve">” </w:t>
+      </w:r>
+      <w:proofErr w:type="spellStart"/>
+      <w:r>
+        <w:t>interface</w:t>
+      </w:r>
+      <w:proofErr w:type="spellEnd"/>
+      <w:r>
+        <w:t>-ben két függvényt vettem fel, ezek a „</w:t>
+      </w:r>
+      <w:proofErr w:type="spellStart"/>
+      <w:r>
+        <w:t>getOwnerScore</w:t>
+      </w:r>
+      <w:proofErr w:type="spellEnd"/>
+      <w:r>
+        <w:t>” és „</w:t>
+      </w:r>
+      <w:proofErr w:type="spellStart"/>
+      <w:r>
+        <w:t>getTenantScore</w:t>
+      </w:r>
+      <w:proofErr w:type="spellEnd"/>
+      <w:r>
+        <w:t>” függvények. A „</w:t>
+      </w:r>
+      <w:proofErr w:type="spellStart"/>
+      <w:r>
+        <w:t>getOwnerScore</w:t>
+      </w:r>
+      <w:proofErr w:type="spellEnd"/>
+      <w:r>
+        <w:t xml:space="preserve">” függvény visszaadja annak a </w:t>
+      </w:r>
+      <w:proofErr w:type="spellStart"/>
+      <w:r>
+        <w:t>query-nek</w:t>
+      </w:r>
+      <w:proofErr w:type="spellEnd"/>
+      <w:r>
+        <w:t xml:space="preserve"> az eredményét, amelyben egy </w:t>
+      </w:r>
+      <w:proofErr w:type="spellStart"/>
+      <w:r>
+        <w:t>join</w:t>
+      </w:r>
+      <w:proofErr w:type="spellEnd"/>
+      <w:r>
+        <w:t xml:space="preserve">-t hajtok végre a </w:t>
+      </w:r>
+      <w:proofErr w:type="spellStart"/>
+      <w:r>
+        <w:t>leaderboard</w:t>
+      </w:r>
+      <w:proofErr w:type="spellEnd"/>
+      <w:r>
+        <w:t xml:space="preserve"> és </w:t>
+      </w:r>
+      <w:proofErr w:type="spellStart"/>
+      <w:r>
+        <w:t>couchsurfing_user</w:t>
+      </w:r>
+      <w:proofErr w:type="spellEnd"/>
+      <w:r>
+        <w:t xml:space="preserve"> táblák között, és lekérem a </w:t>
+      </w:r>
+      <w:proofErr w:type="spellStart"/>
+      <w:r>
+        <w:t>leaderboard</w:t>
+      </w:r>
+      <w:proofErr w:type="spellEnd"/>
+      <w:r>
+        <w:t xml:space="preserve"> táblából a „</w:t>
+      </w:r>
+      <w:proofErr w:type="spellStart"/>
+      <w:r>
+        <w:t>user_id</w:t>
+      </w:r>
+      <w:proofErr w:type="spellEnd"/>
+      <w:r>
+        <w:t>”, az „</w:t>
+      </w:r>
+      <w:proofErr w:type="gramStart"/>
+      <w:r>
+        <w:t>AVG(</w:t>
+      </w:r>
+      <w:proofErr w:type="spellStart"/>
+      <w:proofErr w:type="gramEnd"/>
+      <w:r>
+        <w:t>leaderboard.host_score</w:t>
+      </w:r>
+      <w:proofErr w:type="spellEnd"/>
+      <w:r>
+        <w:t>)” mint „</w:t>
+      </w:r>
+      <w:proofErr w:type="spellStart"/>
+      <w:r>
+        <w:t>score</w:t>
+      </w:r>
+      <w:proofErr w:type="spellEnd"/>
+      <w:r>
+        <w:t xml:space="preserve">” értékeket, a </w:t>
+      </w:r>
+      <w:proofErr w:type="spellStart"/>
+      <w:r>
+        <w:t>couchsurfing_user</w:t>
+      </w:r>
+      <w:proofErr w:type="spellEnd"/>
+      <w:r>
+        <w:t xml:space="preserve"> táblából pedig a „</w:t>
+      </w:r>
+      <w:proofErr w:type="spellStart"/>
+      <w:r>
+        <w:t>full_name</w:t>
+      </w:r>
+      <w:proofErr w:type="spellEnd"/>
+      <w:r>
+        <w:t>” és „</w:t>
+      </w:r>
+      <w:proofErr w:type="spellStart"/>
+      <w:r>
+        <w:t>user_name</w:t>
+      </w:r>
+      <w:proofErr w:type="spellEnd"/>
+      <w:r>
+        <w:t xml:space="preserve">” attribútumokat. A </w:t>
+      </w:r>
+      <w:proofErr w:type="spellStart"/>
+      <w:r>
+        <w:t>query</w:t>
+      </w:r>
+      <w:proofErr w:type="spellEnd"/>
+      <w:r>
+        <w:t>-t szűrtem azokra az esetekre, ahol a „</w:t>
+      </w:r>
+      <w:proofErr w:type="spellStart"/>
+      <w:r>
+        <w:t>host_score</w:t>
+      </w:r>
+      <w:proofErr w:type="spellEnd"/>
+      <w:r>
+        <w:t>” attribútum nem NULL és nem 0 értékű, csoportosítottam a „</w:t>
+      </w:r>
+      <w:proofErr w:type="spellStart"/>
+      <w:r>
+        <w:t>full_name</w:t>
+      </w:r>
+      <w:proofErr w:type="spellEnd"/>
+      <w:r>
+        <w:t>”, „</w:t>
+      </w:r>
+      <w:proofErr w:type="spellStart"/>
+      <w:r>
+        <w:t>user_id</w:t>
+      </w:r>
+      <w:proofErr w:type="spellEnd"/>
+      <w:r>
+        <w:t>” és „</w:t>
+      </w:r>
+      <w:proofErr w:type="spellStart"/>
+      <w:r>
+        <w:t>user_name</w:t>
+      </w:r>
+      <w:proofErr w:type="spellEnd"/>
+      <w:r>
+        <w:t>” attribútumok alapján és a „</w:t>
+      </w:r>
+      <w:proofErr w:type="spellStart"/>
+      <w:r>
+        <w:t>score</w:t>
+      </w:r>
+      <w:proofErr w:type="spellEnd"/>
+      <w:r>
+        <w:t>” alapján rendeztem csökkenő sorrendbe. A „</w:t>
+      </w:r>
+      <w:proofErr w:type="spellStart"/>
+      <w:r>
+        <w:t>getTenantScore</w:t>
+      </w:r>
+      <w:proofErr w:type="spellEnd"/>
+      <w:r>
+        <w:t xml:space="preserve">” függvényhez tartozó </w:t>
+      </w:r>
+      <w:proofErr w:type="spellStart"/>
+      <w:r>
+        <w:t>query</w:t>
+      </w:r>
+      <w:proofErr w:type="spellEnd"/>
+      <w:r>
+        <w:t xml:space="preserve"> majdnem teljes mértékben analóg volt az imént leírt lekéréssel, annyi különbséggel, hogy ebben az esetben a </w:t>
+      </w:r>
+      <w:proofErr w:type="spellStart"/>
+      <w:r>
+        <w:t>leaderboard</w:t>
+      </w:r>
+      <w:proofErr w:type="spellEnd"/>
+      <w:r>
+        <w:t xml:space="preserve"> táblából a „</w:t>
+      </w:r>
+      <w:proofErr w:type="spellStart"/>
+      <w:r>
+        <w:t>tenant_score</w:t>
+      </w:r>
+      <w:proofErr w:type="spellEnd"/>
+      <w:r>
+        <w:t>” attribútum került lekérésre a „</w:t>
+      </w:r>
+      <w:proofErr w:type="spellStart"/>
+      <w:r>
+        <w:t>host_score</w:t>
+      </w:r>
+      <w:proofErr w:type="spellEnd"/>
+      <w:r>
+        <w:t>” helyett minden olyan helyen, ahol az előző esetben a „</w:t>
+      </w:r>
+      <w:proofErr w:type="spellStart"/>
+      <w:r>
+        <w:t>host_score</w:t>
+      </w:r>
+      <w:proofErr w:type="spellEnd"/>
+      <w:r>
+        <w:t>” volt használva.</w:t>
+      </w:r>
+      <w:r>
+        <w:t xml:space="preserve"> A két függvény visszatérési értékének a típusa „List&lt;</w:t>
+      </w:r>
+      <w:proofErr w:type="spellStart"/>
+      <w:r>
+        <w:t>LeaderboardScoreProjection</w:t>
+      </w:r>
+      <w:proofErr w:type="spellEnd"/>
+      <w:r>
+        <w:t>&gt;”, ehhez pedig létrehoztam egy „</w:t>
+      </w:r>
+      <w:proofErr w:type="spellStart"/>
+      <w:r>
+        <w:t>LeaderboardScorePorjection</w:t>
+      </w:r>
+      <w:proofErr w:type="spellEnd"/>
+      <w:r>
+        <w:t xml:space="preserve">” </w:t>
+      </w:r>
+      <w:proofErr w:type="spellStart"/>
+      <w:r>
+        <w:t>interface</w:t>
+      </w:r>
+      <w:proofErr w:type="spellEnd"/>
+      <w:r>
+        <w:t>-t. Erre azért volt szükség, mert az adatbázisban tárolt objektumoknak megfelelő „</w:t>
+      </w:r>
+      <w:proofErr w:type="spellStart"/>
+      <w:r>
+        <w:t>Leaderboard</w:t>
+      </w:r>
+      <w:proofErr w:type="spellEnd"/>
+      <w:r>
+        <w:t xml:space="preserve">” entitás mezői és a visszaadni kívánt </w:t>
+      </w:r>
+      <w:proofErr w:type="spellStart"/>
+      <w:r>
+        <w:t>response</w:t>
+      </w:r>
+      <w:proofErr w:type="spellEnd"/>
+      <w:r>
+        <w:t xml:space="preserve"> objektum mezői között eltérések voltak, emiatt a mapper objektum nem tudtam megfelelően feldolgozni a </w:t>
+      </w:r>
+      <w:proofErr w:type="spellStart"/>
+      <w:r>
+        <w:t>query</w:t>
+      </w:r>
+      <w:proofErr w:type="spellEnd"/>
+      <w:r>
+        <w:t xml:space="preserve"> eredményét és leképezni a visszaadni kívánt objektumot.</w:t>
+      </w:r>
+    </w:p>
+    <w:p/>
+    <w:p>
+      <w:hyperlink r:id="rId21" w:history="1">
+        <w:r>
+          <w:rPr>
+            <w:rStyle w:val="Hiperhivatkozs"/>
+          </w:rPr>
+          <w:t>https://www.baeldung.com/spring-request-param</w:t>
+        </w:r>
+      </w:hyperlink>
+    </w:p>
+    <w:p>
+      <w:hyperlink r:id="rId22" w:history="1">
+        <w:r>
+          <w:rPr>
+            <w:rStyle w:val="Hiperhivatkozs"/>
+          </w:rPr>
+          <w:t>https://www.baeldung.com/jpa-queries-custom-result-with-aggregation-functions</w:t>
+        </w:r>
+      </w:hyperlink>
+      <w:r>
+        <w:t xml:space="preserve"> - </w:t>
+      </w:r>
+      <w:proofErr w:type="spellStart"/>
+      <w:r>
+        <w:t>data</w:t>
+      </w:r>
+      <w:proofErr w:type="spellEnd"/>
+      <w:r>
+        <w:t xml:space="preserve"> projection</w:t>
+      </w:r>
+    </w:p>
+    <w:p>
+      <w:hyperlink r:id="rId23" w:history="1">
+        <w:r>
+          <w:rPr>
+            <w:rStyle w:val="Hiperhivatkozs"/>
+          </w:rPr>
+          <w:t>https://stackoverflow.com/questions/2421388/using-group-by-on-multiple-columns</w:t>
+        </w:r>
+      </w:hyperlink>
+    </w:p>
+    <w:p>
+      <w:hyperlink r:id="rId24" w:history="1">
+        <w:r>
+          <w:rPr>
+            <w:rStyle w:val="Hiperhivatkozs"/>
+          </w:rPr>
+          <w:t>https://postgrespro.com/docs/postgresql/9.4/functions-comparison</w:t>
+        </w:r>
+      </w:hyperlink>
+    </w:p>
+    <w:p>
+      <w:hyperlink r:id="rId25" w:history="1">
+        <w:r>
+          <w:rPr>
+            <w:rStyle w:val="Hiperhivatkozs"/>
+          </w:rPr>
+          <w:t>https://stackoverflow.com/questions/46083329/no-converter-found-capable-of-converting-from-type-to-type</w:t>
+        </w:r>
+      </w:hyperlink>
+      <w:r>
+        <w:t xml:space="preserve"> - projection</w:t>
       </w:r>
     </w:p>
     <w:sectPr>

</xml_diff>

<commit_message>
update roadmap and haladasi naplo with chat feature
</commit_message>
<xml_diff>
--- a/doc/haladási_napló_dipterv_2.docx
+++ b/doc/haladási_napló_dipterv_2.docx
@@ -5253,6 +5253,1171 @@
       </w:hyperlink>
       <w:r>
         <w:t xml:space="preserve"> - projection</w:t>
+      </w:r>
+    </w:p>
+    <w:p/>
+    <w:p>
+      <w:pPr>
+        <w:rPr>
+          <w:sz w:val="40"/>
+          <w:szCs w:val="40"/>
+        </w:rPr>
+      </w:pPr>
+      <w:r>
+        <w:rPr>
+          <w:sz w:val="40"/>
+          <w:szCs w:val="40"/>
+        </w:rPr>
+        <w:t>November 27.</w:t>
+      </w:r>
+    </w:p>
+    <w:p>
+      <w:pPr>
+        <w:rPr>
+          <w:sz w:val="40"/>
+          <w:szCs w:val="40"/>
+        </w:rPr>
+      </w:pPr>
+    </w:p>
+    <w:p>
+      <w:proofErr w:type="spellStart"/>
+      <w:r>
+        <w:t>WebSocket</w:t>
+      </w:r>
+      <w:proofErr w:type="spellEnd"/>
+      <w:r>
+        <w:t xml:space="preserve"> oldalak:</w:t>
+      </w:r>
+    </w:p>
+    <w:p>
+      <w:hyperlink r:id="rId26" w:history="1">
+        <w:r>
+          <w:rPr>
+            <w:rStyle w:val="Hiperhivatkozs"/>
+          </w:rPr>
+          <w:t>https://spring.io/guides/gs/messaging-stomp-websocket/</w:t>
+        </w:r>
+      </w:hyperlink>
+      <w:r>
+        <w:t xml:space="preserve"> - </w:t>
+      </w:r>
+      <w:proofErr w:type="spellStart"/>
+      <w:r>
+        <w:t>WebSocket</w:t>
+      </w:r>
+      <w:proofErr w:type="spellEnd"/>
+      <w:r>
+        <w:t xml:space="preserve"> alapok</w:t>
+      </w:r>
+    </w:p>
+    <w:p>
+      <w:hyperlink r:id="rId27" w:anchor="Abstract" w:history="1">
+        <w:r>
+          <w:rPr>
+            <w:rStyle w:val="Hiperhivatkozs"/>
+          </w:rPr>
+          <w:t>http://stomp.github.io/stomp-specification-1.2.html#Abstract</w:t>
+        </w:r>
+      </w:hyperlink>
+    </w:p>
+    <w:p>
+      <w:hyperlink r:id="rId28" w:history="1">
+        <w:r>
+          <w:rPr>
+            <w:rStyle w:val="Hiperhivatkozs"/>
+          </w:rPr>
+          <w:t>https://www.baeldung.com/websockets-spring</w:t>
+        </w:r>
+      </w:hyperlink>
+      <w:r>
+        <w:t xml:space="preserve"> - </w:t>
+      </w:r>
+      <w:proofErr w:type="spellStart"/>
+      <w:r>
+        <w:t>WebSocket</w:t>
+      </w:r>
+      <w:proofErr w:type="spellEnd"/>
+      <w:r>
+        <w:t xml:space="preserve"> alapok</w:t>
+      </w:r>
+    </w:p>
+    <w:p>
+      <w:hyperlink r:id="rId29" w:history="1">
+        <w:r>
+          <w:rPr>
+            <w:rStyle w:val="Hiperhivatkozs"/>
+          </w:rPr>
+          <w:t>https://www.baeldung.com/spring-websockets-sendtouser</w:t>
+        </w:r>
+      </w:hyperlink>
+      <w:r>
+        <w:t xml:space="preserve"> - @SentToUser annotáció</w:t>
+      </w:r>
+    </w:p>
+    <w:p>
+      <w:hyperlink r:id="rId30" w:history="1">
+        <w:r>
+          <w:rPr>
+            <w:rStyle w:val="Hiperhivatkozs"/>
+          </w:rPr>
+          <w:t>https://www.youtube.com/watch?v=TywlS9iAZCM</w:t>
+        </w:r>
+      </w:hyperlink>
+    </w:p>
+    <w:p>
+      <w:hyperlink r:id="rId31" w:history="1">
+        <w:r>
+          <w:rPr>
+            <w:rStyle w:val="Hiperhivatkozs"/>
+          </w:rPr>
+          <w:t>https://gabrielpulga.medium.com/building-a-real-time-chat-application-with-spring-boot-and-websocket-4ad1c68ee217</w:t>
+        </w:r>
+      </w:hyperlink>
+    </w:p>
+    <w:p>
+      <w:hyperlink r:id="rId32" w:history="1">
+        <w:r>
+          <w:rPr>
+            <w:rStyle w:val="Hiperhivatkozs"/>
+          </w:rPr>
+          <w:t>https://medium.com/@AlexanderObregon/using-sendto-and-sendtouser-in-spring-websocket-for-message-routing-f503fd74047f</w:t>
+        </w:r>
+      </w:hyperlink>
+      <w:r>
+        <w:t xml:space="preserve"> - @SentTo és @SendToUser annotációk</w:t>
+      </w:r>
+    </w:p>
+    <w:p>
+      <w:hyperlink r:id="rId33" w:history="1">
+        <w:r>
+          <w:rPr>
+            <w:rStyle w:val="Hiperhivatkozs"/>
+          </w:rPr>
+          <w:t>https://www.baeldung.com/spring-websockets-send-message-to-user</w:t>
+        </w:r>
+      </w:hyperlink>
+      <w:r>
+        <w:t xml:space="preserve"> - </w:t>
+      </w:r>
+      <w:proofErr w:type="spellStart"/>
+      <w:r>
+        <w:t>message</w:t>
+      </w:r>
+      <w:proofErr w:type="spellEnd"/>
+      <w:r>
+        <w:t xml:space="preserve"> to </w:t>
+      </w:r>
+      <w:proofErr w:type="spellStart"/>
+      <w:r>
+        <w:t>specific</w:t>
+      </w:r>
+      <w:proofErr w:type="spellEnd"/>
+      <w:r>
+        <w:t xml:space="preserve"> </w:t>
+      </w:r>
+      <w:proofErr w:type="spellStart"/>
+      <w:r>
+        <w:t>user</w:t>
+      </w:r>
+      <w:proofErr w:type="spellEnd"/>
+    </w:p>
+    <w:p>
+      <w:hyperlink r:id="rId34" w:history="1">
+        <w:r>
+          <w:rPr>
+            <w:rStyle w:val="Hiperhivatkozs"/>
+          </w:rPr>
+          <w:t>https://stackoverflow.com/questions/38323193/what-is-setapplicationdestinationprefixes-being-used-for</w:t>
+        </w:r>
+      </w:hyperlink>
+    </w:p>
+    <w:p/>
+    <w:p>
+      <w:hyperlink r:id="rId35" w:history="1">
+        <w:r>
+          <w:rPr>
+            <w:rStyle w:val="Hiperhivatkozs"/>
+          </w:rPr>
+          <w:t>https://www.baeldung.com/spring-data-jpa-pagination-sorting</w:t>
+        </w:r>
+      </w:hyperlink>
+      <w:r>
+        <w:t xml:space="preserve"> - </w:t>
+      </w:r>
+      <w:proofErr w:type="spellStart"/>
+      <w:r>
+        <w:t>pagination</w:t>
+      </w:r>
+      <w:proofErr w:type="spellEnd"/>
+    </w:p>
+    <w:p/>
+    <w:p>
+      <w:r>
+        <w:t xml:space="preserve">Elkészült a Chat táblához tartozó </w:t>
+      </w:r>
+      <w:proofErr w:type="spellStart"/>
+      <w:r>
+        <w:t>funkcionálitás</w:t>
+      </w:r>
+      <w:proofErr w:type="spellEnd"/>
+      <w:r>
+        <w:t xml:space="preserve">. Első lépésként felvettem a projekt struktúráját </w:t>
+      </w:r>
+      <w:proofErr w:type="spellStart"/>
+      <w:r>
+        <w:t>összefoglaó</w:t>
+      </w:r>
+      <w:proofErr w:type="spellEnd"/>
+      <w:r>
+        <w:t xml:space="preserve"> pom.xml fájlba egy új </w:t>
+      </w:r>
+      <w:proofErr w:type="spellStart"/>
+      <w:r>
+        <w:t>dependenciát</w:t>
+      </w:r>
+      <w:proofErr w:type="spellEnd"/>
+      <w:r>
+        <w:t>: ez a „</w:t>
+      </w:r>
+      <w:proofErr w:type="spellStart"/>
+      <w:r>
+        <w:t>spring</w:t>
+      </w:r>
+      <w:proofErr w:type="spellEnd"/>
+      <w:r>
+        <w:t>-boot-starter-</w:t>
+      </w:r>
+      <w:proofErr w:type="spellStart"/>
+      <w:r>
+        <w:t>websocket</w:t>
+      </w:r>
+      <w:proofErr w:type="spellEnd"/>
+      <w:r>
+        <w:t xml:space="preserve">” </w:t>
+      </w:r>
+      <w:proofErr w:type="spellStart"/>
+      <w:r>
+        <w:t>dependencia</w:t>
+      </w:r>
+      <w:proofErr w:type="spellEnd"/>
+      <w:r>
+        <w:t>, majd létrehoztam egy „</w:t>
+      </w:r>
+      <w:proofErr w:type="spellStart"/>
+      <w:r>
+        <w:t>WebSocketConfig</w:t>
+      </w:r>
+      <w:proofErr w:type="spellEnd"/>
+      <w:r>
+        <w:t xml:space="preserve">” nevű osztályt, amely </w:t>
+      </w:r>
+      <w:proofErr w:type="spellStart"/>
+      <w:r>
+        <w:t>WebScoket</w:t>
+      </w:r>
+      <w:proofErr w:type="spellEnd"/>
+      <w:r>
+        <w:t xml:space="preserve"> protokollon keresztül történő kommunikáció konfigurációjáért felelős. </w:t>
+      </w:r>
+      <w:r>
+        <w:t xml:space="preserve">Ez az osztály implementálja a </w:t>
+      </w:r>
+      <w:proofErr w:type="spellStart"/>
+      <w:r>
+        <w:t>WebScoketMessageBroker</w:t>
+      </w:r>
+      <w:proofErr w:type="spellEnd"/>
+      <w:r>
+        <w:t xml:space="preserve"> </w:t>
+      </w:r>
+      <w:proofErr w:type="spellStart"/>
+      <w:r>
+        <w:t>interface</w:t>
+      </w:r>
+      <w:proofErr w:type="spellEnd"/>
+      <w:r>
+        <w:t>-t, illetve elláttam a „@</w:t>
+      </w:r>
+      <w:proofErr w:type="spellStart"/>
+      <w:r>
+        <w:t>Configuration</w:t>
+      </w:r>
+      <w:proofErr w:type="spellEnd"/>
+      <w:r>
+        <w:t>” és „@</w:t>
+      </w:r>
+      <w:proofErr w:type="spellStart"/>
+      <w:r>
+        <w:t>EnableWebSocketMessageBroker</w:t>
+      </w:r>
+      <w:proofErr w:type="spellEnd"/>
+      <w:r>
+        <w:t xml:space="preserve">” annotációkkal. </w:t>
+      </w:r>
+      <w:r>
+        <w:t xml:space="preserve">Az osztályban az </w:t>
+      </w:r>
+      <w:proofErr w:type="spellStart"/>
+      <w:r>
+        <w:t>interface</w:t>
+      </w:r>
+      <w:proofErr w:type="spellEnd"/>
+      <w:r>
+        <w:t xml:space="preserve"> két függvényét írtam felül, az egyik a „</w:t>
+      </w:r>
+      <w:proofErr w:type="spellStart"/>
+      <w:r>
+        <w:t>configureMessageBroker</w:t>
+      </w:r>
+      <w:proofErr w:type="spellEnd"/>
+      <w:r>
+        <w:t>” függvény, amellyel először engedélyeztem egy in-</w:t>
+      </w:r>
+      <w:proofErr w:type="spellStart"/>
+      <w:r>
+        <w:t>memory</w:t>
+      </w:r>
+      <w:proofErr w:type="spellEnd"/>
+      <w:r>
+        <w:t xml:space="preserve"> </w:t>
+      </w:r>
+      <w:proofErr w:type="spellStart"/>
+      <w:r>
+        <w:t>message</w:t>
+      </w:r>
+      <w:proofErr w:type="spellEnd"/>
+      <w:r>
+        <w:t xml:space="preserve"> </w:t>
+      </w:r>
+      <w:proofErr w:type="spellStart"/>
+      <w:r>
+        <w:t>brokert</w:t>
+      </w:r>
+      <w:proofErr w:type="spellEnd"/>
+      <w:r>
+        <w:t>, amely a klienseknek való üzenettovábbításban játszik szerepet, amely kliensek a „</w:t>
+      </w:r>
+      <w:proofErr w:type="gramStart"/>
+      <w:r>
+        <w:t>/”-</w:t>
+      </w:r>
+      <w:proofErr w:type="spellStart"/>
+      <w:proofErr w:type="gramEnd"/>
+      <w:r>
+        <w:t>lal</w:t>
+      </w:r>
+      <w:proofErr w:type="spellEnd"/>
+      <w:r>
+        <w:t xml:space="preserve"> prefixált útvonalakra vannak feliratkozva. Majd ugyanebben a függvényben </w:t>
+      </w:r>
+      <w:r>
+        <w:t xml:space="preserve">beállítottam a „/app” prefixet, amellyel </w:t>
+      </w:r>
+      <w:r>
+        <w:t xml:space="preserve">azt állítottam be, hogy a kliens által STOMP protokollon keresztül küldött üzenetek akkor kerülnek feldolgozásra a </w:t>
+      </w:r>
+      <w:proofErr w:type="spellStart"/>
+      <w:r>
+        <w:t>controllerben</w:t>
+      </w:r>
+      <w:proofErr w:type="spellEnd"/>
+      <w:r>
+        <w:t xml:space="preserve"> a „@</w:t>
+      </w:r>
+      <w:proofErr w:type="spellStart"/>
+      <w:r>
+        <w:t>MessageMapping</w:t>
+      </w:r>
+      <w:proofErr w:type="spellEnd"/>
+      <w:r>
+        <w:t xml:space="preserve">” annotációval ellátott metódusok által, ha </w:t>
+      </w:r>
+      <w:r>
+        <w:t>a kliens azokat valamilyen „/app/...” útvonalra küldi. A másik metódus, amit felüldefiniáltam pedig a „</w:t>
+      </w:r>
+      <w:proofErr w:type="spellStart"/>
+      <w:r>
+        <w:t>registerStompEndpoints</w:t>
+      </w:r>
+      <w:proofErr w:type="spellEnd"/>
+      <w:r>
+        <w:t xml:space="preserve">” metódus volt, </w:t>
+      </w:r>
+      <w:r>
+        <w:t xml:space="preserve">amelyben </w:t>
+      </w:r>
+      <w:proofErr w:type="spellStart"/>
+      <w:r>
+        <w:t>regsiztráltam</w:t>
+      </w:r>
+      <w:proofErr w:type="spellEnd"/>
+      <w:r>
+        <w:t xml:space="preserve"> a „/chat” </w:t>
+      </w:r>
+      <w:proofErr w:type="gramStart"/>
+      <w:r>
+        <w:t>végpontot</w:t>
+      </w:r>
+      <w:proofErr w:type="gramEnd"/>
+      <w:r>
+        <w:t xml:space="preserve"> mint STOMP végpontot, amelyre csatlakozhat kliens.</w:t>
+      </w:r>
+      <w:r>
+        <w:t xml:space="preserve"> Ezután létrehoztam a funkcióhoz tartozó </w:t>
+      </w:r>
+      <w:proofErr w:type="spellStart"/>
+      <w:r>
+        <w:t>controller</w:t>
+      </w:r>
+      <w:proofErr w:type="spellEnd"/>
+      <w:r>
+        <w:t xml:space="preserve"> osztályt, amely a „</w:t>
+      </w:r>
+      <w:proofErr w:type="spellStart"/>
+      <w:r>
+        <w:t>ChatController</w:t>
+      </w:r>
+      <w:proofErr w:type="spellEnd"/>
+      <w:r>
+        <w:t>” nevet kapta. Ezt az osztályt elláttam a „@Slf4j”, „@</w:t>
+      </w:r>
+      <w:proofErr w:type="spellStart"/>
+      <w:r>
+        <w:t>Controller</w:t>
+      </w:r>
+      <w:proofErr w:type="spellEnd"/>
+      <w:r>
+        <w:t>” és „@</w:t>
+      </w:r>
+      <w:proofErr w:type="spellStart"/>
+      <w:r>
+        <w:t>RequiredArgsConstructor</w:t>
+      </w:r>
+      <w:proofErr w:type="spellEnd"/>
+      <w:r>
+        <w:t>” annotációkkal. Az osztály rendelkezik egy „</w:t>
+      </w:r>
+      <w:proofErr w:type="spellStart"/>
+      <w:r>
+        <w:t>ChatService</w:t>
+      </w:r>
+      <w:proofErr w:type="spellEnd"/>
+      <w:r>
+        <w:t>” típusú és egy „</w:t>
+      </w:r>
+      <w:proofErr w:type="spellStart"/>
+      <w:r>
+        <w:t>SimpMessageTemplate</w:t>
+      </w:r>
+      <w:proofErr w:type="spellEnd"/>
+      <w:r>
+        <w:t xml:space="preserve">” típusú </w:t>
+      </w:r>
+      <w:proofErr w:type="spellStart"/>
+      <w:r>
+        <w:t>property</w:t>
+      </w:r>
+      <w:proofErr w:type="spellEnd"/>
+      <w:r>
+        <w:t xml:space="preserve">-vel, az előbbi felelős a funkcióhoz tartozó üzleti </w:t>
+      </w:r>
+      <w:r>
+        <w:lastRenderedPageBreak/>
+        <w:t>logikai funkcionalitások megvalósításáért, az utóbbi</w:t>
+      </w:r>
+      <w:r>
+        <w:t xml:space="preserve"> pedig az üzenetek kliensek felé továbbításáért felelős.</w:t>
+      </w:r>
+    </w:p>
+    <w:p>
+      <w:r>
+        <w:t xml:space="preserve">A </w:t>
+      </w:r>
+      <w:proofErr w:type="spellStart"/>
+      <w:r>
+        <w:t>controller</w:t>
+      </w:r>
+      <w:proofErr w:type="spellEnd"/>
+      <w:r>
+        <w:t xml:space="preserve"> osztályban létrehoztam egy „</w:t>
+      </w:r>
+      <w:proofErr w:type="spellStart"/>
+      <w:r>
+        <w:t>getMessagesForConversation</w:t>
+      </w:r>
+      <w:proofErr w:type="spellEnd"/>
+      <w:r>
+        <w:t>” nevű metódust, amely egy „</w:t>
+      </w:r>
+      <w:proofErr w:type="spellStart"/>
+      <w:r>
+        <w:t>ResponseEntity</w:t>
+      </w:r>
+      <w:proofErr w:type="spellEnd"/>
+      <w:r>
+        <w:t>&lt;List&lt;</w:t>
+      </w:r>
+      <w:proofErr w:type="spellStart"/>
+      <w:r>
+        <w:t>ChatMessageResponse</w:t>
+      </w:r>
+      <w:proofErr w:type="spellEnd"/>
+      <w:r>
+        <w:t>&gt;&gt;” objektummal tér vissza, amennyiben a kliens egy GET kérést küld a „/</w:t>
+      </w:r>
+      <w:proofErr w:type="spellStart"/>
+      <w:r>
+        <w:t>api</w:t>
+      </w:r>
+      <w:proofErr w:type="spellEnd"/>
+      <w:r>
+        <w:t>/</w:t>
+      </w:r>
+      <w:proofErr w:type="spellStart"/>
+      <w:r>
+        <w:t>chat?currentUserId</w:t>
+      </w:r>
+      <w:proofErr w:type="spellEnd"/>
+      <w:r>
+        <w:t>={</w:t>
+      </w:r>
+      <w:proofErr w:type="spellStart"/>
+      <w:r>
+        <w:t>value</w:t>
+      </w:r>
+      <w:proofErr w:type="spellEnd"/>
+      <w:r>
+        <w:t xml:space="preserve">}1&amp;partnerUserID={value2}” végpontra és </w:t>
+      </w:r>
+      <w:proofErr w:type="spellStart"/>
+      <w:r>
+        <w:t>query</w:t>
+      </w:r>
+      <w:proofErr w:type="spellEnd"/>
+      <w:r>
+        <w:t xml:space="preserve"> paraméterekként megadja a saját felhasználói azonosítóját, illetve annak a felhasználónak a felhasználói azonosítóját, akivel a csevegést folytatja.</w:t>
+      </w:r>
+      <w:r>
+        <w:t xml:space="preserve"> Ekkor a „</w:t>
+      </w:r>
+      <w:proofErr w:type="spellStart"/>
+      <w:r>
+        <w:t>chatService</w:t>
+      </w:r>
+      <w:proofErr w:type="spellEnd"/>
+      <w:r>
+        <w:t>” objektum „</w:t>
+      </w:r>
+      <w:proofErr w:type="spellStart"/>
+      <w:r>
+        <w:t>getMessagesForConversation</w:t>
+      </w:r>
+      <w:proofErr w:type="spellEnd"/>
+      <w:r>
+        <w:t xml:space="preserve">” függvénye hívódik meg a </w:t>
+      </w:r>
+      <w:proofErr w:type="spellStart"/>
+      <w:r>
+        <w:t>query</w:t>
+      </w:r>
+      <w:proofErr w:type="spellEnd"/>
+      <w:r>
+        <w:t xml:space="preserve"> paraméterként megadott felhasználói azonosító értékekkel. A service objektum metódusának a hívása sikeresen lefut, akkor </w:t>
+      </w:r>
+      <w:proofErr w:type="spellStart"/>
+      <w:r>
+        <w:t>controller</w:t>
+      </w:r>
+      <w:proofErr w:type="spellEnd"/>
+      <w:r>
+        <w:t xml:space="preserve"> osztály metódusa visszatér a „</w:t>
+      </w:r>
+      <w:proofErr w:type="spellStart"/>
+      <w:r>
+        <w:t>ResponseEntity</w:t>
+      </w:r>
+      <w:proofErr w:type="spellEnd"/>
+      <w:r>
+        <w:t>” objektummal.</w:t>
+      </w:r>
+    </w:p>
+    <w:p>
+      <w:r>
+        <w:t>Az osztályba</w:t>
+      </w:r>
+      <w:r>
+        <w:t>n</w:t>
+      </w:r>
+      <w:r>
+        <w:t xml:space="preserve"> felvettem ezen kívül egy „</w:t>
+      </w:r>
+      <w:proofErr w:type="spellStart"/>
+      <w:r>
+        <w:t>createMessage</w:t>
+      </w:r>
+      <w:proofErr w:type="spellEnd"/>
+      <w:r>
+        <w:t>” nevű metódust, amely akkor hívódik meg, ha a felhasználó a „/</w:t>
+      </w:r>
+      <w:proofErr w:type="spellStart"/>
+      <w:r>
+        <w:t>api</w:t>
+      </w:r>
+      <w:proofErr w:type="spellEnd"/>
+      <w:r>
+        <w:t>/chat” végpontot egy POST kérésben hívja meg</w:t>
+      </w:r>
+      <w:r>
+        <w:t>, és egy „</w:t>
+      </w:r>
+      <w:proofErr w:type="spellStart"/>
+      <w:r>
+        <w:t>ResponseEntity</w:t>
+      </w:r>
+      <w:proofErr w:type="spellEnd"/>
+      <w:r>
+        <w:t>&lt;</w:t>
+      </w:r>
+      <w:proofErr w:type="spellStart"/>
+      <w:r>
+        <w:t>ChatMessageResponse</w:t>
+      </w:r>
+      <w:proofErr w:type="spellEnd"/>
+      <w:r>
+        <w:t>&gt;” objektummal tér vissza.</w:t>
+      </w:r>
+      <w:r>
+        <w:t xml:space="preserve"> Ekkor a kliens a kérés törzsében elküld egy </w:t>
+      </w:r>
+      <w:r>
+        <w:t>„</w:t>
+      </w:r>
+      <w:proofErr w:type="spellStart"/>
+      <w:r>
+        <w:t>ChatMessageRequest</w:t>
+      </w:r>
+      <w:proofErr w:type="spellEnd"/>
+      <w:r>
+        <w:t>” típusú objektumot. A metódus először meghívja a „</w:t>
+      </w:r>
+      <w:proofErr w:type="spellStart"/>
+      <w:r>
+        <w:t>chatService</w:t>
+      </w:r>
+      <w:proofErr w:type="spellEnd"/>
+      <w:r>
+        <w:t>” objektum „</w:t>
+      </w:r>
+      <w:proofErr w:type="spellStart"/>
+      <w:r>
+        <w:t>createChatMessage</w:t>
+      </w:r>
+      <w:proofErr w:type="spellEnd"/>
+      <w:r>
+        <w:t>” metódusát a kérés body-</w:t>
+      </w:r>
+      <w:proofErr w:type="spellStart"/>
+      <w:r>
+        <w:t>jában</w:t>
+      </w:r>
+      <w:proofErr w:type="spellEnd"/>
+      <w:r>
+        <w:t xml:space="preserve"> elküldött objektummal, majd a metódushívás eredményét eltárolja egy lokális változóban. Ezt követően a „</w:t>
+      </w:r>
+      <w:proofErr w:type="spellStart"/>
+      <w:r>
+        <w:t>SimpMessageTemplate</w:t>
+      </w:r>
+      <w:proofErr w:type="spellEnd"/>
+      <w:r>
+        <w:t>” típusú objektum „</w:t>
+      </w:r>
+      <w:proofErr w:type="spellStart"/>
+      <w:r>
+        <w:t>convertAndSend</w:t>
+      </w:r>
+      <w:proofErr w:type="spellEnd"/>
+      <w:r>
+        <w:t>” metódusával elküldi a metódushívás eredményét a „/chat/{</w:t>
+      </w:r>
+      <w:proofErr w:type="spellStart"/>
+      <w:r>
+        <w:t>fromUserId</w:t>
+      </w:r>
+      <w:proofErr w:type="spellEnd"/>
+      <w:r>
+        <w:t>}/{</w:t>
+      </w:r>
+      <w:proofErr w:type="spellStart"/>
+      <w:r>
+        <w:t>toUserId</w:t>
+      </w:r>
+      <w:proofErr w:type="spellEnd"/>
+      <w:r>
+        <w:t xml:space="preserve">}” útvonalra, amely útvonalon található az a </w:t>
+      </w:r>
+      <w:proofErr w:type="spellStart"/>
+      <w:r>
+        <w:t>topic</w:t>
+      </w:r>
+      <w:proofErr w:type="spellEnd"/>
+      <w:r>
+        <w:t xml:space="preserve">, amelyre a kliens feliratkozik a </w:t>
+      </w:r>
+      <w:proofErr w:type="spellStart"/>
+      <w:r>
+        <w:t>WebSocket</w:t>
+      </w:r>
+      <w:proofErr w:type="spellEnd"/>
+      <w:r>
+        <w:t xml:space="preserve"> kapcsolat megnyitásakor. (A </w:t>
+      </w:r>
+      <w:proofErr w:type="spellStart"/>
+      <w:r>
+        <w:t>WebSocket</w:t>
+      </w:r>
+      <w:proofErr w:type="spellEnd"/>
+      <w:r>
+        <w:t xml:space="preserve"> kapcsolat megnyitásakor minden kliens feliratkozik egy olyan </w:t>
+      </w:r>
+      <w:proofErr w:type="spellStart"/>
+      <w:r>
+        <w:t>topicra</w:t>
+      </w:r>
+      <w:proofErr w:type="spellEnd"/>
+      <w:r>
+        <w:t>, amelyben a beszélgetésben részt vevő másik felhasználó azonosítója az első ID az útvonalon, a saját felhasználói azonosítója pedig a másodikként szereplő ID az útvonalban.)</w:t>
+      </w:r>
+      <w:r>
+        <w:t xml:space="preserve"> Végül egy </w:t>
+      </w:r>
+      <w:proofErr w:type="spellStart"/>
+      <w:r>
+        <w:t>ResponseEntity</w:t>
+      </w:r>
+      <w:proofErr w:type="spellEnd"/>
+      <w:r>
+        <w:t xml:space="preserve">-ben elküldöm annak a kliensnek is a </w:t>
+      </w:r>
+      <w:r>
+        <w:t>„</w:t>
+      </w:r>
+      <w:proofErr w:type="spellStart"/>
+      <w:r>
+        <w:t>chatService</w:t>
+      </w:r>
+      <w:proofErr w:type="spellEnd"/>
+      <w:r>
+        <w:t>” objektum metódushívásának az eredményét, amelyik a HTTP kérést elküldte a backend felé.</w:t>
+      </w:r>
+    </w:p>
+    <w:p/>
+    <w:p>
+      <w:r>
+        <w:t>A „</w:t>
+      </w:r>
+      <w:proofErr w:type="spellStart"/>
+      <w:r>
+        <w:t>ChatService</w:t>
+      </w:r>
+      <w:proofErr w:type="spellEnd"/>
+      <w:r>
+        <w:t xml:space="preserve">” </w:t>
+      </w:r>
+      <w:proofErr w:type="spellStart"/>
+      <w:r>
+        <w:t>interface</w:t>
+      </w:r>
+      <w:proofErr w:type="spellEnd"/>
+      <w:r>
+        <w:t>-ben létrehoztam egy „</w:t>
+      </w:r>
+      <w:proofErr w:type="spellStart"/>
+      <w:r>
+        <w:t>createChatMessage</w:t>
+      </w:r>
+      <w:proofErr w:type="spellEnd"/>
+      <w:r>
+        <w:t>” nevű metódust, amely egy „</w:t>
+      </w:r>
+      <w:proofErr w:type="spellStart"/>
+      <w:r>
+        <w:t>ChatMessageRequest</w:t>
+      </w:r>
+      <w:proofErr w:type="spellEnd"/>
+      <w:r>
+        <w:t>” típusú objektumot vár paraméterként és egy „</w:t>
+      </w:r>
+      <w:proofErr w:type="spellStart"/>
+      <w:r>
+        <w:t>ChatMessageResponse</w:t>
+      </w:r>
+      <w:proofErr w:type="spellEnd"/>
+      <w:r>
+        <w:t>” típusú objektummal tér vissza, illetve „</w:t>
+      </w:r>
+      <w:proofErr w:type="spellStart"/>
+      <w:r>
+        <w:t>getMessagesForConversation</w:t>
+      </w:r>
+      <w:proofErr w:type="spellEnd"/>
+      <w:r>
+        <w:t>” nevű metódust, amely két Long típusú paramétert vár – az egyik a küldő felhasználó azonosítója, a másik a fogadó felhasználó azonosítója – és egy „List&lt;</w:t>
+      </w:r>
+      <w:proofErr w:type="spellStart"/>
+      <w:r>
+        <w:t>ChatMessageResponse</w:t>
+      </w:r>
+      <w:proofErr w:type="spellEnd"/>
+      <w:r>
+        <w:t>&gt;” objektummal tér vissza.</w:t>
+      </w:r>
+      <w:r>
+        <w:t xml:space="preserve"> Ezt a két metódust implementáltam a „</w:t>
+      </w:r>
+      <w:proofErr w:type="spellStart"/>
+      <w:r>
+        <w:t>ChatServiceImpl</w:t>
+      </w:r>
+      <w:proofErr w:type="spellEnd"/>
+      <w:r>
+        <w:t>” osztályban.</w:t>
+      </w:r>
+      <w:r>
+        <w:t xml:space="preserve"> A „</w:t>
+      </w:r>
+      <w:proofErr w:type="spellStart"/>
+      <w:r>
+        <w:t>createChatMessage</w:t>
+      </w:r>
+      <w:proofErr w:type="spellEnd"/>
+      <w:r>
+        <w:t>” függvény implementációjakor először megpróbáltam létrehozni a megadott felhasználói azonosítók alapján a küldő és fogadó „</w:t>
+      </w:r>
+      <w:proofErr w:type="spellStart"/>
+      <w:proofErr w:type="gramStart"/>
+      <w:r>
+        <w:t>User”entitásokat</w:t>
+      </w:r>
+      <w:proofErr w:type="spellEnd"/>
+      <w:proofErr w:type="gramEnd"/>
+      <w:r>
+        <w:t xml:space="preserve">. Amennyiben nem léteznek a megadott felhasználói </w:t>
+      </w:r>
+      <w:r>
+        <w:t>ID-k</w:t>
+      </w:r>
+      <w:r>
+        <w:t xml:space="preserve"> által </w:t>
+      </w:r>
+      <w:r>
+        <w:t>azonosított felhasználók</w:t>
+      </w:r>
+      <w:r>
+        <w:t>, úgy egy-egy „</w:t>
+      </w:r>
+      <w:proofErr w:type="spellStart"/>
+      <w:r>
+        <w:t>EntityNotFoundException</w:t>
+      </w:r>
+      <w:proofErr w:type="spellEnd"/>
+      <w:r>
+        <w:t>” kerül eldobásra a megfelelő tájékoztató üzenettel. Ezt követően a „</w:t>
+      </w:r>
+      <w:proofErr w:type="spellStart"/>
+      <w:r>
+        <w:t>ChatMessageRequest</w:t>
+      </w:r>
+      <w:proofErr w:type="spellEnd"/>
+      <w:r>
+        <w:t>” objektumból a „</w:t>
+      </w:r>
+      <w:proofErr w:type="spellStart"/>
+      <w:r>
+        <w:t>ChatMapper</w:t>
+      </w:r>
+      <w:proofErr w:type="spellEnd"/>
+      <w:r>
+        <w:t>” típusú objektum segítségével létrehoztam egy „Chat” példányt, amely a „chat” tábla ORM-</w:t>
+      </w:r>
+      <w:proofErr w:type="spellStart"/>
+      <w:r>
+        <w:t>jének</w:t>
+      </w:r>
+      <w:proofErr w:type="spellEnd"/>
+      <w:r>
+        <w:t xml:space="preserve"> felel meg, majd az így létrehozott objektumnak a „</w:t>
+      </w:r>
+      <w:proofErr w:type="spellStart"/>
+      <w:r>
+        <w:t>messageTime</w:t>
+      </w:r>
+      <w:proofErr w:type="spellEnd"/>
+      <w:r>
+        <w:t xml:space="preserve">” </w:t>
+      </w:r>
+      <w:proofErr w:type="spellStart"/>
+      <w:r>
+        <w:t>property-jére</w:t>
+      </w:r>
+      <w:proofErr w:type="spellEnd"/>
+      <w:r>
+        <w:t xml:space="preserve"> beállítottam az éppen aktuális időt, illetve a </w:t>
+      </w:r>
+      <w:r>
+        <w:t>„</w:t>
+      </w:r>
+      <w:proofErr w:type="spellStart"/>
+      <w:r>
+        <w:t>userFrom</w:t>
+      </w:r>
+      <w:proofErr w:type="spellEnd"/>
+      <w:r>
+        <w:t>” és „</w:t>
+      </w:r>
+      <w:proofErr w:type="spellStart"/>
+      <w:r>
+        <w:t>userTo</w:t>
+      </w:r>
+      <w:proofErr w:type="spellEnd"/>
+      <w:r>
+        <w:t xml:space="preserve">” </w:t>
+      </w:r>
+      <w:proofErr w:type="spellStart"/>
+      <w:r>
+        <w:t>property</w:t>
+      </w:r>
+      <w:proofErr w:type="spellEnd"/>
+      <w:r>
+        <w:t>-k értékének is beállítottam a korábban létrehozott „User” entitás objektumokat.</w:t>
+      </w:r>
+      <w:r>
+        <w:t xml:space="preserve"> Ezt követően a „Chat” entitás objektumot a „</w:t>
+      </w:r>
+      <w:proofErr w:type="spellStart"/>
+      <w:r>
+        <w:t>ChatRepository</w:t>
+      </w:r>
+      <w:proofErr w:type="spellEnd"/>
+      <w:r>
+        <w:t xml:space="preserve">” típusú </w:t>
+      </w:r>
+      <w:proofErr w:type="spellStart"/>
+      <w:r>
+        <w:t>property</w:t>
+      </w:r>
+      <w:proofErr w:type="spellEnd"/>
+      <w:r>
+        <w:t>-vel elmentettem az adatbázisba, majd pedig az entitás objektum alapján a „</w:t>
+      </w:r>
+      <w:proofErr w:type="spellStart"/>
+      <w:r>
+        <w:t>ChatMapper</w:t>
+      </w:r>
+      <w:proofErr w:type="spellEnd"/>
+      <w:r>
+        <w:t>” típusú objektum által létrehozott „</w:t>
+      </w:r>
+      <w:proofErr w:type="spellStart"/>
+      <w:r>
+        <w:t>ChatMessageResponse</w:t>
+      </w:r>
+      <w:proofErr w:type="spellEnd"/>
+      <w:r>
+        <w:t>” objektummal visszatértem a metódusból. A „</w:t>
+      </w:r>
+      <w:proofErr w:type="spellStart"/>
+      <w:r>
+        <w:t>getMessagesForConversation</w:t>
+      </w:r>
+      <w:proofErr w:type="spellEnd"/>
+      <w:r>
+        <w:t>” metódusban is ellenőriztem, hogy a megadott felhasználói azonosítókkal rendelkező felhasználók valóban léteznek-e, ha pedig nem, akkor „</w:t>
+      </w:r>
+      <w:proofErr w:type="spellStart"/>
+      <w:r>
+        <w:t>EntityNotFoundException</w:t>
+      </w:r>
+      <w:proofErr w:type="spellEnd"/>
+      <w:r>
+        <w:t xml:space="preserve">” kivételt dobtam el. A következő lépésként létrehoztam egy </w:t>
+      </w:r>
+      <w:r>
+        <w:lastRenderedPageBreak/>
+        <w:t>„</w:t>
+      </w:r>
+      <w:proofErr w:type="spellStart"/>
+      <w:r>
+        <w:t>Pageable</w:t>
+      </w:r>
+      <w:proofErr w:type="spellEnd"/>
+      <w:r>
+        <w:t>” típusú lokális változót, amely az 50 legfrissebb üzenet lekérésért felelős, azaz a 0. oldalt kéri el, amelynek a mérete 50 és a „</w:t>
+      </w:r>
+      <w:proofErr w:type="spellStart"/>
+      <w:r>
+        <w:t>message</w:t>
+      </w:r>
+      <w:r>
+        <w:t>_t</w:t>
+      </w:r>
+      <w:r>
+        <w:t>ime</w:t>
+      </w:r>
+      <w:proofErr w:type="spellEnd"/>
+      <w:r>
+        <w:t>”</w:t>
+      </w:r>
+      <w:r>
+        <w:t xml:space="preserve"> oszlop</w:t>
+      </w:r>
+      <w:r>
+        <w:t xml:space="preserve"> szerint van csökkenő sorrendbe rendezve. Ezután meghívtam a „</w:t>
+      </w:r>
+      <w:proofErr w:type="spellStart"/>
+      <w:r>
+        <w:t>ChatRepository</w:t>
+      </w:r>
+      <w:proofErr w:type="spellEnd"/>
+      <w:r>
+        <w:t>” objektum „</w:t>
+      </w:r>
+      <w:proofErr w:type="spellStart"/>
+      <w:r>
+        <w:t>findMessagesForConversation</w:t>
+      </w:r>
+      <w:proofErr w:type="spellEnd"/>
+      <w:r>
+        <w:t>” metódusát a paraméterben megadott felhasználói ID-</w:t>
+      </w:r>
+      <w:proofErr w:type="spellStart"/>
+      <w:r>
+        <w:t>kkal</w:t>
+      </w:r>
+      <w:proofErr w:type="spellEnd"/>
+      <w:r>
+        <w:t>, illetve az imént létrehozott „</w:t>
+      </w:r>
+      <w:proofErr w:type="spellStart"/>
+      <w:r>
+        <w:t>Pageable</w:t>
+      </w:r>
+      <w:proofErr w:type="spellEnd"/>
+      <w:r>
+        <w:t xml:space="preserve">” objektummal. </w:t>
+      </w:r>
+      <w:r>
+        <w:t>Az így kapott „List&lt;Chat&gt;” típusú eredményt a „</w:t>
+      </w:r>
+      <w:proofErr w:type="spellStart"/>
+      <w:r>
+        <w:t>ChatMapper</w:t>
+      </w:r>
+      <w:proofErr w:type="spellEnd"/>
+      <w:r>
+        <w:t>” segítségével „List&lt;</w:t>
+      </w:r>
+      <w:proofErr w:type="spellStart"/>
+      <w:r>
+        <w:t>ChatMessageResponse</w:t>
+      </w:r>
+      <w:proofErr w:type="spellEnd"/>
+      <w:r>
+        <w:t>&gt;” típusúvá alakítom, majd visszatérek vele.</w:t>
+      </w:r>
+    </w:p>
+    <w:p/>
+    <w:p>
+      <w:r>
+        <w:t>A „</w:t>
+      </w:r>
+      <w:proofErr w:type="spellStart"/>
+      <w:r>
+        <w:t>ChatRepository</w:t>
+      </w:r>
+      <w:proofErr w:type="spellEnd"/>
+      <w:r>
+        <w:t xml:space="preserve">” </w:t>
+      </w:r>
+      <w:proofErr w:type="spellStart"/>
+      <w:r>
+        <w:t>interface</w:t>
+      </w:r>
+      <w:proofErr w:type="spellEnd"/>
+      <w:r>
+        <w:t>-ben egyedül a „</w:t>
+      </w:r>
+      <w:proofErr w:type="spellStart"/>
+      <w:r>
+        <w:t>findMessagesForConversation</w:t>
+      </w:r>
+      <w:proofErr w:type="spellEnd"/>
+      <w:r>
+        <w:t>” nevű metódust vettem fel, amely paraméterben várja a</w:t>
+      </w:r>
+      <w:r>
+        <w:t xml:space="preserve">z a HTTP kérést küldő </w:t>
+      </w:r>
+      <w:r>
+        <w:t>felhasználó és a</w:t>
+      </w:r>
+      <w:r>
+        <w:t xml:space="preserve"> beszélgető partnerének a</w:t>
+      </w:r>
+      <w:r>
+        <w:t xml:space="preserve"> felhasználó azonosítóit, illetve egy „</w:t>
+      </w:r>
+      <w:proofErr w:type="spellStart"/>
+      <w:r>
+        <w:t>Pageable</w:t>
+      </w:r>
+      <w:proofErr w:type="spellEnd"/>
+      <w:r>
+        <w:t>” típusú objektumot, amellyel meg lehet adni, hogy mennyi üzenetet szeretnénk visszakapni a lekérésből.</w:t>
+      </w:r>
+      <w:r>
+        <w:t xml:space="preserve"> Itt a „@</w:t>
+      </w:r>
+      <w:proofErr w:type="spellStart"/>
+      <w:r>
+        <w:t>Query</w:t>
+      </w:r>
+      <w:proofErr w:type="spellEnd"/>
+      <w:r>
+        <w:t>” annotációban megadtam a lekérdezést, amelyben definiáltam, hogy minden attribútum értékét le szeretném kérni, és csak azokat a rekordokat szeretném megkapni a lekérdezésben, ahol a két felhasználói azonosító szerepel, akár küldő-fogadó, akár fogadó-küldő kapcsolatban.</w:t>
+      </w:r>
+    </w:p>
+    <w:p/>
+    <w:p>
+      <w:r>
+        <w:t>Ezen kívül elkészültek a „</w:t>
+      </w:r>
+      <w:proofErr w:type="spellStart"/>
+      <w:r>
+        <w:t>ChatMessageRequest</w:t>
+      </w:r>
+      <w:proofErr w:type="spellEnd"/>
+      <w:r>
+        <w:t>” és „</w:t>
+      </w:r>
+      <w:proofErr w:type="spellStart"/>
+      <w:r>
+        <w:t>ChatMessageResponse</w:t>
+      </w:r>
+      <w:proofErr w:type="spellEnd"/>
+      <w:r>
+        <w:t xml:space="preserve">” objektumok, illetve a „Chat” </w:t>
+      </w:r>
+      <w:proofErr w:type="spellStart"/>
+      <w:r>
+        <w:t>Entity</w:t>
+      </w:r>
+      <w:proofErr w:type="spellEnd"/>
+      <w:r>
+        <w:t xml:space="preserve"> objektum</w:t>
+      </w:r>
+      <w:r>
+        <w:t>, ami a „chat” tábla ORM leképezése.</w:t>
       </w:r>
     </w:p>
     <w:sectPr>

</xml_diff>